<commit_message>
lab_3 report was changed
</commit_message>
<xml_diff>
--- a/TISD/lab_3/Отчет Лаба 3..docx
+++ b/TISD/lab_3/Отчет Лаба 3..docx
@@ -1,6 +1,6 @@
 
 <file path=word/document.xml><?xml version="1.0" encoding="utf-8"?>
-<w:document xmlns:wpc="http://schemas.microsoft.com/office/word/2010/wordprocessingCanvas" xmlns:mc="http://schemas.openxmlformats.org/markup-compatibility/2006" xmlns:o="urn:schemas-microsoft-com:office:office" xmlns:r="http://schemas.openxmlformats.org/officeDocument/2006/relationships" xmlns:m="http://schemas.openxmlformats.org/officeDocument/2006/math" xmlns:v="urn:schemas-microsoft-com:vml" xmlns:wp14="http://schemas.microsoft.com/office/word/2010/wordprocessingDrawing" xmlns:wp="http://schemas.openxmlformats.org/drawingml/2006/wordprocessingDrawing" xmlns:w10="urn:schemas-microsoft-com:office:word" xmlns:w="http://schemas.openxmlformats.org/wordprocessingml/2006/main" xmlns:w14="http://schemas.microsoft.com/office/word/2010/wordml" xmlns:w15="http://schemas.microsoft.com/office/word/2012/wordml" xmlns:wpg="http://schemas.microsoft.com/office/word/2010/wordprocessingGroup" xmlns:wpi="http://schemas.microsoft.com/office/word/2010/wordprocessingInk" xmlns:wne="http://schemas.microsoft.com/office/word/2006/wordml" xmlns:wps="http://schemas.microsoft.com/office/word/2010/wordprocessingShape" mc:Ignorable="w14 w15 wp14">
+<w:document xmlns:wpc="http://schemas.microsoft.com/office/word/2010/wordprocessingCanvas" xmlns:mc="http://schemas.openxmlformats.org/markup-compatibility/2006" xmlns:o="urn:schemas-microsoft-com:office:office" xmlns:r="http://schemas.openxmlformats.org/officeDocument/2006/relationships" xmlns:m="http://schemas.openxmlformats.org/officeDocument/2006/math" xmlns:v="urn:schemas-microsoft-com:vml" xmlns:wp14="http://schemas.microsoft.com/office/word/2010/wordprocessingDrawing" xmlns:wp="http://schemas.openxmlformats.org/drawingml/2006/wordprocessingDrawing" xmlns:w10="urn:schemas-microsoft-com:office:word" xmlns:w="http://schemas.openxmlformats.org/wordprocessingml/2006/main" xmlns:w14="http://schemas.microsoft.com/office/word/2010/wordml" xmlns:wpg="http://schemas.microsoft.com/office/word/2010/wordprocessingGroup" xmlns:wpi="http://schemas.microsoft.com/office/word/2010/wordprocessingInk" xmlns:wne="http://schemas.microsoft.com/office/word/2006/wordml" xmlns:wps="http://schemas.microsoft.com/office/word/2010/wordprocessingShape" mc:Ignorable="w14 wp14">
   <w:body>
     <w:p>
       <w:pPr>
@@ -951,23 +951,7 @@
           <w:sz w:val="28"/>
           <w:szCs w:val="28"/>
         </w:rPr>
-        <w:t xml:space="preserve">: программа должна воспринимать любой ввод и не завершаться </w:t>
-      </w:r>
-      <w:proofErr w:type="spellStart"/>
-      <w:r>
-        <w:rPr>
-          <w:sz w:val="28"/>
-          <w:szCs w:val="28"/>
-        </w:rPr>
-        <w:t>аварийно</w:t>
-      </w:r>
-      <w:proofErr w:type="spellEnd"/>
-      <w:r>
-        <w:rPr>
-          <w:sz w:val="28"/>
-          <w:szCs w:val="28"/>
-        </w:rPr>
-        <w:t xml:space="preserve">. </w:t>
+        <w:t xml:space="preserve">: программа должна воспринимать любой ввод и не завершаться аварийно. </w:t>
       </w:r>
       <w:r>
         <w:rPr>
@@ -1117,57 +1101,6 @@
             <wp:extent cx="1438275" cy="171450"/>
             <wp:effectExtent l="0" t="0" r="9525" b="0"/>
             <wp:docPr id="1" name="Рисунок 1"/>
-            <wp:cNvGraphicFramePr>
-              <a:graphicFrameLocks xmlns:a="http://schemas.openxmlformats.org/drawingml/2006/main" noChangeAspect="1"/>
-            </wp:cNvGraphicFramePr>
-            <a:graphic xmlns:a="http://schemas.openxmlformats.org/drawingml/2006/main">
-              <a:graphicData uri="http://schemas.openxmlformats.org/drawingml/2006/picture">
-                <pic:pic xmlns:pic="http://schemas.openxmlformats.org/drawingml/2006/picture">
-                  <pic:nvPicPr>
-                    <pic:cNvPr id="1" name=""/>
-                    <pic:cNvPicPr/>
-                  </pic:nvPicPr>
-                  <pic:blipFill>
-                    <a:blip r:embed="rId5"/>
-                    <a:stretch>
-                      <a:fillRect/>
-                    </a:stretch>
-                  </pic:blipFill>
-                  <pic:spPr>
-                    <a:xfrm>
-                      <a:off x="0" y="0"/>
-                      <a:ext cx="1438275" cy="171450"/>
-                    </a:xfrm>
-                    <a:prstGeom prst="rect">
-                      <a:avLst/>
-                    </a:prstGeom>
-                  </pic:spPr>
-                </pic:pic>
-              </a:graphicData>
-            </a:graphic>
-          </wp:inline>
-        </w:drawing>
-      </w:r>
-    </w:p>
-    <w:p>
-      <w:pPr>
-        <w:spacing w:after="0" w:line="276" w:lineRule="auto"/>
-        <w:contextualSpacing/>
-        <w:rPr>
-          <w:sz w:val="28"/>
-          <w:szCs w:val="28"/>
-        </w:rPr>
-      </w:pPr>
-      <w:r>
-        <w:rPr>
-          <w:noProof/>
-          <w:lang w:eastAsia="ru-RU"/>
-        </w:rPr>
-        <w:drawing>
-          <wp:inline distT="0" distB="0" distL="0" distR="0" wp14:anchorId="3DA8EBC0" wp14:editId="45C3CF53">
-            <wp:extent cx="2200275" cy="323850"/>
-            <wp:effectExtent l="0" t="0" r="9525" b="0"/>
-            <wp:docPr id="3" name="Рисунок 3"/>
             <wp:cNvGraphicFramePr>
               <a:graphicFrameLocks xmlns:a="http://schemas.openxmlformats.org/drawingml/2006/main" noChangeAspect="1"/>
             </wp:cNvGraphicFramePr>
@@ -1187,7 +1120,7 @@
                   <pic:spPr>
                     <a:xfrm>
                       <a:off x="0" y="0"/>
-                      <a:ext cx="2200275" cy="323850"/>
+                      <a:ext cx="1438275" cy="171450"/>
                     </a:xfrm>
                     <a:prstGeom prst="rect">
                       <a:avLst/>
@@ -1209,42 +1142,16 @@
           <w:szCs w:val="28"/>
         </w:rPr>
       </w:pPr>
-    </w:p>
-    <w:p>
-      <w:pPr>
-        <w:spacing w:after="0" w:line="276" w:lineRule="auto"/>
-        <w:contextualSpacing/>
-        <w:rPr>
-          <w:sz w:val="28"/>
-          <w:szCs w:val="28"/>
-        </w:rPr>
-      </w:pPr>
-      <w:r>
-        <w:rPr>
-          <w:sz w:val="28"/>
-          <w:szCs w:val="28"/>
-        </w:rPr>
-        <w:t>Представление матрицы в строковом формате.</w:t>
-      </w:r>
-    </w:p>
-    <w:p>
-      <w:pPr>
-        <w:rPr>
-          <w:i/>
-          <w:sz w:val="32"/>
-          <w:szCs w:val="32"/>
-        </w:rPr>
-      </w:pPr>
       <w:r>
         <w:rPr>
           <w:noProof/>
           <w:lang w:eastAsia="ru-RU"/>
         </w:rPr>
         <w:drawing>
-          <wp:inline distT="0" distB="0" distL="0" distR="0" wp14:anchorId="2D86F29A" wp14:editId="3926B5A6">
-            <wp:extent cx="3181350" cy="495300"/>
-            <wp:effectExtent l="0" t="0" r="0" b="0"/>
-            <wp:docPr id="5" name="Рисунок 5"/>
+          <wp:inline distT="0" distB="0" distL="0" distR="0" wp14:anchorId="3DA8EBC0" wp14:editId="45C3CF53">
+            <wp:extent cx="2200275" cy="323850"/>
+            <wp:effectExtent l="0" t="0" r="9525" b="0"/>
+            <wp:docPr id="3" name="Рисунок 3"/>
             <wp:cNvGraphicFramePr>
               <a:graphicFrameLocks xmlns:a="http://schemas.openxmlformats.org/drawingml/2006/main" noChangeAspect="1"/>
             </wp:cNvGraphicFramePr>
@@ -1264,6 +1171,83 @@
                   <pic:spPr>
                     <a:xfrm>
                       <a:off x="0" y="0"/>
+                      <a:ext cx="2200275" cy="323850"/>
+                    </a:xfrm>
+                    <a:prstGeom prst="rect">
+                      <a:avLst/>
+                    </a:prstGeom>
+                  </pic:spPr>
+                </pic:pic>
+              </a:graphicData>
+            </a:graphic>
+          </wp:inline>
+        </w:drawing>
+      </w:r>
+    </w:p>
+    <w:p>
+      <w:pPr>
+        <w:spacing w:after="0" w:line="276" w:lineRule="auto"/>
+        <w:contextualSpacing/>
+        <w:rPr>
+          <w:sz w:val="28"/>
+          <w:szCs w:val="28"/>
+        </w:rPr>
+      </w:pPr>
+    </w:p>
+    <w:p>
+      <w:pPr>
+        <w:spacing w:after="0" w:line="276" w:lineRule="auto"/>
+        <w:contextualSpacing/>
+        <w:rPr>
+          <w:sz w:val="28"/>
+          <w:szCs w:val="28"/>
+        </w:rPr>
+      </w:pPr>
+      <w:r>
+        <w:rPr>
+          <w:sz w:val="28"/>
+          <w:szCs w:val="28"/>
+        </w:rPr>
+        <w:t>Представление матрицы в строковом формате.</w:t>
+      </w:r>
+    </w:p>
+    <w:p>
+      <w:pPr>
+        <w:rPr>
+          <w:i/>
+          <w:sz w:val="32"/>
+          <w:szCs w:val="32"/>
+        </w:rPr>
+      </w:pPr>
+      <w:r>
+        <w:rPr>
+          <w:noProof/>
+          <w:lang w:eastAsia="ru-RU"/>
+        </w:rPr>
+        <w:drawing>
+          <wp:inline distT="0" distB="0" distL="0" distR="0" wp14:anchorId="2D86F29A" wp14:editId="3926B5A6">
+            <wp:extent cx="3181350" cy="495300"/>
+            <wp:effectExtent l="0" t="0" r="0" b="0"/>
+            <wp:docPr id="5" name="Рисунок 5"/>
+            <wp:cNvGraphicFramePr>
+              <a:graphicFrameLocks xmlns:a="http://schemas.openxmlformats.org/drawingml/2006/main" noChangeAspect="1"/>
+            </wp:cNvGraphicFramePr>
+            <a:graphic xmlns:a="http://schemas.openxmlformats.org/drawingml/2006/main">
+              <a:graphicData uri="http://schemas.openxmlformats.org/drawingml/2006/picture">
+                <pic:pic xmlns:pic="http://schemas.openxmlformats.org/drawingml/2006/picture">
+                  <pic:nvPicPr>
+                    <pic:cNvPr id="1" name=""/>
+                    <pic:cNvPicPr/>
+                  </pic:nvPicPr>
+                  <pic:blipFill>
+                    <a:blip r:embed="rId8"/>
+                    <a:stretch>
+                      <a:fillRect/>
+                    </a:stretch>
+                  </pic:blipFill>
+                  <pic:spPr>
+                    <a:xfrm>
+                      <a:off x="0" y="0"/>
                       <a:ext cx="3181350" cy="495300"/>
                     </a:xfrm>
                     <a:prstGeom prst="rect">
@@ -1414,67 +1398,7 @@
           <w:szCs w:val="20"/>
           <w:lang w:val="en-US" w:eastAsia="ru-RU"/>
         </w:rPr>
-        <w:t xml:space="preserve"> </w:t>
-      </w:r>
-      <w:proofErr w:type="spellStart"/>
-      <w:r>
-        <w:rPr>
-          <w:rFonts w:ascii="Courier New" w:eastAsia="Times New Roman" w:hAnsi="Courier New" w:cs="Courier New"/>
-          <w:sz w:val="20"/>
-          <w:szCs w:val="20"/>
-          <w:lang w:val="en-US" w:eastAsia="ru-RU"/>
-        </w:rPr>
-        <w:t>i</w:t>
-      </w:r>
-      <w:proofErr w:type="spellEnd"/>
-      <w:r>
-        <w:rPr>
-          <w:rFonts w:ascii="Courier New" w:eastAsia="Times New Roman" w:hAnsi="Courier New" w:cs="Courier New"/>
-          <w:sz w:val="20"/>
-          <w:szCs w:val="20"/>
-          <w:lang w:val="en-US" w:eastAsia="ru-RU"/>
-        </w:rPr>
-        <w:t xml:space="preserve"> = 0; </w:t>
-      </w:r>
-      <w:proofErr w:type="spellStart"/>
-      <w:r>
-        <w:rPr>
-          <w:rFonts w:ascii="Courier New" w:eastAsia="Times New Roman" w:hAnsi="Courier New" w:cs="Courier New"/>
-          <w:sz w:val="20"/>
-          <w:szCs w:val="20"/>
-          <w:lang w:val="en-US" w:eastAsia="ru-RU"/>
-        </w:rPr>
-        <w:t>i</w:t>
-      </w:r>
-      <w:proofErr w:type="spellEnd"/>
-      <w:r>
-        <w:rPr>
-          <w:rFonts w:ascii="Courier New" w:eastAsia="Times New Roman" w:hAnsi="Courier New" w:cs="Courier New"/>
-          <w:sz w:val="20"/>
-          <w:szCs w:val="20"/>
-          <w:lang w:val="en-US" w:eastAsia="ru-RU"/>
-        </w:rPr>
-        <w:t xml:space="preserve"> &lt; n; </w:t>
-      </w:r>
-      <w:proofErr w:type="spellStart"/>
-      <w:r>
-        <w:rPr>
-          <w:rFonts w:ascii="Courier New" w:eastAsia="Times New Roman" w:hAnsi="Courier New" w:cs="Courier New"/>
-          <w:sz w:val="20"/>
-          <w:szCs w:val="20"/>
-          <w:lang w:val="en-US" w:eastAsia="ru-RU"/>
-        </w:rPr>
-        <w:t>i</w:t>
-      </w:r>
-      <w:proofErr w:type="spellEnd"/>
-      <w:r>
-        <w:rPr>
-          <w:rFonts w:ascii="Courier New" w:eastAsia="Times New Roman" w:hAnsi="Courier New" w:cs="Courier New"/>
-          <w:sz w:val="20"/>
-          <w:szCs w:val="20"/>
-          <w:lang w:val="en-US" w:eastAsia="ru-RU"/>
-        </w:rPr>
-        <w:t xml:space="preserve"> ++)</w:t>
+        <w:t xml:space="preserve"> i = 0; i &lt; n; i ++)</w:t>
       </w:r>
     </w:p>
     <w:p>
@@ -1562,7 +1486,6 @@
         </w:rPr>
         <w:t>res[</w:t>
       </w:r>
-      <w:proofErr w:type="spellStart"/>
       <w:proofErr w:type="gramEnd"/>
       <w:r>
         <w:rPr>
@@ -1571,17 +1494,7 @@
           <w:szCs w:val="20"/>
           <w:lang w:val="en-US" w:eastAsia="ru-RU"/>
         </w:rPr>
-        <w:t>i</w:t>
-      </w:r>
-      <w:proofErr w:type="spellEnd"/>
-      <w:r>
-        <w:rPr>
-          <w:rFonts w:ascii="Courier New" w:eastAsia="Times New Roman" w:hAnsi="Courier New" w:cs="Courier New"/>
-          <w:sz w:val="20"/>
-          <w:szCs w:val="20"/>
-          <w:lang w:val="en-US" w:eastAsia="ru-RU"/>
-        </w:rPr>
-        <w:t>][0] = 0;</w:t>
+        <w:t>i][0] = 0;</w:t>
       </w:r>
     </w:p>
     <w:p>
@@ -1659,27 +1572,7 @@
           <w:szCs w:val="20"/>
           <w:lang w:val="en-US" w:eastAsia="ru-RU"/>
         </w:rPr>
-        <w:t xml:space="preserve"> j = JA[</w:t>
-      </w:r>
-      <w:proofErr w:type="spellStart"/>
-      <w:r>
-        <w:rPr>
-          <w:rFonts w:ascii="Courier New" w:eastAsia="Times New Roman" w:hAnsi="Courier New" w:cs="Courier New"/>
-          <w:sz w:val="20"/>
-          <w:szCs w:val="20"/>
-          <w:lang w:val="en-US" w:eastAsia="ru-RU"/>
-        </w:rPr>
-        <w:t>i</w:t>
-      </w:r>
-      <w:proofErr w:type="spellEnd"/>
-      <w:r>
-        <w:rPr>
-          <w:rFonts w:ascii="Courier New" w:eastAsia="Times New Roman" w:hAnsi="Courier New" w:cs="Courier New"/>
-          <w:sz w:val="20"/>
-          <w:szCs w:val="20"/>
-          <w:lang w:val="en-US" w:eastAsia="ru-RU"/>
-        </w:rPr>
-        <w:t>]; j &lt; JA[i+1]; j ++)</w:t>
+        <w:t xml:space="preserve"> j = JA[i]; j &lt; JA[i+1]; j ++)</w:t>
       </w:r>
     </w:p>
     <w:p>
@@ -1767,7 +1660,6 @@
         </w:rPr>
         <w:t>res[</w:t>
       </w:r>
-      <w:proofErr w:type="spellStart"/>
       <w:proofErr w:type="gramEnd"/>
       <w:r>
         <w:rPr>
@@ -1776,17 +1668,7 @@
           <w:szCs w:val="20"/>
           <w:lang w:val="en-US" w:eastAsia="ru-RU"/>
         </w:rPr>
-        <w:t>i</w:t>
-      </w:r>
-      <w:proofErr w:type="spellEnd"/>
-      <w:r>
-        <w:rPr>
-          <w:rFonts w:ascii="Courier New" w:eastAsia="Times New Roman" w:hAnsi="Courier New" w:cs="Courier New"/>
-          <w:sz w:val="20"/>
-          <w:szCs w:val="20"/>
-          <w:lang w:val="en-US" w:eastAsia="ru-RU"/>
-        </w:rPr>
-        <w:t xml:space="preserve">][0] += A[j] * </w:t>
+        <w:t xml:space="preserve">i][0] += A[j] * </w:t>
       </w:r>
       <w:proofErr w:type="spellStart"/>
       <w:r>
@@ -2961,26 +2843,16 @@
           <w:szCs w:val="28"/>
           <w:lang w:val="ru-RU"/>
         </w:rPr>
-        <w:t xml:space="preserve">Процент заполнения нулями </w:t>
-      </w:r>
-      <w:proofErr w:type="gramStart"/>
+        <w:t xml:space="preserve">Процент заполнения нулями – </w:t>
+      </w:r>
       <w:r>
         <w:rPr>
           <w:sz w:val="28"/>
           <w:szCs w:val="28"/>
           <w:lang w:val="ru-RU"/>
         </w:rPr>
-        <w:t xml:space="preserve">– </w:t>
-      </w:r>
-      <w:r>
-        <w:rPr>
-          <w:sz w:val="28"/>
-          <w:szCs w:val="28"/>
-          <w:lang w:val="ru-RU"/>
-        </w:rPr>
         <w:t xml:space="preserve"> 100</w:t>
       </w:r>
-      <w:proofErr w:type="gramEnd"/>
       <w:r>
         <w:rPr>
           <w:sz w:val="28"/>
@@ -3233,25 +3105,7 @@
                 <w:szCs w:val="28"/>
                 <w:lang w:val="ru-RU"/>
               </w:rPr>
-              <w:t>(</w:t>
-            </w:r>
-            <w:proofErr w:type="gramStart"/>
-            <w:r>
-              <w:rPr>
-                <w:sz w:val="28"/>
-                <w:szCs w:val="28"/>
-                <w:lang w:val="ru-RU"/>
-              </w:rPr>
-              <w:t>в</w:t>
-            </w:r>
-            <w:proofErr w:type="gramEnd"/>
-            <w:r>
-              <w:rPr>
-                <w:sz w:val="28"/>
-                <w:szCs w:val="28"/>
-                <w:lang w:val="ru-RU"/>
-              </w:rPr>
-              <w:t xml:space="preserve"> тиках процессора)</w:t>
+              <w:t>(в тиках процессора)</w:t>
             </w:r>
           </w:p>
         </w:tc>
@@ -4337,7 +4191,7 @@
                 <w:szCs w:val="28"/>
                 <w:lang w:val="ru-RU"/>
               </w:rPr>
-              <w:t>84468</w:t>
+              <w:t>83591</w:t>
             </w:r>
           </w:p>
         </w:tc>
@@ -4363,7 +4217,7 @@
                 <w:szCs w:val="28"/>
                 <w:lang w:val="ru-RU"/>
               </w:rPr>
-              <w:t>6785</w:t>
+              <w:t>9491</w:t>
             </w:r>
           </w:p>
         </w:tc>
@@ -4449,7 +4303,7 @@
                 <w:szCs w:val="28"/>
                 <w:lang w:val="ru-RU"/>
               </w:rPr>
-              <w:t>2472</w:t>
+              <w:t>2360</w:t>
             </w:r>
           </w:p>
         </w:tc>
@@ -4499,7 +4353,7 @@
                 <w:szCs w:val="28"/>
                 <w:lang w:val="ru-RU"/>
               </w:rPr>
-              <w:t>10</w:t>
+              <w:t>25</w:t>
             </w:r>
           </w:p>
         </w:tc>
@@ -4525,7 +4379,7 @@
                 <w:szCs w:val="28"/>
                 <w:lang w:val="ru-RU"/>
               </w:rPr>
-              <w:t>111073</w:t>
+              <w:t>85373</w:t>
             </w:r>
           </w:p>
         </w:tc>
@@ -4551,7 +4405,7 @@
                 <w:szCs w:val="28"/>
                 <w:lang w:val="ru-RU"/>
               </w:rPr>
-              <w:t>13193</w:t>
+              <w:t>47036</w:t>
             </w:r>
           </w:p>
         </w:tc>
@@ -4595,7 +4449,7 @@
                 <w:szCs w:val="28"/>
                 <w:lang w:val="ru-RU"/>
               </w:rPr>
-              <w:t>7176</w:t>
+              <w:t>19072</w:t>
             </w:r>
           </w:p>
         </w:tc>
@@ -4645,7 +4499,7 @@
                 <w:szCs w:val="28"/>
                 <w:lang w:val="ru-RU"/>
               </w:rPr>
-              <w:t>15</w:t>
+              <w:t>50</w:t>
             </w:r>
           </w:p>
         </w:tc>
@@ -4671,7 +4525,7 @@
                 <w:szCs w:val="28"/>
                 <w:lang w:val="ru-RU"/>
               </w:rPr>
-              <w:t>80796</w:t>
+              <w:t>86023</w:t>
             </w:r>
           </w:p>
         </w:tc>
@@ -4697,7 +4551,7 @@
                 <w:szCs w:val="28"/>
                 <w:lang w:val="ru-RU"/>
               </w:rPr>
-              <w:t>19405</w:t>
+              <w:t>98335</w:t>
             </w:r>
           </w:p>
         </w:tc>
@@ -4741,7 +4595,7 @@
                 <w:szCs w:val="28"/>
                 <w:lang w:val="ru-RU"/>
               </w:rPr>
-              <w:t>11120</w:t>
+              <w:t>39216</w:t>
             </w:r>
           </w:p>
         </w:tc>
@@ -4791,7 +4645,7 @@
                 <w:szCs w:val="28"/>
                 <w:lang w:val="ru-RU"/>
               </w:rPr>
-              <w:t>50</w:t>
+              <w:t>75</w:t>
             </w:r>
           </w:p>
         </w:tc>
@@ -4817,7 +4671,7 @@
                 <w:szCs w:val="28"/>
                 <w:lang w:val="ru-RU"/>
               </w:rPr>
-              <w:t>72327</w:t>
+              <w:t>86079</w:t>
             </w:r>
           </w:p>
         </w:tc>
@@ -4843,7 +4697,7 @@
                 <w:szCs w:val="28"/>
                 <w:lang w:val="ru-RU"/>
               </w:rPr>
-              <w:t>54528</w:t>
+              <w:t>166935</w:t>
             </w:r>
           </w:p>
         </w:tc>
@@ -4887,7 +4741,7 @@
                 <w:szCs w:val="28"/>
                 <w:lang w:val="ru-RU"/>
               </w:rPr>
-              <w:t>39104</w:t>
+              <w:t>59216</w:t>
             </w:r>
           </w:p>
         </w:tc>
@@ -4963,7 +4817,7 @@
                 <w:szCs w:val="28"/>
                 <w:lang w:val="ru-RU"/>
               </w:rPr>
-              <w:t>87132</w:t>
+              <w:t>138015</w:t>
             </w:r>
           </w:p>
         </w:tc>
@@ -4989,18 +4843,7 @@
                 <w:szCs w:val="28"/>
                 <w:lang w:val="ru-RU"/>
               </w:rPr>
-              <w:t>1149</w:t>
-            </w:r>
-            <w:bookmarkStart w:id="0" w:name="_GoBack"/>
-            <w:bookmarkEnd w:id="0"/>
-            <w:r>
-              <w:rPr>
-                <w:rFonts w:ascii="Times New Roman" w:hAnsi="Times New Roman" w:cs="Times New Roman"/>
-                <w:sz w:val="28"/>
-                <w:szCs w:val="28"/>
-                <w:lang w:val="ru-RU"/>
-              </w:rPr>
-              <w:t>52</w:t>
+              <w:t>268170</w:t>
             </w:r>
           </w:p>
         </w:tc>
@@ -5044,7 +4887,7 @@
                 <w:szCs w:val="28"/>
                 <w:lang w:val="ru-RU"/>
               </w:rPr>
-              <w:t>79248</w:t>
+              <w:t>78496</w:t>
             </w:r>
           </w:p>
         </w:tc>
@@ -5153,7 +4996,7 @@
                 <w:szCs w:val="28"/>
                 <w:lang w:val="ru-RU"/>
               </w:rPr>
-              <w:t>485485</w:t>
+              <w:t>516033</w:t>
             </w:r>
           </w:p>
         </w:tc>
@@ -5179,7 +5022,7 @@
                 <w:szCs w:val="28"/>
                 <w:lang w:val="ru-RU"/>
               </w:rPr>
-              <w:t>29878</w:t>
+              <w:t>33225</w:t>
             </w:r>
           </w:p>
         </w:tc>
@@ -5296,17 +5139,17 @@
                 <w:rFonts w:ascii="Times New Roman" w:hAnsi="Times New Roman" w:cs="Times New Roman"/>
                 <w:sz w:val="28"/>
                 <w:szCs w:val="28"/>
-                <w:lang w:val="en-US"/>
-              </w:rPr>
-            </w:pPr>
-            <w:r>
-              <w:rPr>
-                <w:rFonts w:ascii="Times New Roman" w:hAnsi="Times New Roman" w:cs="Times New Roman"/>
-                <w:sz w:val="28"/>
-                <w:szCs w:val="28"/>
-                <w:lang w:val="en-US"/>
-              </w:rPr>
-              <w:t>1</w:t>
+                <w:lang w:val="ru-RU"/>
+              </w:rPr>
+            </w:pPr>
+            <w:r>
+              <w:rPr>
+                <w:rFonts w:ascii="Times New Roman" w:hAnsi="Times New Roman" w:cs="Times New Roman"/>
+                <w:sz w:val="28"/>
+                <w:szCs w:val="28"/>
+                <w:lang w:val="ru-RU"/>
+              </w:rPr>
+              <w:t>25</w:t>
             </w:r>
           </w:p>
         </w:tc>
@@ -5332,7 +5175,7 @@
                 <w:szCs w:val="28"/>
                 <w:lang w:val="ru-RU"/>
               </w:rPr>
-              <w:t>477353</w:t>
+              <w:t>525691</w:t>
             </w:r>
           </w:p>
         </w:tc>
@@ -5358,7 +5201,7 @@
                 <w:szCs w:val="28"/>
                 <w:lang w:val="ru-RU"/>
               </w:rPr>
-              <w:t>37352</w:t>
+              <w:t>206336</w:t>
             </w:r>
           </w:p>
         </w:tc>
@@ -5402,7 +5245,7 @@
                 <w:szCs w:val="28"/>
                 <w:lang w:val="ru-RU"/>
               </w:rPr>
-              <w:t>19984</w:t>
+              <w:t>119760</w:t>
             </w:r>
           </w:p>
         </w:tc>
@@ -5442,7 +5285,7 @@
                 <w:rFonts w:ascii="Times New Roman" w:hAnsi="Times New Roman" w:cs="Times New Roman"/>
                 <w:sz w:val="28"/>
                 <w:szCs w:val="28"/>
-                <w:lang w:val="en-US"/>
+                <w:lang w:val="ru-RU"/>
               </w:rPr>
             </w:pPr>
             <w:r>
@@ -5454,6 +5297,15 @@
               </w:rPr>
               <w:t>5</w:t>
             </w:r>
+            <w:r>
+              <w:rPr>
+                <w:rFonts w:ascii="Times New Roman" w:hAnsi="Times New Roman" w:cs="Times New Roman"/>
+                <w:sz w:val="28"/>
+                <w:szCs w:val="28"/>
+                <w:lang w:val="ru-RU"/>
+              </w:rPr>
+              <w:t>0</w:t>
+            </w:r>
           </w:p>
         </w:tc>
         <w:tc>
@@ -5478,7 +5330,7 @@
                 <w:szCs w:val="28"/>
                 <w:lang w:val="ru-RU"/>
               </w:rPr>
-              <w:t>427787</w:t>
+              <w:t>522460</w:t>
             </w:r>
           </w:p>
         </w:tc>
@@ -5504,7 +5356,7 @@
                 <w:szCs w:val="28"/>
                 <w:lang w:val="ru-RU"/>
               </w:rPr>
-              <w:t>68875</w:t>
+              <w:t>400526</w:t>
             </w:r>
           </w:p>
         </w:tc>
@@ -5548,7 +5400,7 @@
                 <w:szCs w:val="28"/>
                 <w:lang w:val="ru-RU"/>
               </w:rPr>
-              <w:t>45056</w:t>
+              <w:t>245096</w:t>
             </w:r>
           </w:p>
         </w:tc>
@@ -5588,7 +5440,7 @@
                 <w:rFonts w:ascii="Times New Roman" w:hAnsi="Times New Roman" w:cs="Times New Roman"/>
                 <w:sz w:val="28"/>
                 <w:szCs w:val="28"/>
-                <w:lang w:val="en-US"/>
+                <w:lang w:val="ru-RU"/>
               </w:rPr>
             </w:pPr>
             <w:r>
@@ -5600,6 +5452,15 @@
               </w:rPr>
               <w:t>7</w:t>
             </w:r>
+            <w:r>
+              <w:rPr>
+                <w:rFonts w:ascii="Times New Roman" w:hAnsi="Times New Roman" w:cs="Times New Roman"/>
+                <w:sz w:val="28"/>
+                <w:szCs w:val="28"/>
+                <w:lang w:val="ru-RU"/>
+              </w:rPr>
+              <w:t>5</w:t>
+            </w:r>
           </w:p>
         </w:tc>
         <w:tc>
@@ -5624,7 +5485,7 @@
                 <w:szCs w:val="28"/>
                 <w:lang w:val="ru-RU"/>
               </w:rPr>
-              <w:t>463041</w:t>
+              <w:t>509970</w:t>
             </w:r>
           </w:p>
         </w:tc>
@@ -5650,7 +5511,7 @@
                 <w:szCs w:val="28"/>
                 <w:lang w:val="ru-RU"/>
               </w:rPr>
-              <w:t>82294</w:t>
+              <w:t>628731</w:t>
             </w:r>
           </w:p>
         </w:tc>
@@ -5694,7 +5555,7 @@
                 <w:szCs w:val="28"/>
                 <w:lang w:val="ru-RU"/>
               </w:rPr>
-              <w:t>54840</w:t>
+              <w:t>369728</w:t>
             </w:r>
           </w:p>
         </w:tc>
@@ -5734,17 +5595,17 @@
                 <w:rFonts w:ascii="Times New Roman" w:hAnsi="Times New Roman" w:cs="Times New Roman"/>
                 <w:sz w:val="28"/>
                 <w:szCs w:val="28"/>
-                <w:lang w:val="en-US"/>
-              </w:rPr>
-            </w:pPr>
-            <w:r>
-              <w:rPr>
-                <w:rFonts w:ascii="Times New Roman" w:hAnsi="Times New Roman" w:cs="Times New Roman"/>
-                <w:sz w:val="28"/>
-                <w:szCs w:val="28"/>
-                <w:lang w:val="en-US"/>
-              </w:rPr>
-              <w:t>72</w:t>
+                <w:lang w:val="ru-RU"/>
+              </w:rPr>
+            </w:pPr>
+            <w:r>
+              <w:rPr>
+                <w:rFonts w:ascii="Times New Roman" w:hAnsi="Times New Roman" w:cs="Times New Roman"/>
+                <w:sz w:val="28"/>
+                <w:szCs w:val="28"/>
+                <w:lang w:val="ru-RU"/>
+              </w:rPr>
+              <w:t>100</w:t>
             </w:r>
           </w:p>
         </w:tc>
@@ -5765,11 +5626,12 @@
             </w:pPr>
             <w:r>
               <w:rPr>
-                <w:rFonts w:ascii="Lucida Console" w:hAnsi="Lucida Console" w:cs="Lucida Console"/>
-                <w:sz w:val="24"/>
-                <w:szCs w:val="18"/>
-              </w:rPr>
-              <w:t>475012</w:t>
+                <w:rFonts w:ascii="Times New Roman" w:hAnsi="Times New Roman" w:cs="Times New Roman"/>
+                <w:sz w:val="28"/>
+                <w:szCs w:val="28"/>
+                <w:lang w:val="ru-RU"/>
+              </w:rPr>
+              <w:t>560654</w:t>
             </w:r>
           </w:p>
         </w:tc>
@@ -5790,11 +5652,12 @@
             </w:pPr>
             <w:r>
               <w:rPr>
-                <w:rFonts w:ascii="Lucida Console" w:hAnsi="Lucida Console" w:cs="Lucida Console"/>
-                <w:sz w:val="28"/>
-                <w:szCs w:val="18"/>
-              </w:rPr>
-              <w:t>495938</w:t>
+                <w:rFonts w:ascii="Times New Roman" w:hAnsi="Times New Roman" w:cs="Times New Roman"/>
+                <w:sz w:val="28"/>
+                <w:szCs w:val="28"/>
+                <w:lang w:val="ru-RU"/>
+              </w:rPr>
+              <w:t>981640</w:t>
             </w:r>
           </w:p>
         </w:tc>
@@ -5833,11 +5696,12 @@
             </w:pPr>
             <w:r>
               <w:rPr>
-                <w:rFonts w:ascii="Lucida Console" w:hAnsi="Lucida Console" w:cs="Lucida Console"/>
-                <w:sz w:val="28"/>
-                <w:szCs w:val="18"/>
-              </w:rPr>
-              <w:t>355256</w:t>
+                <w:rFonts w:ascii="Times New Roman" w:hAnsi="Times New Roman" w:cs="Times New Roman"/>
+                <w:sz w:val="28"/>
+                <w:szCs w:val="28"/>
+                <w:lang w:val="ru-RU"/>
+              </w:rPr>
+              <w:t>489672</w:t>
             </w:r>
           </w:p>
         </w:tc>
@@ -5946,7 +5810,7 @@
                 <w:szCs w:val="28"/>
                 <w:lang w:val="ru-RU"/>
               </w:rPr>
-              <w:t>1838382</w:t>
+              <w:t>2073932</w:t>
             </w:r>
           </w:p>
         </w:tc>
@@ -5972,7 +5836,7 @@
                 <w:szCs w:val="28"/>
                 <w:lang w:val="ru-RU"/>
               </w:rPr>
-              <w:t>99730</w:t>
+              <w:t>110281</w:t>
             </w:r>
           </w:p>
         </w:tc>
@@ -6049,7 +5913,7 @@
                 <w:szCs w:val="28"/>
                 <w:lang w:val="ru-RU"/>
               </w:rPr>
-              <w:t>59376</w:t>
+              <w:t>60240</w:t>
             </w:r>
           </w:p>
         </w:tc>
@@ -6089,17 +5953,17 @@
                 <w:rFonts w:ascii="Times New Roman" w:hAnsi="Times New Roman" w:cs="Times New Roman"/>
                 <w:sz w:val="28"/>
                 <w:szCs w:val="28"/>
-                <w:lang w:val="en-US"/>
-              </w:rPr>
-            </w:pPr>
-            <w:r>
-              <w:rPr>
-                <w:rFonts w:ascii="Times New Roman" w:hAnsi="Times New Roman" w:cs="Times New Roman"/>
-                <w:sz w:val="28"/>
-                <w:szCs w:val="28"/>
-                <w:lang w:val="en-US"/>
-              </w:rPr>
-              <w:t>1</w:t>
+                <w:lang w:val="ru-RU"/>
+              </w:rPr>
+            </w:pPr>
+            <w:r>
+              <w:rPr>
+                <w:rFonts w:ascii="Times New Roman" w:hAnsi="Times New Roman" w:cs="Times New Roman"/>
+                <w:sz w:val="28"/>
+                <w:szCs w:val="28"/>
+                <w:lang w:val="ru-RU"/>
+              </w:rPr>
+              <w:t>25</w:t>
             </w:r>
           </w:p>
         </w:tc>
@@ -6125,7 +5989,7 @@
                 <w:szCs w:val="28"/>
                 <w:lang w:val="ru-RU"/>
               </w:rPr>
-              <w:t>1815873</w:t>
+              <w:t>2075044</w:t>
             </w:r>
           </w:p>
         </w:tc>
@@ -6151,7 +6015,7 @@
                 <w:szCs w:val="28"/>
                 <w:lang w:val="ru-RU"/>
               </w:rPr>
-              <w:t>122244</w:t>
+              <w:t>720155</w:t>
             </w:r>
           </w:p>
         </w:tc>
@@ -6195,7 +6059,7 @@
                 <w:szCs w:val="28"/>
                 <w:lang w:val="ru-RU"/>
               </w:rPr>
-              <w:t>79752</w:t>
+              <w:t>479848</w:t>
             </w:r>
           </w:p>
         </w:tc>
@@ -6235,17 +6099,17 @@
                 <w:rFonts w:ascii="Times New Roman" w:hAnsi="Times New Roman" w:cs="Times New Roman"/>
                 <w:sz w:val="28"/>
                 <w:szCs w:val="28"/>
-                <w:lang w:val="en-US"/>
-              </w:rPr>
-            </w:pPr>
-            <w:r>
-              <w:rPr>
-                <w:rFonts w:ascii="Times New Roman" w:hAnsi="Times New Roman" w:cs="Times New Roman"/>
-                <w:sz w:val="28"/>
-                <w:szCs w:val="28"/>
-                <w:lang w:val="en-US"/>
-              </w:rPr>
-              <w:t>2</w:t>
+                <w:lang w:val="ru-RU"/>
+              </w:rPr>
+            </w:pPr>
+            <w:r>
+              <w:rPr>
+                <w:rFonts w:ascii="Times New Roman" w:hAnsi="Times New Roman" w:cs="Times New Roman"/>
+                <w:sz w:val="28"/>
+                <w:szCs w:val="28"/>
+                <w:lang w:val="ru-RU"/>
+              </w:rPr>
+              <w:t>50</w:t>
             </w:r>
           </w:p>
         </w:tc>
@@ -6271,7 +6135,7 @@
                 <w:szCs w:val="28"/>
                 <w:lang w:val="ru-RU"/>
               </w:rPr>
-              <w:t>145624</w:t>
+              <w:t>2052932</w:t>
             </w:r>
           </w:p>
         </w:tc>
@@ -6297,7 +6161,7 @@
                 <w:szCs w:val="28"/>
                 <w:lang w:val="ru-RU"/>
               </w:rPr>
-              <w:t>1936250</w:t>
+              <w:t>1459045</w:t>
             </w:r>
           </w:p>
         </w:tc>
@@ -6341,7 +6205,7 @@
                 <w:szCs w:val="28"/>
                 <w:lang w:val="ru-RU"/>
               </w:rPr>
-              <w:t>98816</w:t>
+              <w:t>980152</w:t>
             </w:r>
           </w:p>
         </w:tc>
@@ -6381,17 +6245,17 @@
                 <w:rFonts w:ascii="Times New Roman" w:hAnsi="Times New Roman" w:cs="Times New Roman"/>
                 <w:sz w:val="28"/>
                 <w:szCs w:val="28"/>
-                <w:lang w:val="en-US"/>
-              </w:rPr>
-            </w:pPr>
-            <w:r>
-              <w:rPr>
-                <w:rFonts w:ascii="Times New Roman" w:hAnsi="Times New Roman" w:cs="Times New Roman"/>
-                <w:sz w:val="28"/>
-                <w:szCs w:val="28"/>
-                <w:lang w:val="en-US"/>
-              </w:rPr>
-              <w:t>4</w:t>
+                <w:lang w:val="ru-RU"/>
+              </w:rPr>
+            </w:pPr>
+            <w:r>
+              <w:rPr>
+                <w:rFonts w:ascii="Times New Roman" w:hAnsi="Times New Roman" w:cs="Times New Roman"/>
+                <w:sz w:val="28"/>
+                <w:szCs w:val="28"/>
+                <w:lang w:val="ru-RU"/>
+              </w:rPr>
+              <w:t>75</w:t>
             </w:r>
           </w:p>
         </w:tc>
@@ -6417,7 +6281,25 @@
                 <w:szCs w:val="28"/>
                 <w:lang w:val="ru-RU"/>
               </w:rPr>
-              <w:t>2080452</w:t>
+              <w:t>20</w:t>
+            </w:r>
+            <w:r>
+              <w:rPr>
+                <w:rFonts w:ascii="Times New Roman" w:hAnsi="Times New Roman" w:cs="Times New Roman"/>
+                <w:sz w:val="28"/>
+                <w:szCs w:val="28"/>
+                <w:lang w:val="ru-RU"/>
+              </w:rPr>
+              <w:t>2</w:t>
+            </w:r>
+            <w:r>
+              <w:rPr>
+                <w:rFonts w:ascii="Times New Roman" w:hAnsi="Times New Roman" w:cs="Times New Roman"/>
+                <w:sz w:val="28"/>
+                <w:szCs w:val="28"/>
+                <w:lang w:val="ru-RU"/>
+              </w:rPr>
+              <w:t>0452</w:t>
             </w:r>
           </w:p>
         </w:tc>
@@ -6443,7 +6325,25 @@
                 <w:szCs w:val="28"/>
                 <w:lang w:val="ru-RU"/>
               </w:rPr>
-              <w:t>202493</w:t>
+              <w:t>20</w:t>
+            </w:r>
+            <w:r>
+              <w:rPr>
+                <w:rFonts w:ascii="Times New Roman" w:hAnsi="Times New Roman" w:cs="Times New Roman"/>
+                <w:sz w:val="28"/>
+                <w:szCs w:val="28"/>
+                <w:lang w:val="ru-RU"/>
+              </w:rPr>
+              <w:t>0</w:t>
+            </w:r>
+            <w:r>
+              <w:rPr>
+                <w:rFonts w:ascii="Times New Roman" w:hAnsi="Times New Roman" w:cs="Times New Roman"/>
+                <w:sz w:val="28"/>
+                <w:szCs w:val="28"/>
+                <w:lang w:val="ru-RU"/>
+              </w:rPr>
+              <w:t>2493</w:t>
             </w:r>
           </w:p>
         </w:tc>
@@ -6487,7 +6387,25 @@
                 <w:szCs w:val="28"/>
                 <w:lang w:val="ru-RU"/>
               </w:rPr>
-              <w:t>139856</w:t>
+              <w:t>139</w:t>
+            </w:r>
+            <w:r>
+              <w:rPr>
+                <w:rFonts w:ascii="Times New Roman" w:hAnsi="Times New Roman" w:cs="Times New Roman"/>
+                <w:sz w:val="28"/>
+                <w:szCs w:val="28"/>
+                <w:lang w:val="ru-RU"/>
+              </w:rPr>
+              <w:t>0</w:t>
+            </w:r>
+            <w:r>
+              <w:rPr>
+                <w:rFonts w:ascii="Times New Roman" w:hAnsi="Times New Roman" w:cs="Times New Roman"/>
+                <w:sz w:val="28"/>
+                <w:szCs w:val="28"/>
+                <w:lang w:val="ru-RU"/>
+              </w:rPr>
+              <w:t>856</w:t>
             </w:r>
           </w:p>
         </w:tc>
@@ -6527,17 +6445,17 @@
                 <w:rFonts w:ascii="Times New Roman" w:hAnsi="Times New Roman" w:cs="Times New Roman"/>
                 <w:sz w:val="28"/>
                 <w:szCs w:val="28"/>
-                <w:lang w:val="en-US"/>
-              </w:rPr>
-            </w:pPr>
-            <w:r>
-              <w:rPr>
-                <w:rFonts w:ascii="Times New Roman" w:hAnsi="Times New Roman" w:cs="Times New Roman"/>
-                <w:sz w:val="28"/>
-                <w:szCs w:val="28"/>
-                <w:lang w:val="en-US"/>
-              </w:rPr>
-              <w:t>5</w:t>
+                <w:lang w:val="ru-RU"/>
+              </w:rPr>
+            </w:pPr>
+            <w:r>
+              <w:rPr>
+                <w:rFonts w:ascii="Times New Roman" w:hAnsi="Times New Roman" w:cs="Times New Roman"/>
+                <w:sz w:val="28"/>
+                <w:szCs w:val="28"/>
+                <w:lang w:val="ru-RU"/>
+              </w:rPr>
+              <w:t>100</w:t>
             </w:r>
           </w:p>
         </w:tc>
@@ -6563,7 +6481,16 @@
                 <w:szCs w:val="28"/>
                 <w:lang w:val="ru-RU"/>
               </w:rPr>
-              <w:t>1878085</w:t>
+              <w:t>199</w:t>
+            </w:r>
+            <w:r>
+              <w:rPr>
+                <w:rFonts w:ascii="Times New Roman" w:hAnsi="Times New Roman" w:cs="Times New Roman"/>
+                <w:sz w:val="28"/>
+                <w:szCs w:val="28"/>
+                <w:lang w:val="ru-RU"/>
+              </w:rPr>
+              <w:t>8085</w:t>
             </w:r>
           </w:p>
         </w:tc>
@@ -6590,6 +6517,15 @@
                 <w:lang w:val="ru-RU"/>
               </w:rPr>
               <w:t>227819</w:t>
+            </w:r>
+            <w:r>
+              <w:rPr>
+                <w:rFonts w:ascii="Times New Roman" w:hAnsi="Times New Roman" w:cs="Times New Roman"/>
+                <w:sz w:val="28"/>
+                <w:szCs w:val="28"/>
+                <w:lang w:val="ru-RU"/>
+              </w:rPr>
+              <w:t>0</w:t>
             </w:r>
           </w:p>
         </w:tc>
@@ -6633,7 +6569,25 @@
                 <w:szCs w:val="28"/>
                 <w:lang w:val="ru-RU"/>
               </w:rPr>
-              <w:t>159624</w:t>
+              <w:t>1596</w:t>
+            </w:r>
+            <w:r>
+              <w:rPr>
+                <w:rFonts w:ascii="Times New Roman" w:hAnsi="Times New Roman" w:cs="Times New Roman"/>
+                <w:sz w:val="28"/>
+                <w:szCs w:val="28"/>
+                <w:lang w:val="ru-RU"/>
+              </w:rPr>
+              <w:t>0</w:t>
+            </w:r>
+            <w:r>
+              <w:rPr>
+                <w:rFonts w:ascii="Times New Roman" w:hAnsi="Times New Roman" w:cs="Times New Roman"/>
+                <w:sz w:val="28"/>
+                <w:szCs w:val="28"/>
+                <w:lang w:val="ru-RU"/>
+              </w:rPr>
+              <w:t>24</w:t>
             </w:r>
           </w:p>
         </w:tc>
@@ -6721,12 +6675,9 @@
     </w:p>
     <w:p>
       <w:pPr>
-        <w:rPr>
-          <w:sz w:val="28"/>
-          <w:szCs w:val="28"/>
-        </w:rPr>
-      </w:pPr>
-      <w:proofErr w:type="gramStart"/>
+        <w:pStyle w:val="a3"/>
+        <w:spacing w:before="0" w:beforeAutospacing="0" w:after="0" w:afterAutospacing="0"/>
+      </w:pPr>
       <w:r>
         <w:rPr>
           <w:b/>
@@ -6736,6 +6687,7 @@
         </w:rPr>
         <w:t>Вывод</w:t>
       </w:r>
+      <w:proofErr w:type="gramStart"/>
       <w:r>
         <w:rPr>
           <w:b/>
@@ -6767,35 +6719,474 @@
           <w:sz w:val="28"/>
           <w:szCs w:val="28"/>
         </w:rPr>
-        <w:t xml:space="preserve"> Таким образом, можно сделать вывод, что умножения разреженных матриц представленных в строковом формате работает быстрее обычного умножения матриц при проценте </w:t>
-      </w:r>
-      <w:r>
-        <w:rPr>
-          <w:sz w:val="28"/>
-          <w:szCs w:val="28"/>
-        </w:rPr>
-        <w:t>разреженности</w:t>
-      </w:r>
-      <w:r>
-        <w:rPr>
-          <w:sz w:val="28"/>
-          <w:szCs w:val="28"/>
-        </w:rPr>
-        <w:t xml:space="preserve"> до 50-5</w:t>
-      </w:r>
-      <w:r>
-        <w:rPr>
-          <w:sz w:val="28"/>
-          <w:szCs w:val="28"/>
+        <w:t xml:space="preserve"> </w:t>
+      </w:r>
+      <w:r>
+        <w:rPr>
+          <w:rFonts w:ascii="Arial" w:hAnsi="Arial" w:cs="Arial"/>
+          <w:color w:val="000000"/>
+          <w:sz w:val="22"/>
+          <w:szCs w:val="22"/>
+        </w:rPr>
+        <w:t xml:space="preserve">В результате работы написана программа, умножающая строку на матрицу. Реализовано умножение двумя способами: в разреженном виде и в обычном представлении. </w:t>
+      </w:r>
+    </w:p>
+    <w:p>
+      <w:pPr>
+        <w:spacing w:after="0" w:line="240" w:lineRule="auto"/>
+        <w:rPr>
+          <w:rFonts w:ascii="Times New Roman" w:eastAsia="Times New Roman" w:hAnsi="Times New Roman" w:cs="Times New Roman"/>
+          <w:sz w:val="24"/>
+          <w:szCs w:val="24"/>
+          <w:lang w:eastAsia="ru-RU"/>
+        </w:rPr>
+      </w:pPr>
+      <w:r>
+        <w:rPr>
+          <w:rFonts w:ascii="Arial" w:eastAsia="Times New Roman" w:hAnsi="Arial" w:cs="Arial"/>
+          <w:color w:val="000000"/>
+          <w:lang w:eastAsia="ru-RU"/>
+        </w:rPr>
+        <w:t xml:space="preserve">Для матрицы 10х10 алгоритм работает быстрее при </w:t>
+      </w:r>
+      <w:proofErr w:type="spellStart"/>
+      <w:r>
+        <w:rPr>
+          <w:rFonts w:ascii="Arial" w:eastAsia="Times New Roman" w:hAnsi="Arial" w:cs="Arial"/>
+          <w:color w:val="000000"/>
+          <w:lang w:eastAsia="ru-RU"/>
+        </w:rPr>
+        <w:t>заполненности</w:t>
+      </w:r>
+      <w:proofErr w:type="spellEnd"/>
+      <w:r>
+        <w:rPr>
+          <w:rFonts w:ascii="Arial" w:eastAsia="Times New Roman" w:hAnsi="Arial" w:cs="Arial"/>
+          <w:color w:val="000000"/>
+          <w:lang w:eastAsia="ru-RU"/>
+        </w:rPr>
+        <w:t xml:space="preserve"> меньше </w:t>
+      </w:r>
+      <w:r>
+        <w:rPr>
+          <w:rFonts w:ascii="Arial" w:eastAsia="Times New Roman" w:hAnsi="Arial" w:cs="Arial"/>
+          <w:color w:val="000000"/>
+          <w:lang w:eastAsia="ru-RU"/>
         </w:rPr>
         <w:t>5</w:t>
       </w:r>
       <w:r>
         <w:rPr>
-          <w:sz w:val="28"/>
-          <w:szCs w:val="28"/>
-        </w:rPr>
-        <w:t xml:space="preserve"> %.</w:t>
+          <w:rFonts w:ascii="Arial" w:eastAsia="Times New Roman" w:hAnsi="Arial" w:cs="Arial"/>
+          <w:color w:val="000000"/>
+          <w:lang w:eastAsia="ru-RU"/>
+        </w:rPr>
+        <w:t xml:space="preserve">0% и эффективнее по памяти при </w:t>
+      </w:r>
+      <w:proofErr w:type="spellStart"/>
+      <w:r>
+        <w:rPr>
+          <w:rFonts w:ascii="Arial" w:eastAsia="Times New Roman" w:hAnsi="Arial" w:cs="Arial"/>
+          <w:color w:val="000000"/>
+          <w:lang w:eastAsia="ru-RU"/>
+        </w:rPr>
+        <w:t>заполненности</w:t>
+      </w:r>
+      <w:proofErr w:type="spellEnd"/>
+      <w:r>
+        <w:rPr>
+          <w:rFonts w:ascii="Arial" w:eastAsia="Times New Roman" w:hAnsi="Arial" w:cs="Arial"/>
+          <w:color w:val="000000"/>
+          <w:lang w:eastAsia="ru-RU"/>
+        </w:rPr>
+        <w:t xml:space="preserve"> до </w:t>
+      </w:r>
+      <w:r>
+        <w:rPr>
+          <w:rFonts w:ascii="Arial" w:eastAsia="Times New Roman" w:hAnsi="Arial" w:cs="Arial"/>
+          <w:color w:val="000000"/>
+          <w:lang w:eastAsia="ru-RU"/>
+        </w:rPr>
+        <w:t>5</w:t>
+      </w:r>
+      <w:r>
+        <w:rPr>
+          <w:rFonts w:ascii="Arial" w:eastAsia="Times New Roman" w:hAnsi="Arial" w:cs="Arial"/>
+          <w:color w:val="000000"/>
+          <w:lang w:eastAsia="ru-RU"/>
+        </w:rPr>
+        <w:t>0%.</w:t>
+      </w:r>
+    </w:p>
+    <w:p>
+      <w:pPr>
+        <w:spacing w:after="0" w:line="240" w:lineRule="auto"/>
+        <w:rPr>
+          <w:rFonts w:ascii="Times New Roman" w:eastAsia="Times New Roman" w:hAnsi="Times New Roman" w:cs="Times New Roman"/>
+          <w:sz w:val="24"/>
+          <w:szCs w:val="24"/>
+          <w:lang w:eastAsia="ru-RU"/>
+        </w:rPr>
+      </w:pPr>
+      <w:r>
+        <w:rPr>
+          <w:rFonts w:ascii="Arial" w:eastAsia="Times New Roman" w:hAnsi="Arial" w:cs="Arial"/>
+          <w:color w:val="000000"/>
+          <w:lang w:eastAsia="ru-RU"/>
+        </w:rPr>
+        <w:t xml:space="preserve">Для матрицы 100х100 алгоритм работает быстрее при </w:t>
+      </w:r>
+      <w:proofErr w:type="spellStart"/>
+      <w:r>
+        <w:rPr>
+          <w:rFonts w:ascii="Arial" w:eastAsia="Times New Roman" w:hAnsi="Arial" w:cs="Arial"/>
+          <w:color w:val="000000"/>
+          <w:lang w:eastAsia="ru-RU"/>
+        </w:rPr>
+        <w:t>заполненности</w:t>
+      </w:r>
+      <w:proofErr w:type="spellEnd"/>
+      <w:r>
+        <w:rPr>
+          <w:rFonts w:ascii="Arial" w:eastAsia="Times New Roman" w:hAnsi="Arial" w:cs="Arial"/>
+          <w:color w:val="000000"/>
+          <w:lang w:eastAsia="ru-RU"/>
+        </w:rPr>
+        <w:t xml:space="preserve"> меньше </w:t>
+      </w:r>
+      <w:r>
+        <w:rPr>
+          <w:rFonts w:ascii="Arial" w:eastAsia="Times New Roman" w:hAnsi="Arial" w:cs="Arial"/>
+          <w:color w:val="000000"/>
+          <w:lang w:eastAsia="ru-RU"/>
+        </w:rPr>
+        <w:t>45</w:t>
+      </w:r>
+      <w:r>
+        <w:rPr>
+          <w:rFonts w:ascii="Arial" w:eastAsia="Times New Roman" w:hAnsi="Arial" w:cs="Arial"/>
+          <w:color w:val="000000"/>
+          <w:lang w:eastAsia="ru-RU"/>
+        </w:rPr>
+        <w:t xml:space="preserve">% и эффективнее по памяти при </w:t>
+      </w:r>
+      <w:proofErr w:type="spellStart"/>
+      <w:r>
+        <w:rPr>
+          <w:rFonts w:ascii="Arial" w:eastAsia="Times New Roman" w:hAnsi="Arial" w:cs="Arial"/>
+          <w:color w:val="000000"/>
+          <w:lang w:eastAsia="ru-RU"/>
+        </w:rPr>
+        <w:t>заполненности</w:t>
+      </w:r>
+      <w:proofErr w:type="spellEnd"/>
+      <w:r>
+        <w:rPr>
+          <w:rFonts w:ascii="Arial" w:eastAsia="Times New Roman" w:hAnsi="Arial" w:cs="Arial"/>
+          <w:color w:val="000000"/>
+          <w:lang w:eastAsia="ru-RU"/>
+        </w:rPr>
+        <w:t xml:space="preserve"> до </w:t>
+      </w:r>
+      <w:r>
+        <w:rPr>
+          <w:rFonts w:ascii="Arial" w:eastAsia="Times New Roman" w:hAnsi="Arial" w:cs="Arial"/>
+          <w:color w:val="000000"/>
+          <w:lang w:eastAsia="ru-RU"/>
+        </w:rPr>
+        <w:t>5</w:t>
+      </w:r>
+      <w:r>
+        <w:rPr>
+          <w:rFonts w:ascii="Arial" w:eastAsia="Times New Roman" w:hAnsi="Arial" w:cs="Arial"/>
+          <w:color w:val="000000"/>
+          <w:lang w:eastAsia="ru-RU"/>
+        </w:rPr>
+        <w:t>0%.</w:t>
+      </w:r>
+    </w:p>
+    <w:p>
+      <w:pPr>
+        <w:spacing w:after="0" w:line="240" w:lineRule="auto"/>
+        <w:rPr>
+          <w:rFonts w:ascii="Arial" w:eastAsia="Times New Roman" w:hAnsi="Arial" w:cs="Arial"/>
+          <w:color w:val="000000"/>
+          <w:lang w:eastAsia="ru-RU"/>
+        </w:rPr>
+      </w:pPr>
+      <w:r>
+        <w:rPr>
+          <w:rFonts w:ascii="Arial" w:eastAsia="Times New Roman" w:hAnsi="Arial" w:cs="Arial"/>
+          <w:color w:val="000000"/>
+          <w:lang w:eastAsia="ru-RU"/>
+        </w:rPr>
+        <w:t xml:space="preserve">Для матрицы </w:t>
+      </w:r>
+      <w:r>
+        <w:rPr>
+          <w:rFonts w:ascii="Arial" w:eastAsia="Times New Roman" w:hAnsi="Arial" w:cs="Arial"/>
+          <w:color w:val="000000"/>
+          <w:lang w:eastAsia="ru-RU"/>
+        </w:rPr>
+        <w:t>250</w:t>
+      </w:r>
+      <w:r>
+        <w:rPr>
+          <w:rFonts w:ascii="Arial" w:eastAsia="Times New Roman" w:hAnsi="Arial" w:cs="Arial"/>
+          <w:color w:val="000000"/>
+          <w:lang w:eastAsia="ru-RU"/>
+        </w:rPr>
+        <w:t>х</w:t>
+      </w:r>
+      <w:r>
+        <w:rPr>
+          <w:rFonts w:ascii="Arial" w:eastAsia="Times New Roman" w:hAnsi="Arial" w:cs="Arial"/>
+          <w:color w:val="000000"/>
+          <w:lang w:eastAsia="ru-RU"/>
+        </w:rPr>
+        <w:t>250</w:t>
+      </w:r>
+      <w:r>
+        <w:rPr>
+          <w:rFonts w:ascii="Arial" w:eastAsia="Times New Roman" w:hAnsi="Arial" w:cs="Arial"/>
+          <w:color w:val="000000"/>
+          <w:lang w:eastAsia="ru-RU"/>
+        </w:rPr>
+        <w:t xml:space="preserve"> алгоритм работает эфф</w:t>
+      </w:r>
+      <w:r>
+        <w:rPr>
+          <w:rFonts w:ascii="Arial" w:eastAsia="Times New Roman" w:hAnsi="Arial" w:cs="Arial"/>
+          <w:color w:val="000000"/>
+          <w:lang w:eastAsia="ru-RU"/>
+        </w:rPr>
+        <w:t xml:space="preserve">ективнее при </w:t>
+      </w:r>
+      <w:proofErr w:type="spellStart"/>
+      <w:r>
+        <w:rPr>
+          <w:rFonts w:ascii="Arial" w:eastAsia="Times New Roman" w:hAnsi="Arial" w:cs="Arial"/>
+          <w:color w:val="000000"/>
+          <w:lang w:eastAsia="ru-RU"/>
+        </w:rPr>
+        <w:t>заполненности</w:t>
+      </w:r>
+      <w:proofErr w:type="spellEnd"/>
+      <w:r>
+        <w:rPr>
+          <w:rFonts w:ascii="Arial" w:eastAsia="Times New Roman" w:hAnsi="Arial" w:cs="Arial"/>
+          <w:color w:val="000000"/>
+          <w:lang w:eastAsia="ru-RU"/>
+        </w:rPr>
+        <w:t xml:space="preserve"> до 60</w:t>
+      </w:r>
+      <w:r>
+        <w:rPr>
+          <w:rFonts w:ascii="Arial" w:eastAsia="Times New Roman" w:hAnsi="Arial" w:cs="Arial"/>
+          <w:color w:val="000000"/>
+          <w:lang w:eastAsia="ru-RU"/>
+        </w:rPr>
+        <w:t xml:space="preserve">% и эффективнее по памяти при </w:t>
+      </w:r>
+      <w:proofErr w:type="spellStart"/>
+      <w:r>
+        <w:rPr>
+          <w:rFonts w:ascii="Arial" w:eastAsia="Times New Roman" w:hAnsi="Arial" w:cs="Arial"/>
+          <w:color w:val="000000"/>
+          <w:lang w:eastAsia="ru-RU"/>
+        </w:rPr>
+        <w:t>заполненности</w:t>
+      </w:r>
+      <w:proofErr w:type="spellEnd"/>
+      <w:r>
+        <w:rPr>
+          <w:rFonts w:ascii="Arial" w:eastAsia="Times New Roman" w:hAnsi="Arial" w:cs="Arial"/>
+          <w:color w:val="000000"/>
+          <w:lang w:eastAsia="ru-RU"/>
+        </w:rPr>
+        <w:t xml:space="preserve"> до 50%. </w:t>
+      </w:r>
+    </w:p>
+    <w:p>
+      <w:pPr>
+        <w:spacing w:after="0" w:line="240" w:lineRule="auto"/>
+        <w:rPr>
+          <w:rFonts w:ascii="Times New Roman" w:eastAsia="Times New Roman" w:hAnsi="Times New Roman" w:cs="Times New Roman"/>
+          <w:sz w:val="24"/>
+          <w:szCs w:val="24"/>
+          <w:lang w:eastAsia="ru-RU"/>
+        </w:rPr>
+      </w:pPr>
+      <w:r>
+        <w:rPr>
+          <w:rFonts w:ascii="Arial" w:eastAsia="Times New Roman" w:hAnsi="Arial" w:cs="Arial"/>
+          <w:color w:val="000000"/>
+          <w:lang w:eastAsia="ru-RU"/>
+        </w:rPr>
+        <w:t xml:space="preserve">Для матрицы </w:t>
+      </w:r>
+      <w:r>
+        <w:rPr>
+          <w:rFonts w:ascii="Arial" w:eastAsia="Times New Roman" w:hAnsi="Arial" w:cs="Arial"/>
+          <w:color w:val="000000"/>
+          <w:lang w:eastAsia="ru-RU"/>
+        </w:rPr>
+        <w:t>5</w:t>
+      </w:r>
+      <w:r>
+        <w:rPr>
+          <w:rFonts w:ascii="Arial" w:eastAsia="Times New Roman" w:hAnsi="Arial" w:cs="Arial"/>
+          <w:color w:val="000000"/>
+          <w:lang w:eastAsia="ru-RU"/>
+        </w:rPr>
+        <w:t>0</w:t>
+      </w:r>
+      <w:r>
+        <w:rPr>
+          <w:rFonts w:ascii="Arial" w:eastAsia="Times New Roman" w:hAnsi="Arial" w:cs="Arial"/>
+          <w:color w:val="000000"/>
+          <w:lang w:eastAsia="ru-RU"/>
+        </w:rPr>
+        <w:t>0</w:t>
+      </w:r>
+      <w:r>
+        <w:rPr>
+          <w:rFonts w:ascii="Arial" w:eastAsia="Times New Roman" w:hAnsi="Arial" w:cs="Arial"/>
+          <w:color w:val="000000"/>
+          <w:lang w:eastAsia="ru-RU"/>
+        </w:rPr>
+        <w:t>х</w:t>
+      </w:r>
+      <w:r>
+        <w:rPr>
+          <w:rFonts w:ascii="Arial" w:eastAsia="Times New Roman" w:hAnsi="Arial" w:cs="Arial"/>
+          <w:color w:val="000000"/>
+          <w:lang w:eastAsia="ru-RU"/>
+        </w:rPr>
+        <w:t>5</w:t>
+      </w:r>
+      <w:r>
+        <w:rPr>
+          <w:rFonts w:ascii="Arial" w:eastAsia="Times New Roman" w:hAnsi="Arial" w:cs="Arial"/>
+          <w:color w:val="000000"/>
+          <w:lang w:eastAsia="ru-RU"/>
+        </w:rPr>
+        <w:t>0</w:t>
+      </w:r>
+      <w:r>
+        <w:rPr>
+          <w:rFonts w:ascii="Arial" w:eastAsia="Times New Roman" w:hAnsi="Arial" w:cs="Arial"/>
+          <w:color w:val="000000"/>
+          <w:lang w:eastAsia="ru-RU"/>
+        </w:rPr>
+        <w:t>0</w:t>
+      </w:r>
+      <w:r>
+        <w:rPr>
+          <w:rFonts w:ascii="Arial" w:eastAsia="Times New Roman" w:hAnsi="Arial" w:cs="Arial"/>
+          <w:color w:val="000000"/>
+          <w:lang w:eastAsia="ru-RU"/>
+        </w:rPr>
+        <w:t xml:space="preserve"> алгоритм работает эфф</w:t>
+      </w:r>
+      <w:r>
+        <w:rPr>
+          <w:rFonts w:ascii="Arial" w:eastAsia="Times New Roman" w:hAnsi="Arial" w:cs="Arial"/>
+          <w:color w:val="000000"/>
+          <w:lang w:eastAsia="ru-RU"/>
+        </w:rPr>
+        <w:t xml:space="preserve">ективнее при </w:t>
+      </w:r>
+      <w:proofErr w:type="spellStart"/>
+      <w:r>
+        <w:rPr>
+          <w:rFonts w:ascii="Arial" w:eastAsia="Times New Roman" w:hAnsi="Arial" w:cs="Arial"/>
+          <w:color w:val="000000"/>
+          <w:lang w:eastAsia="ru-RU"/>
+        </w:rPr>
+        <w:t>заполненности</w:t>
+      </w:r>
+      <w:proofErr w:type="spellEnd"/>
+      <w:r>
+        <w:rPr>
+          <w:rFonts w:ascii="Arial" w:eastAsia="Times New Roman" w:hAnsi="Arial" w:cs="Arial"/>
+          <w:color w:val="000000"/>
+          <w:lang w:eastAsia="ru-RU"/>
+        </w:rPr>
+        <w:t xml:space="preserve"> до </w:t>
+      </w:r>
+      <w:r>
+        <w:rPr>
+          <w:rFonts w:ascii="Arial" w:eastAsia="Times New Roman" w:hAnsi="Arial" w:cs="Arial"/>
+          <w:color w:val="000000"/>
+          <w:lang w:eastAsia="ru-RU"/>
+        </w:rPr>
+        <w:t>75</w:t>
+      </w:r>
+      <w:r>
+        <w:rPr>
+          <w:rFonts w:ascii="Arial" w:eastAsia="Times New Roman" w:hAnsi="Arial" w:cs="Arial"/>
+          <w:color w:val="000000"/>
+          <w:lang w:eastAsia="ru-RU"/>
+        </w:rPr>
+        <w:t xml:space="preserve">% и эффективнее по памяти при </w:t>
+      </w:r>
+      <w:proofErr w:type="spellStart"/>
+      <w:r>
+        <w:rPr>
+          <w:rFonts w:ascii="Arial" w:eastAsia="Times New Roman" w:hAnsi="Arial" w:cs="Arial"/>
+          <w:color w:val="000000"/>
+          <w:lang w:eastAsia="ru-RU"/>
+        </w:rPr>
+        <w:t>заполненности</w:t>
+      </w:r>
+      <w:proofErr w:type="spellEnd"/>
+      <w:r>
+        <w:rPr>
+          <w:rFonts w:ascii="Arial" w:eastAsia="Times New Roman" w:hAnsi="Arial" w:cs="Arial"/>
+          <w:color w:val="000000"/>
+          <w:lang w:eastAsia="ru-RU"/>
+        </w:rPr>
+        <w:t xml:space="preserve"> до 50%. </w:t>
+      </w:r>
+    </w:p>
+    <w:p>
+      <w:pPr>
+        <w:spacing w:after="0" w:line="240" w:lineRule="auto"/>
+        <w:rPr>
+          <w:rFonts w:ascii="Times New Roman" w:eastAsia="Times New Roman" w:hAnsi="Times New Roman" w:cs="Times New Roman"/>
+          <w:sz w:val="24"/>
+          <w:szCs w:val="24"/>
+          <w:lang w:eastAsia="ru-RU"/>
+        </w:rPr>
+      </w:pPr>
+    </w:p>
+    <w:p>
+      <w:pPr>
+        <w:spacing w:after="0" w:line="240" w:lineRule="auto"/>
+        <w:rPr>
+          <w:rFonts w:ascii="Times New Roman" w:eastAsia="Times New Roman" w:hAnsi="Times New Roman" w:cs="Times New Roman"/>
+          <w:sz w:val="24"/>
+          <w:szCs w:val="24"/>
+          <w:lang w:eastAsia="ru-RU"/>
+        </w:rPr>
+      </w:pPr>
+      <w:r>
+        <w:rPr>
+          <w:rFonts w:ascii="Arial" w:eastAsia="Times New Roman" w:hAnsi="Arial" w:cs="Arial"/>
+          <w:color w:val="000000"/>
+          <w:lang w:eastAsia="ru-RU"/>
+        </w:rPr>
+        <w:t xml:space="preserve">Таким образом, в зависимости от размерности матрицы меняется процент заполнения, при переходе через который метод перестает быть эффективным. </w:t>
+      </w:r>
+      <w:r>
+        <w:rPr>
+          <w:rFonts w:ascii="Arial" w:eastAsia="Times New Roman" w:hAnsi="Arial" w:cs="Arial"/>
+          <w:color w:val="000000"/>
+          <w:lang w:eastAsia="ru-RU"/>
+        </w:rPr>
+        <w:br/>
+        <w:t xml:space="preserve">Чем матрица больше, тем больше такой процент заполнения. </w:t>
       </w:r>
     </w:p>
     <w:p>
@@ -6807,6 +7198,8 @@
           <w:szCs w:val="32"/>
         </w:rPr>
       </w:pPr>
+      <w:bookmarkStart w:id="0" w:name="_GoBack"/>
+      <w:bookmarkEnd w:id="0"/>
     </w:p>
     <w:p>
       <w:pPr>
@@ -6817,33 +7210,23 @@
           <w:szCs w:val="32"/>
         </w:rPr>
       </w:pPr>
-    </w:p>
-    <w:p>
-      <w:pPr>
-        <w:jc w:val="both"/>
+      <w:r>
         <w:rPr>
           <w:i/>
           <w:sz w:val="32"/>
           <w:szCs w:val="32"/>
         </w:rPr>
-      </w:pPr>
-      <w:r>
+        <w:t>Ответы на вопросы:</w:t>
+      </w:r>
+    </w:p>
+    <w:p>
+      <w:pPr>
+        <w:jc w:val="both"/>
         <w:rPr>
           <w:i/>
           <w:sz w:val="32"/>
           <w:szCs w:val="32"/>
         </w:rPr>
-        <w:t>Ответы на вопросы:</w:t>
-      </w:r>
-    </w:p>
-    <w:p>
-      <w:pPr>
-        <w:jc w:val="both"/>
-        <w:rPr>
-          <w:i/>
-          <w:sz w:val="32"/>
-          <w:szCs w:val="32"/>
-        </w:rPr>
       </w:pPr>
     </w:p>
     <w:p>
@@ -7093,7 +7476,7 @@
           <w:szCs w:val="28"/>
           <w:shd w:val="clear" w:color="auto" w:fill="FFFFFF"/>
         </w:rPr>
-        <w:t xml:space="preserve"> индексы - в массиве JA. Кроме того, используется массив указателей, например IA, отмечающих позиции AN и JA, с которых начинаются</w:t>
+        <w:t xml:space="preserve"> индексы - в массиве JA. Кроме того, используется массив указателей, например IA, отмечающих позиции AN и JA, </w:t>
       </w:r>
       <w:r>
         <w:rPr>
@@ -7102,6 +7485,16 @@
           <w:szCs w:val="28"/>
           <w:shd w:val="clear" w:color="auto" w:fill="FFFFFF"/>
         </w:rPr>
+        <w:lastRenderedPageBreak/>
+        <w:t>с которых начинаются</w:t>
+      </w:r>
+      <w:r>
+        <w:rPr>
+          <w:color w:val="000000" w:themeColor="text1"/>
+          <w:sz w:val="28"/>
+          <w:szCs w:val="28"/>
+          <w:shd w:val="clear" w:color="auto" w:fill="FFFFFF"/>
+        </w:rPr>
         <w:t xml:space="preserve"> </w:t>
       </w:r>
       <w:r>
@@ -7168,7 +7561,6 @@
           <w:sz w:val="28"/>
           <w:szCs w:val="28"/>
         </w:rPr>
-        <w:lastRenderedPageBreak/>
         <w:t xml:space="preserve">Под хранение обычной матрицы выделяется </w:t>
       </w:r>
       <w:r>
@@ -7202,7 +7594,6 @@
         <w:t xml:space="preserve"> * </w:t>
       </w:r>
       <w:proofErr w:type="spellStart"/>
-      <w:proofErr w:type="gramStart"/>
       <w:r>
         <w:rPr>
           <w:sz w:val="28"/>
@@ -7217,15 +7608,7 @@
           <w:sz w:val="28"/>
           <w:szCs w:val="28"/>
         </w:rPr>
-        <w:t>(</w:t>
-      </w:r>
-      <w:proofErr w:type="gramEnd"/>
-      <w:r>
-        <w:rPr>
-          <w:sz w:val="28"/>
-          <w:szCs w:val="28"/>
-        </w:rPr>
-        <w:t>тип матрицы).</w:t>
+        <w:t>(тип матрицы).</w:t>
       </w:r>
     </w:p>
     <w:p>
@@ -7371,7 +7754,7 @@
 </file>
 
 <file path=word/numbering.xml><?xml version="1.0" encoding="utf-8"?>
-<w:numbering xmlns:wpc="http://schemas.microsoft.com/office/word/2010/wordprocessingCanvas" xmlns:mc="http://schemas.openxmlformats.org/markup-compatibility/2006" xmlns:o="urn:schemas-microsoft-com:office:office" xmlns:r="http://schemas.openxmlformats.org/officeDocument/2006/relationships" xmlns:m="http://schemas.openxmlformats.org/officeDocument/2006/math" xmlns:v="urn:schemas-microsoft-com:vml" xmlns:wp14="http://schemas.microsoft.com/office/word/2010/wordprocessingDrawing" xmlns:wp="http://schemas.openxmlformats.org/drawingml/2006/wordprocessingDrawing" xmlns:w10="urn:schemas-microsoft-com:office:word" xmlns:w="http://schemas.openxmlformats.org/wordprocessingml/2006/main" xmlns:w14="http://schemas.microsoft.com/office/word/2010/wordml" xmlns:w15="http://schemas.microsoft.com/office/word/2012/wordml" xmlns:wpg="http://schemas.microsoft.com/office/word/2010/wordprocessingGroup" xmlns:wpi="http://schemas.microsoft.com/office/word/2010/wordprocessingInk" xmlns:wne="http://schemas.microsoft.com/office/word/2006/wordml" xmlns:wps="http://schemas.microsoft.com/office/word/2010/wordprocessingShape" mc:Ignorable="w14 w15 wp14">
+<w:numbering xmlns:wpc="http://schemas.microsoft.com/office/word/2010/wordprocessingCanvas" xmlns:mc="http://schemas.openxmlformats.org/markup-compatibility/2006" xmlns:o="urn:schemas-microsoft-com:office:office" xmlns:r="http://schemas.openxmlformats.org/officeDocument/2006/relationships" xmlns:m="http://schemas.openxmlformats.org/officeDocument/2006/math" xmlns:v="urn:schemas-microsoft-com:vml" xmlns:wp14="http://schemas.microsoft.com/office/word/2010/wordprocessingDrawing" xmlns:wp="http://schemas.openxmlformats.org/drawingml/2006/wordprocessingDrawing" xmlns:w10="urn:schemas-microsoft-com:office:word" xmlns:w="http://schemas.openxmlformats.org/wordprocessingml/2006/main" xmlns:w14="http://schemas.microsoft.com/office/word/2010/wordml" xmlns:wpg="http://schemas.microsoft.com/office/word/2010/wordprocessingGroup" xmlns:wpi="http://schemas.microsoft.com/office/word/2010/wordprocessingInk" xmlns:wne="http://schemas.microsoft.com/office/word/2006/wordml" xmlns:wps="http://schemas.microsoft.com/office/word/2010/wordprocessingShape" mc:Ignorable="w14 wp14">
   <w:abstractNum w:abstractNumId="0">
     <w:nsid w:val="00CD6DF5"/>
     <w:multiLevelType w:val="multilevel"/>
@@ -7700,7 +8083,7 @@
 </file>
 
 <file path=word/styles.xml><?xml version="1.0" encoding="utf-8"?>
-<w:styles xmlns:mc="http://schemas.openxmlformats.org/markup-compatibility/2006" xmlns:r="http://schemas.openxmlformats.org/officeDocument/2006/relationships" xmlns:w="http://schemas.openxmlformats.org/wordprocessingml/2006/main" xmlns:w14="http://schemas.microsoft.com/office/word/2010/wordml" xmlns:w15="http://schemas.microsoft.com/office/word/2012/wordml" mc:Ignorable="w14 w15">
+<w:styles xmlns:mc="http://schemas.openxmlformats.org/markup-compatibility/2006" xmlns:r="http://schemas.openxmlformats.org/officeDocument/2006/relationships" xmlns:w="http://schemas.openxmlformats.org/wordprocessingml/2006/main" xmlns:w14="http://schemas.microsoft.com/office/word/2010/wordml" mc:Ignorable="w14">
   <w:docDefaults>
     <w:rPrDefault>
       <w:rPr>
@@ -7716,378 +8099,144 @@
       </w:pPr>
     </w:pPrDefault>
   </w:docDefaults>
-  <w:latentStyles w:defLockedState="0" w:defUIPriority="99" w:defSemiHidden="0" w:defUnhideWhenUsed="0" w:defQFormat="0" w:count="371">
-    <w:lsdException w:name="Normal" w:uiPriority="0" w:qFormat="1"/>
-    <w:lsdException w:name="heading 1" w:uiPriority="9" w:qFormat="1"/>
-    <w:lsdException w:name="heading 2" w:semiHidden="1" w:uiPriority="9" w:unhideWhenUsed="1" w:qFormat="1"/>
-    <w:lsdException w:name="heading 3" w:semiHidden="1" w:uiPriority="9" w:unhideWhenUsed="1" w:qFormat="1"/>
-    <w:lsdException w:name="heading 4" w:semiHidden="1" w:uiPriority="9" w:unhideWhenUsed="1" w:qFormat="1"/>
-    <w:lsdException w:name="heading 5" w:semiHidden="1" w:uiPriority="9" w:unhideWhenUsed="1" w:qFormat="1"/>
-    <w:lsdException w:name="heading 6" w:semiHidden="1" w:uiPriority="9" w:unhideWhenUsed="1" w:qFormat="1"/>
-    <w:lsdException w:name="heading 7" w:semiHidden="1" w:uiPriority="9" w:unhideWhenUsed="1" w:qFormat="1"/>
-    <w:lsdException w:name="heading 8" w:semiHidden="1" w:uiPriority="9" w:unhideWhenUsed="1" w:qFormat="1"/>
-    <w:lsdException w:name="heading 9" w:semiHidden="1" w:uiPriority="9" w:unhideWhenUsed="1" w:qFormat="1"/>
-    <w:lsdException w:name="index 1" w:semiHidden="1" w:unhideWhenUsed="1"/>
-    <w:lsdException w:name="index 2" w:semiHidden="1" w:unhideWhenUsed="1"/>
-    <w:lsdException w:name="index 3" w:semiHidden="1" w:unhideWhenUsed="1"/>
-    <w:lsdException w:name="index 4" w:semiHidden="1" w:unhideWhenUsed="1"/>
-    <w:lsdException w:name="index 5" w:semiHidden="1" w:unhideWhenUsed="1"/>
-    <w:lsdException w:name="index 6" w:semiHidden="1" w:unhideWhenUsed="1"/>
-    <w:lsdException w:name="index 7" w:semiHidden="1" w:unhideWhenUsed="1"/>
-    <w:lsdException w:name="index 8" w:semiHidden="1" w:unhideWhenUsed="1"/>
-    <w:lsdException w:name="index 9" w:semiHidden="1" w:unhideWhenUsed="1"/>
-    <w:lsdException w:name="toc 1" w:semiHidden="1" w:uiPriority="39" w:unhideWhenUsed="1"/>
-    <w:lsdException w:name="toc 2" w:semiHidden="1" w:uiPriority="39" w:unhideWhenUsed="1"/>
-    <w:lsdException w:name="toc 3" w:semiHidden="1" w:uiPriority="39" w:unhideWhenUsed="1"/>
-    <w:lsdException w:name="toc 4" w:semiHidden="1" w:uiPriority="39" w:unhideWhenUsed="1"/>
-    <w:lsdException w:name="toc 5" w:semiHidden="1" w:uiPriority="39" w:unhideWhenUsed="1"/>
-    <w:lsdException w:name="toc 6" w:semiHidden="1" w:uiPriority="39" w:unhideWhenUsed="1"/>
-    <w:lsdException w:name="toc 7" w:semiHidden="1" w:uiPriority="39" w:unhideWhenUsed="1"/>
-    <w:lsdException w:name="toc 8" w:semiHidden="1" w:uiPriority="39" w:unhideWhenUsed="1"/>
-    <w:lsdException w:name="toc 9" w:semiHidden="1" w:uiPriority="39" w:unhideWhenUsed="1"/>
-    <w:lsdException w:name="Normal Indent" w:semiHidden="1" w:unhideWhenUsed="1"/>
-    <w:lsdException w:name="footnote text" w:semiHidden="1" w:unhideWhenUsed="1"/>
-    <w:lsdException w:name="annotation text" w:semiHidden="1" w:unhideWhenUsed="1"/>
-    <w:lsdException w:name="header" w:semiHidden="1" w:unhideWhenUsed="1"/>
-    <w:lsdException w:name="footer" w:semiHidden="1" w:unhideWhenUsed="1"/>
-    <w:lsdException w:name="index heading" w:semiHidden="1" w:unhideWhenUsed="1"/>
-    <w:lsdException w:name="caption" w:semiHidden="1" w:uiPriority="35" w:unhideWhenUsed="1" w:qFormat="1"/>
-    <w:lsdException w:name="table of figures" w:semiHidden="1" w:unhideWhenUsed="1"/>
-    <w:lsdException w:name="envelope address" w:semiHidden="1" w:unhideWhenUsed="1"/>
-    <w:lsdException w:name="envelope return" w:semiHidden="1" w:unhideWhenUsed="1"/>
-    <w:lsdException w:name="footnote reference" w:semiHidden="1" w:unhideWhenUsed="1"/>
-    <w:lsdException w:name="annotation reference" w:semiHidden="1" w:unhideWhenUsed="1"/>
-    <w:lsdException w:name="line number" w:semiHidden="1" w:unhideWhenUsed="1"/>
-    <w:lsdException w:name="page number" w:semiHidden="1" w:unhideWhenUsed="1"/>
-    <w:lsdException w:name="endnote reference" w:semiHidden="1" w:unhideWhenUsed="1"/>
-    <w:lsdException w:name="endnote text" w:semiHidden="1" w:unhideWhenUsed="1"/>
-    <w:lsdException w:name="table of authorities" w:semiHidden="1" w:unhideWhenUsed="1"/>
-    <w:lsdException w:name="macro" w:semiHidden="1" w:unhideWhenUsed="1"/>
-    <w:lsdException w:name="toa heading" w:semiHidden="1" w:unhideWhenUsed="1"/>
-    <w:lsdException w:name="List" w:semiHidden="1" w:unhideWhenUsed="1"/>
-    <w:lsdException w:name="List Bullet" w:semiHidden="1" w:unhideWhenUsed="1"/>
-    <w:lsdException w:name="List Number" w:semiHidden="1" w:unhideWhenUsed="1"/>
-    <w:lsdException w:name="List 2" w:semiHidden="1" w:unhideWhenUsed="1"/>
-    <w:lsdException w:name="List 3" w:semiHidden="1" w:unhideWhenUsed="1"/>
-    <w:lsdException w:name="List 4" w:semiHidden="1" w:unhideWhenUsed="1"/>
-    <w:lsdException w:name="List 5" w:semiHidden="1" w:unhideWhenUsed="1"/>
-    <w:lsdException w:name="List Bullet 2" w:semiHidden="1" w:unhideWhenUsed="1"/>
-    <w:lsdException w:name="List Bullet 3" w:semiHidden="1" w:unhideWhenUsed="1"/>
-    <w:lsdException w:name="List Bullet 4" w:semiHidden="1" w:unhideWhenUsed="1"/>
-    <w:lsdException w:name="List Bullet 5" w:semiHidden="1" w:unhideWhenUsed="1"/>
-    <w:lsdException w:name="List Number 2" w:semiHidden="1" w:unhideWhenUsed="1"/>
-    <w:lsdException w:name="List Number 3" w:semiHidden="1" w:unhideWhenUsed="1"/>
-    <w:lsdException w:name="List Number 4" w:semiHidden="1" w:unhideWhenUsed="1"/>
-    <w:lsdException w:name="List Number 5" w:semiHidden="1" w:unhideWhenUsed="1"/>
-    <w:lsdException w:name="Title" w:uiPriority="10" w:qFormat="1"/>
-    <w:lsdException w:name="Closing" w:semiHidden="1" w:unhideWhenUsed="1"/>
-    <w:lsdException w:name="Signature" w:semiHidden="1" w:unhideWhenUsed="1"/>
-    <w:lsdException w:name="Default Paragraph Font" w:semiHidden="1" w:uiPriority="1" w:unhideWhenUsed="1"/>
-    <w:lsdException w:name="Body Text" w:semiHidden="1" w:unhideWhenUsed="1"/>
-    <w:lsdException w:name="Body Text Indent" w:semiHidden="1" w:unhideWhenUsed="1"/>
-    <w:lsdException w:name="List Continue" w:semiHidden="1" w:unhideWhenUsed="1"/>
-    <w:lsdException w:name="List Continue 2" w:semiHidden="1" w:unhideWhenUsed="1"/>
-    <w:lsdException w:name="List Continue 3" w:semiHidden="1" w:unhideWhenUsed="1"/>
-    <w:lsdException w:name="List Continue 4" w:semiHidden="1" w:unhideWhenUsed="1"/>
-    <w:lsdException w:name="List Continue 5" w:semiHidden="1" w:unhideWhenUsed="1"/>
-    <w:lsdException w:name="Message Header" w:semiHidden="1" w:unhideWhenUsed="1"/>
-    <w:lsdException w:name="Subtitle" w:uiPriority="11" w:qFormat="1"/>
-    <w:lsdException w:name="Salutation" w:semiHidden="1" w:unhideWhenUsed="1"/>
-    <w:lsdException w:name="Date" w:semiHidden="1" w:unhideWhenUsed="1"/>
-    <w:lsdException w:name="Body Text First Indent" w:semiHidden="1" w:unhideWhenUsed="1"/>
-    <w:lsdException w:name="Body Text First Indent 2" w:semiHidden="1" w:unhideWhenUsed="1"/>
-    <w:lsdException w:name="Note Heading" w:semiHidden="1" w:unhideWhenUsed="1"/>
-    <w:lsdException w:name="Body Text 2" w:semiHidden="1" w:unhideWhenUsed="1"/>
-    <w:lsdException w:name="Body Text 3" w:semiHidden="1" w:unhideWhenUsed="1"/>
-    <w:lsdException w:name="Body Text Indent 2" w:semiHidden="1" w:unhideWhenUsed="1"/>
-    <w:lsdException w:name="Body Text Indent 3" w:semiHidden="1" w:unhideWhenUsed="1"/>
-    <w:lsdException w:name="Block Text" w:semiHidden="1" w:unhideWhenUsed="1"/>
-    <w:lsdException w:name="Hyperlink" w:semiHidden="1" w:unhideWhenUsed="1"/>
-    <w:lsdException w:name="FollowedHyperlink" w:semiHidden="1" w:unhideWhenUsed="1"/>
-    <w:lsdException w:name="Strong" w:uiPriority="22" w:qFormat="1"/>
-    <w:lsdException w:name="Emphasis" w:uiPriority="20" w:qFormat="1"/>
-    <w:lsdException w:name="Document Map" w:semiHidden="1" w:unhideWhenUsed="1"/>
-    <w:lsdException w:name="Plain Text" w:semiHidden="1" w:unhideWhenUsed="1"/>
-    <w:lsdException w:name="E-mail Signature" w:semiHidden="1" w:unhideWhenUsed="1"/>
-    <w:lsdException w:name="HTML Top of Form" w:semiHidden="1" w:unhideWhenUsed="1"/>
-    <w:lsdException w:name="HTML Bottom of Form" w:semiHidden="1" w:unhideWhenUsed="1"/>
-    <w:lsdException w:name="Normal (Web)" w:semiHidden="1" w:unhideWhenUsed="1"/>
-    <w:lsdException w:name="HTML Acronym" w:semiHidden="1" w:unhideWhenUsed="1"/>
-    <w:lsdException w:name="HTML Address" w:semiHidden="1" w:unhideWhenUsed="1"/>
-    <w:lsdException w:name="HTML Cite" w:semiHidden="1" w:unhideWhenUsed="1"/>
-    <w:lsdException w:name="HTML Code" w:semiHidden="1" w:unhideWhenUsed="1"/>
-    <w:lsdException w:name="HTML Definition" w:semiHidden="1" w:unhideWhenUsed="1"/>
-    <w:lsdException w:name="HTML Keyboard" w:semiHidden="1" w:unhideWhenUsed="1"/>
-    <w:lsdException w:name="HTML Preformatted" w:semiHidden="1" w:unhideWhenUsed="1"/>
-    <w:lsdException w:name="HTML Sample" w:semiHidden="1" w:unhideWhenUsed="1"/>
-    <w:lsdException w:name="HTML Typewriter" w:semiHidden="1" w:unhideWhenUsed="1"/>
-    <w:lsdException w:name="HTML Variable" w:semiHidden="1" w:unhideWhenUsed="1"/>
-    <w:lsdException w:name="Normal Table" w:semiHidden="1" w:unhideWhenUsed="1"/>
-    <w:lsdException w:name="annotation subject" w:semiHidden="1" w:unhideWhenUsed="1"/>
-    <w:lsdException w:name="No List" w:semiHidden="1" w:unhideWhenUsed="1"/>
-    <w:lsdException w:name="Outline List 1" w:semiHidden="1" w:unhideWhenUsed="1"/>
-    <w:lsdException w:name="Outline List 2" w:semiHidden="1" w:unhideWhenUsed="1"/>
-    <w:lsdException w:name="Outline List 3" w:semiHidden="1" w:unhideWhenUsed="1"/>
-    <w:lsdException w:name="Table Simple 1" w:semiHidden="1" w:unhideWhenUsed="1"/>
-    <w:lsdException w:name="Table Simple 2" w:semiHidden="1" w:unhideWhenUsed="1"/>
-    <w:lsdException w:name="Table Simple 3" w:semiHidden="1" w:unhideWhenUsed="1"/>
-    <w:lsdException w:name="Table Classic 1" w:semiHidden="1" w:unhideWhenUsed="1"/>
-    <w:lsdException w:name="Table Classic 2" w:semiHidden="1" w:unhideWhenUsed="1"/>
-    <w:lsdException w:name="Table Classic 3" w:semiHidden="1" w:unhideWhenUsed="1"/>
-    <w:lsdException w:name="Table Classic 4" w:semiHidden="1" w:unhideWhenUsed="1"/>
-    <w:lsdException w:name="Table Colorful 1" w:semiHidden="1" w:unhideWhenUsed="1"/>
-    <w:lsdException w:name="Table Colorful 2" w:semiHidden="1" w:unhideWhenUsed="1"/>
-    <w:lsdException w:name="Table Colorful 3" w:semiHidden="1" w:unhideWhenUsed="1"/>
-    <w:lsdException w:name="Table Columns 1" w:semiHidden="1" w:unhideWhenUsed="1"/>
-    <w:lsdException w:name="Table Columns 2" w:semiHidden="1" w:unhideWhenUsed="1"/>
-    <w:lsdException w:name="Table Columns 3" w:semiHidden="1" w:unhideWhenUsed="1"/>
-    <w:lsdException w:name="Table Columns 4" w:semiHidden="1" w:unhideWhenUsed="1"/>
-    <w:lsdException w:name="Table Columns 5" w:semiHidden="1" w:unhideWhenUsed="1"/>
-    <w:lsdException w:name="Table Grid 1" w:semiHidden="1" w:unhideWhenUsed="1"/>
-    <w:lsdException w:name="Table Grid 2" w:semiHidden="1" w:unhideWhenUsed="1"/>
-    <w:lsdException w:name="Table Grid 3" w:semiHidden="1" w:unhideWhenUsed="1"/>
-    <w:lsdException w:name="Table Grid 4" w:semiHidden="1" w:unhideWhenUsed="1"/>
-    <w:lsdException w:name="Table Grid 5" w:semiHidden="1" w:unhideWhenUsed="1"/>
-    <w:lsdException w:name="Table Grid 6" w:semiHidden="1" w:unhideWhenUsed="1"/>
-    <w:lsdException w:name="Table Grid 7" w:semiHidden="1" w:unhideWhenUsed="1"/>
-    <w:lsdException w:name="Table Grid 8" w:semiHidden="1" w:unhideWhenUsed="1"/>
-    <w:lsdException w:name="Table List 1" w:semiHidden="1" w:unhideWhenUsed="1"/>
-    <w:lsdException w:name="Table List 2" w:semiHidden="1" w:unhideWhenUsed="1"/>
-    <w:lsdException w:name="Table List 3" w:semiHidden="1" w:unhideWhenUsed="1"/>
-    <w:lsdException w:name="Table List 4" w:semiHidden="1" w:unhideWhenUsed="1"/>
-    <w:lsdException w:name="Table List 5" w:semiHidden="1" w:unhideWhenUsed="1"/>
-    <w:lsdException w:name="Table List 6" w:semiHidden="1" w:unhideWhenUsed="1"/>
-    <w:lsdException w:name="Table List 7" w:semiHidden="1" w:unhideWhenUsed="1"/>
-    <w:lsdException w:name="Table List 8" w:semiHidden="1" w:unhideWhenUsed="1"/>
-    <w:lsdException w:name="Table 3D effects 1" w:semiHidden="1" w:unhideWhenUsed="1"/>
-    <w:lsdException w:name="Table 3D effects 2" w:semiHidden="1" w:unhideWhenUsed="1"/>
-    <w:lsdException w:name="Table 3D effects 3" w:semiHidden="1" w:unhideWhenUsed="1"/>
-    <w:lsdException w:name="Table Contemporary" w:semiHidden="1" w:unhideWhenUsed="1"/>
-    <w:lsdException w:name="Table Elegant" w:semiHidden="1" w:unhideWhenUsed="1"/>
-    <w:lsdException w:name="Table Professional" w:semiHidden="1" w:unhideWhenUsed="1"/>
-    <w:lsdException w:name="Table Subtle 1" w:semiHidden="1" w:unhideWhenUsed="1"/>
-    <w:lsdException w:name="Table Subtle 2" w:semiHidden="1" w:unhideWhenUsed="1"/>
-    <w:lsdException w:name="Table Web 1" w:semiHidden="1" w:unhideWhenUsed="1"/>
-    <w:lsdException w:name="Table Web 2" w:semiHidden="1" w:unhideWhenUsed="1"/>
-    <w:lsdException w:name="Table Web 3" w:semiHidden="1" w:unhideWhenUsed="1"/>
-    <w:lsdException w:name="Balloon Text" w:semiHidden="1" w:unhideWhenUsed="1"/>
-    <w:lsdException w:name="Table Grid" w:uiPriority="39"/>
-    <w:lsdException w:name="Table Theme" w:semiHidden="1" w:unhideWhenUsed="1"/>
-    <w:lsdException w:name="Placeholder Text" w:semiHidden="1"/>
-    <w:lsdException w:name="No Spacing" w:uiPriority="1" w:qFormat="1"/>
-    <w:lsdException w:name="Light Shading" w:uiPriority="60"/>
-    <w:lsdException w:name="Light List" w:uiPriority="61"/>
-    <w:lsdException w:name="Light Grid" w:uiPriority="62"/>
-    <w:lsdException w:name="Medium Shading 1" w:uiPriority="63"/>
-    <w:lsdException w:name="Medium Shading 2" w:uiPriority="64"/>
-    <w:lsdException w:name="Medium List 1" w:uiPriority="65"/>
-    <w:lsdException w:name="Medium List 2" w:uiPriority="66"/>
-    <w:lsdException w:name="Medium Grid 1" w:uiPriority="67"/>
-    <w:lsdException w:name="Medium Grid 2" w:uiPriority="68"/>
-    <w:lsdException w:name="Medium Grid 3" w:uiPriority="69"/>
-    <w:lsdException w:name="Dark List" w:uiPriority="70"/>
-    <w:lsdException w:name="Colorful Shading" w:uiPriority="71"/>
-    <w:lsdException w:name="Colorful List" w:uiPriority="72"/>
-    <w:lsdException w:name="Colorful Grid" w:uiPriority="73"/>
-    <w:lsdException w:name="Light Shading Accent 1" w:uiPriority="60"/>
-    <w:lsdException w:name="Light List Accent 1" w:uiPriority="61"/>
-    <w:lsdException w:name="Light Grid Accent 1" w:uiPriority="62"/>
-    <w:lsdException w:name="Medium Shading 1 Accent 1" w:uiPriority="63"/>
-    <w:lsdException w:name="Medium Shading 2 Accent 1" w:uiPriority="64"/>
-    <w:lsdException w:name="Medium List 1 Accent 1" w:uiPriority="65"/>
-    <w:lsdException w:name="Revision" w:semiHidden="1"/>
-    <w:lsdException w:name="List Paragraph" w:uiPriority="34" w:qFormat="1"/>
-    <w:lsdException w:name="Quote" w:uiPriority="29" w:qFormat="1"/>
-    <w:lsdException w:name="Intense Quote" w:uiPriority="30" w:qFormat="1"/>
-    <w:lsdException w:name="Medium List 2 Accent 1" w:uiPriority="66"/>
-    <w:lsdException w:name="Medium Grid 1 Accent 1" w:uiPriority="67"/>
-    <w:lsdException w:name="Medium Grid 2 Accent 1" w:uiPriority="68"/>
-    <w:lsdException w:name="Medium Grid 3 Accent 1" w:uiPriority="69"/>
-    <w:lsdException w:name="Dark List Accent 1" w:uiPriority="70"/>
-    <w:lsdException w:name="Colorful Shading Accent 1" w:uiPriority="71"/>
-    <w:lsdException w:name="Colorful List Accent 1" w:uiPriority="72"/>
-    <w:lsdException w:name="Colorful Grid Accent 1" w:uiPriority="73"/>
-    <w:lsdException w:name="Light Shading Accent 2" w:uiPriority="60"/>
-    <w:lsdException w:name="Light List Accent 2" w:uiPriority="61"/>
-    <w:lsdException w:name="Light Grid Accent 2" w:uiPriority="62"/>
-    <w:lsdException w:name="Medium Shading 1 Accent 2" w:uiPriority="63"/>
-    <w:lsdException w:name="Medium Shading 2 Accent 2" w:uiPriority="64"/>
-    <w:lsdException w:name="Medium List 1 Accent 2" w:uiPriority="65"/>
-    <w:lsdException w:name="Medium List 2 Accent 2" w:uiPriority="66"/>
-    <w:lsdException w:name="Medium Grid 1 Accent 2" w:uiPriority="67"/>
-    <w:lsdException w:name="Medium Grid 2 Accent 2" w:uiPriority="68"/>
-    <w:lsdException w:name="Medium Grid 3 Accent 2" w:uiPriority="69"/>
-    <w:lsdException w:name="Dark List Accent 2" w:uiPriority="70"/>
-    <w:lsdException w:name="Colorful Shading Accent 2" w:uiPriority="71"/>
-    <w:lsdException w:name="Colorful List Accent 2" w:uiPriority="72"/>
-    <w:lsdException w:name="Colorful Grid Accent 2" w:uiPriority="73"/>
-    <w:lsdException w:name="Light Shading Accent 3" w:uiPriority="60"/>
-    <w:lsdException w:name="Light List Accent 3" w:uiPriority="61"/>
-    <w:lsdException w:name="Light Grid Accent 3" w:uiPriority="62"/>
-    <w:lsdException w:name="Medium Shading 1 Accent 3" w:uiPriority="63"/>
-    <w:lsdException w:name="Medium Shading 2 Accent 3" w:uiPriority="64"/>
-    <w:lsdException w:name="Medium List 1 Accent 3" w:uiPriority="65"/>
-    <w:lsdException w:name="Medium List 2 Accent 3" w:uiPriority="66"/>
-    <w:lsdException w:name="Medium Grid 1 Accent 3" w:uiPriority="67"/>
-    <w:lsdException w:name="Medium Grid 2 Accent 3" w:uiPriority="68"/>
-    <w:lsdException w:name="Medium Grid 3 Accent 3" w:uiPriority="69"/>
-    <w:lsdException w:name="Dark List Accent 3" w:uiPriority="70"/>
-    <w:lsdException w:name="Colorful Shading Accent 3" w:uiPriority="71"/>
-    <w:lsdException w:name="Colorful List Accent 3" w:uiPriority="72"/>
-    <w:lsdException w:name="Colorful Grid Accent 3" w:uiPriority="73"/>
-    <w:lsdException w:name="Light Shading Accent 4" w:uiPriority="60"/>
-    <w:lsdException w:name="Light List Accent 4" w:uiPriority="61"/>
-    <w:lsdException w:name="Light Grid Accent 4" w:uiPriority="62"/>
-    <w:lsdException w:name="Medium Shading 1 Accent 4" w:uiPriority="63"/>
-    <w:lsdException w:name="Medium Shading 2 Accent 4" w:uiPriority="64"/>
-    <w:lsdException w:name="Medium List 1 Accent 4" w:uiPriority="65"/>
-    <w:lsdException w:name="Medium List 2 Accent 4" w:uiPriority="66"/>
-    <w:lsdException w:name="Medium Grid 1 Accent 4" w:uiPriority="67"/>
-    <w:lsdException w:name="Medium Grid 2 Accent 4" w:uiPriority="68"/>
-    <w:lsdException w:name="Medium Grid 3 Accent 4" w:uiPriority="69"/>
-    <w:lsdException w:name="Dark List Accent 4" w:uiPriority="70"/>
-    <w:lsdException w:name="Colorful Shading Accent 4" w:uiPriority="71"/>
-    <w:lsdException w:name="Colorful List Accent 4" w:uiPriority="72"/>
-    <w:lsdException w:name="Colorful Grid Accent 4" w:uiPriority="73"/>
-    <w:lsdException w:name="Light Shading Accent 5" w:uiPriority="60"/>
-    <w:lsdException w:name="Light List Accent 5" w:uiPriority="61"/>
-    <w:lsdException w:name="Light Grid Accent 5" w:uiPriority="62"/>
-    <w:lsdException w:name="Medium Shading 1 Accent 5" w:uiPriority="63"/>
-    <w:lsdException w:name="Medium Shading 2 Accent 5" w:uiPriority="64"/>
-    <w:lsdException w:name="Medium List 1 Accent 5" w:uiPriority="65"/>
-    <w:lsdException w:name="Medium List 2 Accent 5" w:uiPriority="66"/>
-    <w:lsdException w:name="Medium Grid 1 Accent 5" w:uiPriority="67"/>
-    <w:lsdException w:name="Medium Grid 2 Accent 5" w:uiPriority="68"/>
-    <w:lsdException w:name="Medium Grid 3 Accent 5" w:uiPriority="69"/>
-    <w:lsdException w:name="Dark List Accent 5" w:uiPriority="70"/>
-    <w:lsdException w:name="Colorful Shading Accent 5" w:uiPriority="71"/>
-    <w:lsdException w:name="Colorful List Accent 5" w:uiPriority="72"/>
-    <w:lsdException w:name="Colorful Grid Accent 5" w:uiPriority="73"/>
-    <w:lsdException w:name="Light Shading Accent 6" w:uiPriority="60"/>
-    <w:lsdException w:name="Light List Accent 6" w:uiPriority="61"/>
-    <w:lsdException w:name="Light Grid Accent 6" w:uiPriority="62"/>
-    <w:lsdException w:name="Medium Shading 1 Accent 6" w:uiPriority="63"/>
-    <w:lsdException w:name="Medium Shading 2 Accent 6" w:uiPriority="64"/>
-    <w:lsdException w:name="Medium List 1 Accent 6" w:uiPriority="65"/>
-    <w:lsdException w:name="Medium List 2 Accent 6" w:uiPriority="66"/>
-    <w:lsdException w:name="Medium Grid 1 Accent 6" w:uiPriority="67"/>
-    <w:lsdException w:name="Medium Grid 2 Accent 6" w:uiPriority="68"/>
-    <w:lsdException w:name="Medium Grid 3 Accent 6" w:uiPriority="69"/>
-    <w:lsdException w:name="Dark List Accent 6" w:uiPriority="70"/>
-    <w:lsdException w:name="Colorful Shading Accent 6" w:uiPriority="71"/>
-    <w:lsdException w:name="Colorful List Accent 6" w:uiPriority="72"/>
-    <w:lsdException w:name="Colorful Grid Accent 6" w:uiPriority="73"/>
-    <w:lsdException w:name="Subtle Emphasis" w:uiPriority="19" w:qFormat="1"/>
-    <w:lsdException w:name="Intense Emphasis" w:uiPriority="21" w:qFormat="1"/>
-    <w:lsdException w:name="Subtle Reference" w:uiPriority="31" w:qFormat="1"/>
-    <w:lsdException w:name="Intense Reference" w:uiPriority="32" w:qFormat="1"/>
-    <w:lsdException w:name="Book Title" w:uiPriority="33" w:qFormat="1"/>
-    <w:lsdException w:name="Bibliography" w:semiHidden="1" w:uiPriority="37" w:unhideWhenUsed="1"/>
-    <w:lsdException w:name="TOC Heading" w:semiHidden="1" w:uiPriority="39" w:unhideWhenUsed="1" w:qFormat="1"/>
-    <w:lsdException w:name="Plain Table 1" w:uiPriority="41"/>
-    <w:lsdException w:name="Plain Table 2" w:uiPriority="42"/>
-    <w:lsdException w:name="Plain Table 3" w:uiPriority="43"/>
-    <w:lsdException w:name="Plain Table 4" w:uiPriority="44"/>
-    <w:lsdException w:name="Plain Table 5" w:uiPriority="45"/>
-    <w:lsdException w:name="Grid Table Light" w:uiPriority="40"/>
-    <w:lsdException w:name="Grid Table 1 Light" w:uiPriority="46"/>
-    <w:lsdException w:name="Grid Table 2" w:uiPriority="47"/>
-    <w:lsdException w:name="Grid Table 3" w:uiPriority="48"/>
-    <w:lsdException w:name="Grid Table 4" w:uiPriority="49"/>
-    <w:lsdException w:name="Grid Table 5 Dark" w:uiPriority="50"/>
-    <w:lsdException w:name="Grid Table 6 Colorful" w:uiPriority="51"/>
-    <w:lsdException w:name="Grid Table 7 Colorful" w:uiPriority="52"/>
-    <w:lsdException w:name="Grid Table 1 Light Accent 1" w:uiPriority="46"/>
-    <w:lsdException w:name="Grid Table 2 Accent 1" w:uiPriority="47"/>
-    <w:lsdException w:name="Grid Table 3 Accent 1" w:uiPriority="48"/>
-    <w:lsdException w:name="Grid Table 4 Accent 1" w:uiPriority="49"/>
-    <w:lsdException w:name="Grid Table 5 Dark Accent 1" w:uiPriority="50"/>
-    <w:lsdException w:name="Grid Table 6 Colorful Accent 1" w:uiPriority="51"/>
-    <w:lsdException w:name="Grid Table 7 Colorful Accent 1" w:uiPriority="52"/>
-    <w:lsdException w:name="Grid Table 1 Light Accent 2" w:uiPriority="46"/>
-    <w:lsdException w:name="Grid Table 2 Accent 2" w:uiPriority="47"/>
-    <w:lsdException w:name="Grid Table 3 Accent 2" w:uiPriority="48"/>
-    <w:lsdException w:name="Grid Table 4 Accent 2" w:uiPriority="49"/>
-    <w:lsdException w:name="Grid Table 5 Dark Accent 2" w:uiPriority="50"/>
-    <w:lsdException w:name="Grid Table 6 Colorful Accent 2" w:uiPriority="51"/>
-    <w:lsdException w:name="Grid Table 7 Colorful Accent 2" w:uiPriority="52"/>
-    <w:lsdException w:name="Grid Table 1 Light Accent 3" w:uiPriority="46"/>
-    <w:lsdException w:name="Grid Table 2 Accent 3" w:uiPriority="47"/>
-    <w:lsdException w:name="Grid Table 3 Accent 3" w:uiPriority="48"/>
-    <w:lsdException w:name="Grid Table 4 Accent 3" w:uiPriority="49"/>
-    <w:lsdException w:name="Grid Table 5 Dark Accent 3" w:uiPriority="50"/>
-    <w:lsdException w:name="Grid Table 6 Colorful Accent 3" w:uiPriority="51"/>
-    <w:lsdException w:name="Grid Table 7 Colorful Accent 3" w:uiPriority="52"/>
-    <w:lsdException w:name="Grid Table 1 Light Accent 4" w:uiPriority="46"/>
-    <w:lsdException w:name="Grid Table 2 Accent 4" w:uiPriority="47"/>
-    <w:lsdException w:name="Grid Table 3 Accent 4" w:uiPriority="48"/>
-    <w:lsdException w:name="Grid Table 4 Accent 4" w:uiPriority="49"/>
-    <w:lsdException w:name="Grid Table 5 Dark Accent 4" w:uiPriority="50"/>
-    <w:lsdException w:name="Grid Table 6 Colorful Accent 4" w:uiPriority="51"/>
-    <w:lsdException w:name="Grid Table 7 Colorful Accent 4" w:uiPriority="52"/>
-    <w:lsdException w:name="Grid Table 1 Light Accent 5" w:uiPriority="46"/>
-    <w:lsdException w:name="Grid Table 2 Accent 5" w:uiPriority="47"/>
-    <w:lsdException w:name="Grid Table 3 Accent 5" w:uiPriority="48"/>
-    <w:lsdException w:name="Grid Table 4 Accent 5" w:uiPriority="49"/>
-    <w:lsdException w:name="Grid Table 5 Dark Accent 5" w:uiPriority="50"/>
-    <w:lsdException w:name="Grid Table 6 Colorful Accent 5" w:uiPriority="51"/>
-    <w:lsdException w:name="Grid Table 7 Colorful Accent 5" w:uiPriority="52"/>
-    <w:lsdException w:name="Grid Table 1 Light Accent 6" w:uiPriority="46"/>
-    <w:lsdException w:name="Grid Table 2 Accent 6" w:uiPriority="47"/>
-    <w:lsdException w:name="Grid Table 3 Accent 6" w:uiPriority="48"/>
-    <w:lsdException w:name="Grid Table 4 Accent 6" w:uiPriority="49"/>
-    <w:lsdException w:name="Grid Table 5 Dark Accent 6" w:uiPriority="50"/>
-    <w:lsdException w:name="Grid Table 6 Colorful Accent 6" w:uiPriority="51"/>
-    <w:lsdException w:name="Grid Table 7 Colorful Accent 6" w:uiPriority="52"/>
-    <w:lsdException w:name="List Table 1 Light" w:uiPriority="46"/>
-    <w:lsdException w:name="List Table 2" w:uiPriority="47"/>
-    <w:lsdException w:name="List Table 3" w:uiPriority="48"/>
-    <w:lsdException w:name="List Table 4" w:uiPriority="49"/>
-    <w:lsdException w:name="List Table 5 Dark" w:uiPriority="50"/>
-    <w:lsdException w:name="List Table 6 Colorful" w:uiPriority="51"/>
-    <w:lsdException w:name="List Table 7 Colorful" w:uiPriority="52"/>
-    <w:lsdException w:name="List Table 1 Light Accent 1" w:uiPriority="46"/>
-    <w:lsdException w:name="List Table 2 Accent 1" w:uiPriority="47"/>
-    <w:lsdException w:name="List Table 3 Accent 1" w:uiPriority="48"/>
-    <w:lsdException w:name="List Table 4 Accent 1" w:uiPriority="49"/>
-    <w:lsdException w:name="List Table 5 Dark Accent 1" w:uiPriority="50"/>
-    <w:lsdException w:name="List Table 6 Colorful Accent 1" w:uiPriority="51"/>
-    <w:lsdException w:name="List Table 7 Colorful Accent 1" w:uiPriority="52"/>
-    <w:lsdException w:name="List Table 1 Light Accent 2" w:uiPriority="46"/>
-    <w:lsdException w:name="List Table 2 Accent 2" w:uiPriority="47"/>
-    <w:lsdException w:name="List Table 3 Accent 2" w:uiPriority="48"/>
-    <w:lsdException w:name="List Table 4 Accent 2" w:uiPriority="49"/>
-    <w:lsdException w:name="List Table 5 Dark Accent 2" w:uiPriority="50"/>
-    <w:lsdException w:name="List Table 6 Colorful Accent 2" w:uiPriority="51"/>
-    <w:lsdException w:name="List Table 7 Colorful Accent 2" w:uiPriority="52"/>
-    <w:lsdException w:name="List Table 1 Light Accent 3" w:uiPriority="46"/>
-    <w:lsdException w:name="List Table 2 Accent 3" w:uiPriority="47"/>
-    <w:lsdException w:name="List Table 3 Accent 3" w:uiPriority="48"/>
-    <w:lsdException w:name="List Table 4 Accent 3" w:uiPriority="49"/>
-    <w:lsdException w:name="List Table 5 Dark Accent 3" w:uiPriority="50"/>
-    <w:lsdException w:name="List Table 6 Colorful Accent 3" w:uiPriority="51"/>
-    <w:lsdException w:name="List Table 7 Colorful Accent 3" w:uiPriority="52"/>
-    <w:lsdException w:name="List Table 1 Light Accent 4" w:uiPriority="46"/>
-    <w:lsdException w:name="List Table 2 Accent 4" w:uiPriority="47"/>
-    <w:lsdException w:name="List Table 3 Accent 4" w:uiPriority="48"/>
-    <w:lsdException w:name="List Table 4 Accent 4" w:uiPriority="49"/>
-    <w:lsdException w:name="List Table 5 Dark Accent 4" w:uiPriority="50"/>
-    <w:lsdException w:name="List Table 6 Colorful Accent 4" w:uiPriority="51"/>
-    <w:lsdException w:name="List Table 7 Colorful Accent 4" w:uiPriority="52"/>
-    <w:lsdException w:name="List Table 1 Light Accent 5" w:uiPriority="46"/>
-    <w:lsdException w:name="List Table 2 Accent 5" w:uiPriority="47"/>
-    <w:lsdException w:name="List Table 3 Accent 5" w:uiPriority="48"/>
-    <w:lsdException w:name="List Table 4 Accent 5" w:uiPriority="49"/>
-    <w:lsdException w:name="List Table 5 Dark Accent 5" w:uiPriority="50"/>
-    <w:lsdException w:name="List Table 6 Colorful Accent 5" w:uiPriority="51"/>
-    <w:lsdException w:name="List Table 7 Colorful Accent 5" w:uiPriority="52"/>
-    <w:lsdException w:name="List Table 1 Light Accent 6" w:uiPriority="46"/>
-    <w:lsdException w:name="List Table 2 Accent 6" w:uiPriority="47"/>
-    <w:lsdException w:name="List Table 3 Accent 6" w:uiPriority="48"/>
-    <w:lsdException w:name="List Table 4 Accent 6" w:uiPriority="49"/>
-    <w:lsdException w:name="List Table 5 Dark Accent 6" w:uiPriority="50"/>
-    <w:lsdException w:name="List Table 6 Colorful Accent 6" w:uiPriority="51"/>
-    <w:lsdException w:name="List Table 7 Colorful Accent 6" w:uiPriority="52"/>
+  <w:latentStyles w:defLockedState="0" w:defUIPriority="99" w:defSemiHidden="1" w:defUnhideWhenUsed="1" w:defQFormat="0" w:count="267">
+    <w:lsdException w:name="Normal" w:semiHidden="0" w:uiPriority="0" w:unhideWhenUsed="0" w:qFormat="1"/>
+    <w:lsdException w:name="heading 1" w:semiHidden="0" w:uiPriority="9" w:unhideWhenUsed="0" w:qFormat="1"/>
+    <w:lsdException w:name="heading 2" w:uiPriority="9" w:qFormat="1"/>
+    <w:lsdException w:name="heading 3" w:uiPriority="9" w:qFormat="1"/>
+    <w:lsdException w:name="heading 4" w:uiPriority="9" w:qFormat="1"/>
+    <w:lsdException w:name="heading 5" w:uiPriority="9" w:qFormat="1"/>
+    <w:lsdException w:name="heading 6" w:uiPriority="9" w:qFormat="1"/>
+    <w:lsdException w:name="heading 7" w:uiPriority="9" w:qFormat="1"/>
+    <w:lsdException w:name="heading 8" w:uiPriority="9" w:qFormat="1"/>
+    <w:lsdException w:name="heading 9" w:uiPriority="9" w:qFormat="1"/>
+    <w:lsdException w:name="toc 1" w:uiPriority="39"/>
+    <w:lsdException w:name="toc 2" w:uiPriority="39"/>
+    <w:lsdException w:name="toc 3" w:uiPriority="39"/>
+    <w:lsdException w:name="toc 4" w:uiPriority="39"/>
+    <w:lsdException w:name="toc 5" w:uiPriority="39"/>
+    <w:lsdException w:name="toc 6" w:uiPriority="39"/>
+    <w:lsdException w:name="toc 7" w:uiPriority="39"/>
+    <w:lsdException w:name="toc 8" w:uiPriority="39"/>
+    <w:lsdException w:name="toc 9" w:uiPriority="39"/>
+    <w:lsdException w:name="caption" w:uiPriority="35" w:qFormat="1"/>
+    <w:lsdException w:name="Title" w:semiHidden="0" w:uiPriority="10" w:unhideWhenUsed="0" w:qFormat="1"/>
+    <w:lsdException w:name="Default Paragraph Font" w:uiPriority="1"/>
+    <w:lsdException w:name="Subtitle" w:semiHidden="0" w:uiPriority="11" w:unhideWhenUsed="0" w:qFormat="1"/>
+    <w:lsdException w:name="Strong" w:semiHidden="0" w:uiPriority="22" w:unhideWhenUsed="0" w:qFormat="1"/>
+    <w:lsdException w:name="Emphasis" w:semiHidden="0" w:uiPriority="20" w:unhideWhenUsed="0" w:qFormat="1"/>
+    <w:lsdException w:name="Table Grid" w:semiHidden="0" w:uiPriority="39" w:unhideWhenUsed="0"/>
+    <w:lsdException w:name="Placeholder Text" w:unhideWhenUsed="0"/>
+    <w:lsdException w:name="No Spacing" w:semiHidden="0" w:uiPriority="1" w:unhideWhenUsed="0" w:qFormat="1"/>
+    <w:lsdException w:name="Light Shading" w:semiHidden="0" w:uiPriority="60" w:unhideWhenUsed="0"/>
+    <w:lsdException w:name="Light List" w:semiHidden="0" w:uiPriority="61" w:unhideWhenUsed="0"/>
+    <w:lsdException w:name="Light Grid" w:semiHidden="0" w:uiPriority="62" w:unhideWhenUsed="0"/>
+    <w:lsdException w:name="Medium Shading 1" w:semiHidden="0" w:uiPriority="63" w:unhideWhenUsed="0"/>
+    <w:lsdException w:name="Medium Shading 2" w:semiHidden="0" w:uiPriority="64" w:unhideWhenUsed="0"/>
+    <w:lsdException w:name="Medium List 1" w:semiHidden="0" w:uiPriority="65" w:unhideWhenUsed="0"/>
+    <w:lsdException w:name="Medium List 2" w:semiHidden="0" w:uiPriority="66" w:unhideWhenUsed="0"/>
+    <w:lsdException w:name="Medium Grid 1" w:semiHidden="0" w:uiPriority="67" w:unhideWhenUsed="0"/>
+    <w:lsdException w:name="Medium Grid 2" w:semiHidden="0" w:uiPriority="68" w:unhideWhenUsed="0"/>
+    <w:lsdException w:name="Medium Grid 3" w:semiHidden="0" w:uiPriority="69" w:unhideWhenUsed="0"/>
+    <w:lsdException w:name="Dark List" w:semiHidden="0" w:uiPriority="70" w:unhideWhenUsed="0"/>
+    <w:lsdException w:name="Colorful Shading" w:semiHidden="0" w:uiPriority="71" w:unhideWhenUsed="0"/>
+    <w:lsdException w:name="Colorful List" w:semiHidden="0" w:uiPriority="72" w:unhideWhenUsed="0"/>
+    <w:lsdException w:name="Colorful Grid" w:semiHidden="0" w:uiPriority="73" w:unhideWhenUsed="0"/>
+    <w:lsdException w:name="Light Shading Accent 1" w:semiHidden="0" w:uiPriority="60" w:unhideWhenUsed="0"/>
+    <w:lsdException w:name="Light List Accent 1" w:semiHidden="0" w:uiPriority="61" w:unhideWhenUsed="0"/>
+    <w:lsdException w:name="Light Grid Accent 1" w:semiHidden="0" w:uiPriority="62" w:unhideWhenUsed="0"/>
+    <w:lsdException w:name="Medium Shading 1 Accent 1" w:semiHidden="0" w:uiPriority="63" w:unhideWhenUsed="0"/>
+    <w:lsdException w:name="Medium Shading 2 Accent 1" w:semiHidden="0" w:uiPriority="64" w:unhideWhenUsed="0"/>
+    <w:lsdException w:name="Medium List 1 Accent 1" w:semiHidden="0" w:uiPriority="65" w:unhideWhenUsed="0"/>
+    <w:lsdException w:name="Revision" w:unhideWhenUsed="0"/>
+    <w:lsdException w:name="List Paragraph" w:semiHidden="0" w:uiPriority="34" w:unhideWhenUsed="0" w:qFormat="1"/>
+    <w:lsdException w:name="Quote" w:semiHidden="0" w:uiPriority="29" w:unhideWhenUsed="0" w:qFormat="1"/>
+    <w:lsdException w:name="Intense Quote" w:semiHidden="0" w:uiPriority="30" w:unhideWhenUsed="0" w:qFormat="1"/>
+    <w:lsdException w:name="Medium List 2 Accent 1" w:semiHidden="0" w:uiPriority="66" w:unhideWhenUsed="0"/>
+    <w:lsdException w:name="Medium Grid 1 Accent 1" w:semiHidden="0" w:uiPriority="67" w:unhideWhenUsed="0"/>
+    <w:lsdException w:name="Medium Grid 2 Accent 1" w:semiHidden="0" w:uiPriority="68" w:unhideWhenUsed="0"/>
+    <w:lsdException w:name="Medium Grid 3 Accent 1" w:semiHidden="0" w:uiPriority="69" w:unhideWhenUsed="0"/>
+    <w:lsdException w:name="Dark List Accent 1" w:semiHidden="0" w:uiPriority="70" w:unhideWhenUsed="0"/>
+    <w:lsdException w:name="Colorful Shading Accent 1" w:semiHidden="0" w:uiPriority="71" w:unhideWhenUsed="0"/>
+    <w:lsdException w:name="Colorful List Accent 1" w:semiHidden="0" w:uiPriority="72" w:unhideWhenUsed="0"/>
+    <w:lsdException w:name="Colorful Grid Accent 1" w:semiHidden="0" w:uiPriority="73" w:unhideWhenUsed="0"/>
+    <w:lsdException w:name="Light Shading Accent 2" w:semiHidden="0" w:uiPriority="60" w:unhideWhenUsed="0"/>
+    <w:lsdException w:name="Light List Accent 2" w:semiHidden="0" w:uiPriority="61" w:unhideWhenUsed="0"/>
+    <w:lsdException w:name="Light Grid Accent 2" w:semiHidden="0" w:uiPriority="62" w:unhideWhenUsed="0"/>
+    <w:lsdException w:name="Medium Shading 1 Accent 2" w:semiHidden="0" w:uiPriority="63" w:unhideWhenUsed="0"/>
+    <w:lsdException w:name="Medium Shading 2 Accent 2" w:semiHidden="0" w:uiPriority="64" w:unhideWhenUsed="0"/>
+    <w:lsdException w:name="Medium List 1 Accent 2" w:semiHidden="0" w:uiPriority="65" w:unhideWhenUsed="0"/>
+    <w:lsdException w:name="Medium List 2 Accent 2" w:semiHidden="0" w:uiPriority="66" w:unhideWhenUsed="0"/>
+    <w:lsdException w:name="Medium Grid 1 Accent 2" w:semiHidden="0" w:uiPriority="67" w:unhideWhenUsed="0"/>
+    <w:lsdException w:name="Medium Grid 2 Accent 2" w:semiHidden="0" w:uiPriority="68" w:unhideWhenUsed="0"/>
+    <w:lsdException w:name="Medium Grid 3 Accent 2" w:semiHidden="0" w:uiPriority="69" w:unhideWhenUsed="0"/>
+    <w:lsdException w:name="Dark List Accent 2" w:semiHidden="0" w:uiPriority="70" w:unhideWhenUsed="0"/>
+    <w:lsdException w:name="Colorful Shading Accent 2" w:semiHidden="0" w:uiPriority="71" w:unhideWhenUsed="0"/>
+    <w:lsdException w:name="Colorful List Accent 2" w:semiHidden="0" w:uiPriority="72" w:unhideWhenUsed="0"/>
+    <w:lsdException w:name="Colorful Grid Accent 2" w:semiHidden="0" w:uiPriority="73" w:unhideWhenUsed="0"/>
+    <w:lsdException w:name="Light Shading Accent 3" w:semiHidden="0" w:uiPriority="60" w:unhideWhenUsed="0"/>
+    <w:lsdException w:name="Light List Accent 3" w:semiHidden="0" w:uiPriority="61" w:unhideWhenUsed="0"/>
+    <w:lsdException w:name="Light Grid Accent 3" w:semiHidden="0" w:uiPriority="62" w:unhideWhenUsed="0"/>
+    <w:lsdException w:name="Medium Shading 1 Accent 3" w:semiHidden="0" w:uiPriority="63" w:unhideWhenUsed="0"/>
+    <w:lsdException w:name="Medium Shading 2 Accent 3" w:semiHidden="0" w:uiPriority="64" w:unhideWhenUsed="0"/>
+    <w:lsdException w:name="Medium List 1 Accent 3" w:semiHidden="0" w:uiPriority="65" w:unhideWhenUsed="0"/>
+    <w:lsdException w:name="Medium List 2 Accent 3" w:semiHidden="0" w:uiPriority="66" w:unhideWhenUsed="0"/>
+    <w:lsdException w:name="Medium Grid 1 Accent 3" w:semiHidden="0" w:uiPriority="67" w:unhideWhenUsed="0"/>
+    <w:lsdException w:name="Medium Grid 2 Accent 3" w:semiHidden="0" w:uiPriority="68" w:unhideWhenUsed="0"/>
+    <w:lsdException w:name="Medium Grid 3 Accent 3" w:semiHidden="0" w:uiPriority="69" w:unhideWhenUsed="0"/>
+    <w:lsdException w:name="Dark List Accent 3" w:semiHidden="0" w:uiPriority="70" w:unhideWhenUsed="0"/>
+    <w:lsdException w:name="Colorful Shading Accent 3" w:semiHidden="0" w:uiPriority="71" w:unhideWhenUsed="0"/>
+    <w:lsdException w:name="Colorful List Accent 3" w:semiHidden="0" w:uiPriority="72" w:unhideWhenUsed="0"/>
+    <w:lsdException w:name="Colorful Grid Accent 3" w:semiHidden="0" w:uiPriority="73" w:unhideWhenUsed="0"/>
+    <w:lsdException w:name="Light Shading Accent 4" w:semiHidden="0" w:uiPriority="60" w:unhideWhenUsed="0"/>
+    <w:lsdException w:name="Light List Accent 4" w:semiHidden="0" w:uiPriority="61" w:unhideWhenUsed="0"/>
+    <w:lsdException w:name="Light Grid Accent 4" w:semiHidden="0" w:uiPriority="62" w:unhideWhenUsed="0"/>
+    <w:lsdException w:name="Medium Shading 1 Accent 4" w:semiHidden="0" w:uiPriority="63" w:unhideWhenUsed="0"/>
+    <w:lsdException w:name="Medium Shading 2 Accent 4" w:semiHidden="0" w:uiPriority="64" w:unhideWhenUsed="0"/>
+    <w:lsdException w:name="Medium List 1 Accent 4" w:semiHidden="0" w:uiPriority="65" w:unhideWhenUsed="0"/>
+    <w:lsdException w:name="Medium List 2 Accent 4" w:semiHidden="0" w:uiPriority="66" w:unhideWhenUsed="0"/>
+    <w:lsdException w:name="Medium Grid 1 Accent 4" w:semiHidden="0" w:uiPriority="67" w:unhideWhenUsed="0"/>
+    <w:lsdException w:name="Medium Grid 2 Accent 4" w:semiHidden="0" w:uiPriority="68" w:unhideWhenUsed="0"/>
+    <w:lsdException w:name="Medium Grid 3 Accent 4" w:semiHidden="0" w:uiPriority="69" w:unhideWhenUsed="0"/>
+    <w:lsdException w:name="Dark List Accent 4" w:semiHidden="0" w:uiPriority="70" w:unhideWhenUsed="0"/>
+    <w:lsdException w:name="Colorful Shading Accent 4" w:semiHidden="0" w:uiPriority="71" w:unhideWhenUsed="0"/>
+    <w:lsdException w:name="Colorful List Accent 4" w:semiHidden="0" w:uiPriority="72" w:unhideWhenUsed="0"/>
+    <w:lsdException w:name="Colorful Grid Accent 4" w:semiHidden="0" w:uiPriority="73" w:unhideWhenUsed="0"/>
+    <w:lsdException w:name="Light Shading Accent 5" w:semiHidden="0" w:uiPriority="60" w:unhideWhenUsed="0"/>
+    <w:lsdException w:name="Light List Accent 5" w:semiHidden="0" w:uiPriority="61" w:unhideWhenUsed="0"/>
+    <w:lsdException w:name="Light Grid Accent 5" w:semiHidden="0" w:uiPriority="62" w:unhideWhenUsed="0"/>
+    <w:lsdException w:name="Medium Shading 1 Accent 5" w:semiHidden="0" w:uiPriority="63" w:unhideWhenUsed="0"/>
+    <w:lsdException w:name="Medium Shading 2 Accent 5" w:semiHidden="0" w:uiPriority="64" w:unhideWhenUsed="0"/>
+    <w:lsdException w:name="Medium List 1 Accent 5" w:semiHidden="0" w:uiPriority="65" w:unhideWhenUsed="0"/>
+    <w:lsdException w:name="Medium List 2 Accent 5" w:semiHidden="0" w:uiPriority="66" w:unhideWhenUsed="0"/>
+    <w:lsdException w:name="Medium Grid 1 Accent 5" w:semiHidden="0" w:uiPriority="67" w:unhideWhenUsed="0"/>
+    <w:lsdException w:name="Medium Grid 2 Accent 5" w:semiHidden="0" w:uiPriority="68" w:unhideWhenUsed="0"/>
+    <w:lsdException w:name="Medium Grid 3 Accent 5" w:semiHidden="0" w:uiPriority="69" w:unhideWhenUsed="0"/>
+    <w:lsdException w:name="Dark List Accent 5" w:semiHidden="0" w:uiPriority="70" w:unhideWhenUsed="0"/>
+    <w:lsdException w:name="Colorful Shading Accent 5" w:semiHidden="0" w:uiPriority="71" w:unhideWhenUsed="0"/>
+    <w:lsdException w:name="Colorful List Accent 5" w:semiHidden="0" w:uiPriority="72" w:unhideWhenUsed="0"/>
+    <w:lsdException w:name="Colorful Grid Accent 5" w:semiHidden="0" w:uiPriority="73" w:unhideWhenUsed="0"/>
+    <w:lsdException w:name="Light Shading Accent 6" w:semiHidden="0" w:uiPriority="60" w:unhideWhenUsed="0"/>
+    <w:lsdException w:name="Light List Accent 6" w:semiHidden="0" w:uiPriority="61" w:unhideWhenUsed="0"/>
+    <w:lsdException w:name="Light Grid Accent 6" w:semiHidden="0" w:uiPriority="62" w:unhideWhenUsed="0"/>
+    <w:lsdException w:name="Medium Shading 1 Accent 6" w:semiHidden="0" w:uiPriority="63" w:unhideWhenUsed="0"/>
+    <w:lsdException w:name="Medium Shading 2 Accent 6" w:semiHidden="0" w:uiPriority="64" w:unhideWhenUsed="0"/>
+    <w:lsdException w:name="Medium List 1 Accent 6" w:semiHidden="0" w:uiPriority="65" w:unhideWhenUsed="0"/>
+    <w:lsdException w:name="Medium List 2 Accent 6" w:semiHidden="0" w:uiPriority="66" w:unhideWhenUsed="0"/>
+    <w:lsdException w:name="Medium Grid 1 Accent 6" w:semiHidden="0" w:uiPriority="67" w:unhideWhenUsed="0"/>
+    <w:lsdException w:name="Medium Grid 2 Accent 6" w:semiHidden="0" w:uiPriority="68" w:unhideWhenUsed="0"/>
+    <w:lsdException w:name="Medium Grid 3 Accent 6" w:semiHidden="0" w:uiPriority="69" w:unhideWhenUsed="0"/>
+    <w:lsdException w:name="Dark List Accent 6" w:semiHidden="0" w:uiPriority="70" w:unhideWhenUsed="0"/>
+    <w:lsdException w:name="Colorful Shading Accent 6" w:semiHidden="0" w:uiPriority="71" w:unhideWhenUsed="0"/>
+    <w:lsdException w:name="Colorful List Accent 6" w:semiHidden="0" w:uiPriority="72" w:unhideWhenUsed="0"/>
+    <w:lsdException w:name="Colorful Grid Accent 6" w:semiHidden="0" w:uiPriority="73" w:unhideWhenUsed="0"/>
+    <w:lsdException w:name="Subtle Emphasis" w:semiHidden="0" w:uiPriority="19" w:unhideWhenUsed="0" w:qFormat="1"/>
+    <w:lsdException w:name="Intense Emphasis" w:semiHidden="0" w:uiPriority="21" w:unhideWhenUsed="0" w:qFormat="1"/>
+    <w:lsdException w:name="Subtle Reference" w:semiHidden="0" w:uiPriority="31" w:unhideWhenUsed="0" w:qFormat="1"/>
+    <w:lsdException w:name="Intense Reference" w:semiHidden="0" w:uiPriority="32" w:unhideWhenUsed="0" w:qFormat="1"/>
+    <w:lsdException w:name="Book Title" w:semiHidden="0" w:uiPriority="33" w:unhideWhenUsed="0" w:qFormat="1"/>
+    <w:lsdException w:name="Bibliography" w:uiPriority="37"/>
+    <w:lsdException w:name="TOC Heading" w:uiPriority="39" w:qFormat="1"/>
   </w:latentStyles>
   <w:style w:type="paragraph" w:default="1" w:styleId="a">
     <w:name w:val="Normal"/>
@@ -8186,7 +8335,6 @@
       <w:lang w:val="ru" w:eastAsia="ru-RU"/>
     </w:rPr>
     <w:tblPr>
-      <w:tblInd w:w="0" w:type="dxa"/>
       <w:tblBorders>
         <w:top w:val="single" w:sz="4" w:space="0" w:color="auto"/>
         <w:left w:val="single" w:sz="4" w:space="0" w:color="auto"/>
@@ -8195,12 +8343,6 @@
         <w:insideH w:val="single" w:sz="4" w:space="0" w:color="auto"/>
         <w:insideV w:val="single" w:sz="4" w:space="0" w:color="auto"/>
       </w:tblBorders>
-      <w:tblCellMar>
-        <w:top w:w="0" w:type="dxa"/>
-        <w:left w:w="108" w:type="dxa"/>
-        <w:bottom w:w="0" w:type="dxa"/>
-        <w:right w:w="108" w:type="dxa"/>
-      </w:tblCellMar>
     </w:tblPr>
   </w:style>
   <w:style w:type="paragraph" w:styleId="HTML">
@@ -8251,6 +8393,382 @@
       <w:sz w:val="20"/>
       <w:szCs w:val="20"/>
       <w:lang w:eastAsia="ru-RU"/>
+    </w:rPr>
+  </w:style>
+  <w:style w:type="paragraph" w:styleId="a6">
+    <w:name w:val="Balloon Text"/>
+    <w:basedOn w:val="a"/>
+    <w:link w:val="a7"/>
+    <w:uiPriority w:val="99"/>
+    <w:semiHidden/>
+    <w:unhideWhenUsed/>
+    <w:rsid w:val="005A1B26"/>
+    <w:pPr>
+      <w:spacing w:after="0" w:line="240" w:lineRule="auto"/>
+    </w:pPr>
+    <w:rPr>
+      <w:rFonts w:ascii="Tahoma" w:hAnsi="Tahoma" w:cs="Tahoma"/>
+      <w:sz w:val="16"/>
+      <w:szCs w:val="16"/>
+    </w:rPr>
+  </w:style>
+  <w:style w:type="character" w:customStyle="1" w:styleId="a7">
+    <w:name w:val="Текст выноски Знак"/>
+    <w:basedOn w:val="a0"/>
+    <w:link w:val="a6"/>
+    <w:uiPriority w:val="99"/>
+    <w:semiHidden/>
+    <w:rsid w:val="005A1B26"/>
+    <w:rPr>
+      <w:rFonts w:ascii="Tahoma" w:hAnsi="Tahoma" w:cs="Tahoma"/>
+      <w:sz w:val="16"/>
+      <w:szCs w:val="16"/>
+    </w:rPr>
+  </w:style>
+</w:styles>
+</file>
+
+<file path=word/stylesWithEffects.xml><?xml version="1.0" encoding="utf-8"?>
+<w:styles xmlns:wpc="http://schemas.microsoft.com/office/word/2010/wordprocessingCanvas" xmlns:mc="http://schemas.openxmlformats.org/markup-compatibility/2006" xmlns:o="urn:schemas-microsoft-com:office:office" xmlns:r="http://schemas.openxmlformats.org/officeDocument/2006/relationships" xmlns:m="http://schemas.openxmlformats.org/officeDocument/2006/math" xmlns:v="urn:schemas-microsoft-com:vml" xmlns:wp14="http://schemas.microsoft.com/office/word/2010/wordprocessingDrawing" xmlns:wp="http://schemas.openxmlformats.org/drawingml/2006/wordprocessingDrawing" xmlns:w10="urn:schemas-microsoft-com:office:word" xmlns:w="http://schemas.openxmlformats.org/wordprocessingml/2006/main" xmlns:w14="http://schemas.microsoft.com/office/word/2010/wordml" xmlns:wpg="http://schemas.microsoft.com/office/word/2010/wordprocessingGroup" xmlns:wpi="http://schemas.microsoft.com/office/word/2010/wordprocessingInk" xmlns:wne="http://schemas.microsoft.com/office/word/2006/wordml" xmlns:wps="http://schemas.microsoft.com/office/word/2010/wordprocessingShape" mc:Ignorable="w14 wp14">
+  <w:docDefaults>
+    <w:rPrDefault>
+      <w:rPr>
+        <w:rFonts w:asciiTheme="minorHAnsi" w:eastAsiaTheme="minorHAnsi" w:hAnsiTheme="minorHAnsi" w:cstheme="minorBidi"/>
+        <w:sz w:val="22"/>
+        <w:szCs w:val="22"/>
+        <w:lang w:val="ru-RU" w:eastAsia="en-US" w:bidi="ar-SA"/>
+      </w:rPr>
+    </w:rPrDefault>
+    <w:pPrDefault>
+      <w:pPr>
+        <w:spacing w:after="160" w:line="259" w:lineRule="auto"/>
+      </w:pPr>
+    </w:pPrDefault>
+  </w:docDefaults>
+  <w:latentStyles w:defLockedState="0" w:defUIPriority="99" w:defSemiHidden="1" w:defUnhideWhenUsed="1" w:defQFormat="0" w:count="267">
+    <w:lsdException w:name="Normal" w:semiHidden="0" w:uiPriority="0" w:unhideWhenUsed="0" w:qFormat="1"/>
+    <w:lsdException w:name="heading 1" w:semiHidden="0" w:uiPriority="9" w:unhideWhenUsed="0" w:qFormat="1"/>
+    <w:lsdException w:name="heading 2" w:uiPriority="9" w:qFormat="1"/>
+    <w:lsdException w:name="heading 3" w:uiPriority="9" w:qFormat="1"/>
+    <w:lsdException w:name="heading 4" w:uiPriority="9" w:qFormat="1"/>
+    <w:lsdException w:name="heading 5" w:uiPriority="9" w:qFormat="1"/>
+    <w:lsdException w:name="heading 6" w:uiPriority="9" w:qFormat="1"/>
+    <w:lsdException w:name="heading 7" w:uiPriority="9" w:qFormat="1"/>
+    <w:lsdException w:name="heading 8" w:uiPriority="9" w:qFormat="1"/>
+    <w:lsdException w:name="heading 9" w:uiPriority="9" w:qFormat="1"/>
+    <w:lsdException w:name="toc 1" w:uiPriority="39"/>
+    <w:lsdException w:name="toc 2" w:uiPriority="39"/>
+    <w:lsdException w:name="toc 3" w:uiPriority="39"/>
+    <w:lsdException w:name="toc 4" w:uiPriority="39"/>
+    <w:lsdException w:name="toc 5" w:uiPriority="39"/>
+    <w:lsdException w:name="toc 6" w:uiPriority="39"/>
+    <w:lsdException w:name="toc 7" w:uiPriority="39"/>
+    <w:lsdException w:name="toc 8" w:uiPriority="39"/>
+    <w:lsdException w:name="toc 9" w:uiPriority="39"/>
+    <w:lsdException w:name="caption" w:uiPriority="35" w:qFormat="1"/>
+    <w:lsdException w:name="Title" w:semiHidden="0" w:uiPriority="10" w:unhideWhenUsed="0" w:qFormat="1"/>
+    <w:lsdException w:name="Default Paragraph Font" w:uiPriority="1"/>
+    <w:lsdException w:name="Subtitle" w:semiHidden="0" w:uiPriority="11" w:unhideWhenUsed="0" w:qFormat="1"/>
+    <w:lsdException w:name="Strong" w:semiHidden="0" w:uiPriority="22" w:unhideWhenUsed="0" w:qFormat="1"/>
+    <w:lsdException w:name="Emphasis" w:semiHidden="0" w:uiPriority="20" w:unhideWhenUsed="0" w:qFormat="1"/>
+    <w:lsdException w:name="Table Grid" w:semiHidden="0" w:uiPriority="39" w:unhideWhenUsed="0"/>
+    <w:lsdException w:name="Placeholder Text" w:unhideWhenUsed="0"/>
+    <w:lsdException w:name="No Spacing" w:semiHidden="0" w:uiPriority="1" w:unhideWhenUsed="0" w:qFormat="1"/>
+    <w:lsdException w:name="Light Shading" w:semiHidden="0" w:uiPriority="60" w:unhideWhenUsed="0"/>
+    <w:lsdException w:name="Light List" w:semiHidden="0" w:uiPriority="61" w:unhideWhenUsed="0"/>
+    <w:lsdException w:name="Light Grid" w:semiHidden="0" w:uiPriority="62" w:unhideWhenUsed="0"/>
+    <w:lsdException w:name="Medium Shading 1" w:semiHidden="0" w:uiPriority="63" w:unhideWhenUsed="0"/>
+    <w:lsdException w:name="Medium Shading 2" w:semiHidden="0" w:uiPriority="64" w:unhideWhenUsed="0"/>
+    <w:lsdException w:name="Medium List 1" w:semiHidden="0" w:uiPriority="65" w:unhideWhenUsed="0"/>
+    <w:lsdException w:name="Medium List 2" w:semiHidden="0" w:uiPriority="66" w:unhideWhenUsed="0"/>
+    <w:lsdException w:name="Medium Grid 1" w:semiHidden="0" w:uiPriority="67" w:unhideWhenUsed="0"/>
+    <w:lsdException w:name="Medium Grid 2" w:semiHidden="0" w:uiPriority="68" w:unhideWhenUsed="0"/>
+    <w:lsdException w:name="Medium Grid 3" w:semiHidden="0" w:uiPriority="69" w:unhideWhenUsed="0"/>
+    <w:lsdException w:name="Dark List" w:semiHidden="0" w:uiPriority="70" w:unhideWhenUsed="0"/>
+    <w:lsdException w:name="Colorful Shading" w:semiHidden="0" w:uiPriority="71" w:unhideWhenUsed="0"/>
+    <w:lsdException w:name="Colorful List" w:semiHidden="0" w:uiPriority="72" w:unhideWhenUsed="0"/>
+    <w:lsdException w:name="Colorful Grid" w:semiHidden="0" w:uiPriority="73" w:unhideWhenUsed="0"/>
+    <w:lsdException w:name="Light Shading Accent 1" w:semiHidden="0" w:uiPriority="60" w:unhideWhenUsed="0"/>
+    <w:lsdException w:name="Light List Accent 1" w:semiHidden="0" w:uiPriority="61" w:unhideWhenUsed="0"/>
+    <w:lsdException w:name="Light Grid Accent 1" w:semiHidden="0" w:uiPriority="62" w:unhideWhenUsed="0"/>
+    <w:lsdException w:name="Medium Shading 1 Accent 1" w:semiHidden="0" w:uiPriority="63" w:unhideWhenUsed="0"/>
+    <w:lsdException w:name="Medium Shading 2 Accent 1" w:semiHidden="0" w:uiPriority="64" w:unhideWhenUsed="0"/>
+    <w:lsdException w:name="Medium List 1 Accent 1" w:semiHidden="0" w:uiPriority="65" w:unhideWhenUsed="0"/>
+    <w:lsdException w:name="Revision" w:unhideWhenUsed="0"/>
+    <w:lsdException w:name="List Paragraph" w:semiHidden="0" w:uiPriority="34" w:unhideWhenUsed="0" w:qFormat="1"/>
+    <w:lsdException w:name="Quote" w:semiHidden="0" w:uiPriority="29" w:unhideWhenUsed="0" w:qFormat="1"/>
+    <w:lsdException w:name="Intense Quote" w:semiHidden="0" w:uiPriority="30" w:unhideWhenUsed="0" w:qFormat="1"/>
+    <w:lsdException w:name="Medium List 2 Accent 1" w:semiHidden="0" w:uiPriority="66" w:unhideWhenUsed="0"/>
+    <w:lsdException w:name="Medium Grid 1 Accent 1" w:semiHidden="0" w:uiPriority="67" w:unhideWhenUsed="0"/>
+    <w:lsdException w:name="Medium Grid 2 Accent 1" w:semiHidden="0" w:uiPriority="68" w:unhideWhenUsed="0"/>
+    <w:lsdException w:name="Medium Grid 3 Accent 1" w:semiHidden="0" w:uiPriority="69" w:unhideWhenUsed="0"/>
+    <w:lsdException w:name="Dark List Accent 1" w:semiHidden="0" w:uiPriority="70" w:unhideWhenUsed="0"/>
+    <w:lsdException w:name="Colorful Shading Accent 1" w:semiHidden="0" w:uiPriority="71" w:unhideWhenUsed="0"/>
+    <w:lsdException w:name="Colorful List Accent 1" w:semiHidden="0" w:uiPriority="72" w:unhideWhenUsed="0"/>
+    <w:lsdException w:name="Colorful Grid Accent 1" w:semiHidden="0" w:uiPriority="73" w:unhideWhenUsed="0"/>
+    <w:lsdException w:name="Light Shading Accent 2" w:semiHidden="0" w:uiPriority="60" w:unhideWhenUsed="0"/>
+    <w:lsdException w:name="Light List Accent 2" w:semiHidden="0" w:uiPriority="61" w:unhideWhenUsed="0"/>
+    <w:lsdException w:name="Light Grid Accent 2" w:semiHidden="0" w:uiPriority="62" w:unhideWhenUsed="0"/>
+    <w:lsdException w:name="Medium Shading 1 Accent 2" w:semiHidden="0" w:uiPriority="63" w:unhideWhenUsed="0"/>
+    <w:lsdException w:name="Medium Shading 2 Accent 2" w:semiHidden="0" w:uiPriority="64" w:unhideWhenUsed="0"/>
+    <w:lsdException w:name="Medium List 1 Accent 2" w:semiHidden="0" w:uiPriority="65" w:unhideWhenUsed="0"/>
+    <w:lsdException w:name="Medium List 2 Accent 2" w:semiHidden="0" w:uiPriority="66" w:unhideWhenUsed="0"/>
+    <w:lsdException w:name="Medium Grid 1 Accent 2" w:semiHidden="0" w:uiPriority="67" w:unhideWhenUsed="0"/>
+    <w:lsdException w:name="Medium Grid 2 Accent 2" w:semiHidden="0" w:uiPriority="68" w:unhideWhenUsed="0"/>
+    <w:lsdException w:name="Medium Grid 3 Accent 2" w:semiHidden="0" w:uiPriority="69" w:unhideWhenUsed="0"/>
+    <w:lsdException w:name="Dark List Accent 2" w:semiHidden="0" w:uiPriority="70" w:unhideWhenUsed="0"/>
+    <w:lsdException w:name="Colorful Shading Accent 2" w:semiHidden="0" w:uiPriority="71" w:unhideWhenUsed="0"/>
+    <w:lsdException w:name="Colorful List Accent 2" w:semiHidden="0" w:uiPriority="72" w:unhideWhenUsed="0"/>
+    <w:lsdException w:name="Colorful Grid Accent 2" w:semiHidden="0" w:uiPriority="73" w:unhideWhenUsed="0"/>
+    <w:lsdException w:name="Light Shading Accent 3" w:semiHidden="0" w:uiPriority="60" w:unhideWhenUsed="0"/>
+    <w:lsdException w:name="Light List Accent 3" w:semiHidden="0" w:uiPriority="61" w:unhideWhenUsed="0"/>
+    <w:lsdException w:name="Light Grid Accent 3" w:semiHidden="0" w:uiPriority="62" w:unhideWhenUsed="0"/>
+    <w:lsdException w:name="Medium Shading 1 Accent 3" w:semiHidden="0" w:uiPriority="63" w:unhideWhenUsed="0"/>
+    <w:lsdException w:name="Medium Shading 2 Accent 3" w:semiHidden="0" w:uiPriority="64" w:unhideWhenUsed="0"/>
+    <w:lsdException w:name="Medium List 1 Accent 3" w:semiHidden="0" w:uiPriority="65" w:unhideWhenUsed="0"/>
+    <w:lsdException w:name="Medium List 2 Accent 3" w:semiHidden="0" w:uiPriority="66" w:unhideWhenUsed="0"/>
+    <w:lsdException w:name="Medium Grid 1 Accent 3" w:semiHidden="0" w:uiPriority="67" w:unhideWhenUsed="0"/>
+    <w:lsdException w:name="Medium Grid 2 Accent 3" w:semiHidden="0" w:uiPriority="68" w:unhideWhenUsed="0"/>
+    <w:lsdException w:name="Medium Grid 3 Accent 3" w:semiHidden="0" w:uiPriority="69" w:unhideWhenUsed="0"/>
+    <w:lsdException w:name="Dark List Accent 3" w:semiHidden="0" w:uiPriority="70" w:unhideWhenUsed="0"/>
+    <w:lsdException w:name="Colorful Shading Accent 3" w:semiHidden="0" w:uiPriority="71" w:unhideWhenUsed="0"/>
+    <w:lsdException w:name="Colorful List Accent 3" w:semiHidden="0" w:uiPriority="72" w:unhideWhenUsed="0"/>
+    <w:lsdException w:name="Colorful Grid Accent 3" w:semiHidden="0" w:uiPriority="73" w:unhideWhenUsed="0"/>
+    <w:lsdException w:name="Light Shading Accent 4" w:semiHidden="0" w:uiPriority="60" w:unhideWhenUsed="0"/>
+    <w:lsdException w:name="Light List Accent 4" w:semiHidden="0" w:uiPriority="61" w:unhideWhenUsed="0"/>
+    <w:lsdException w:name="Light Grid Accent 4" w:semiHidden="0" w:uiPriority="62" w:unhideWhenUsed="0"/>
+    <w:lsdException w:name="Medium Shading 1 Accent 4" w:semiHidden="0" w:uiPriority="63" w:unhideWhenUsed="0"/>
+    <w:lsdException w:name="Medium Shading 2 Accent 4" w:semiHidden="0" w:uiPriority="64" w:unhideWhenUsed="0"/>
+    <w:lsdException w:name="Medium List 1 Accent 4" w:semiHidden="0" w:uiPriority="65" w:unhideWhenUsed="0"/>
+    <w:lsdException w:name="Medium List 2 Accent 4" w:semiHidden="0" w:uiPriority="66" w:unhideWhenUsed="0"/>
+    <w:lsdException w:name="Medium Grid 1 Accent 4" w:semiHidden="0" w:uiPriority="67" w:unhideWhenUsed="0"/>
+    <w:lsdException w:name="Medium Grid 2 Accent 4" w:semiHidden="0" w:uiPriority="68" w:unhideWhenUsed="0"/>
+    <w:lsdException w:name="Medium Grid 3 Accent 4" w:semiHidden="0" w:uiPriority="69" w:unhideWhenUsed="0"/>
+    <w:lsdException w:name="Dark List Accent 4" w:semiHidden="0" w:uiPriority="70" w:unhideWhenUsed="0"/>
+    <w:lsdException w:name="Colorful Shading Accent 4" w:semiHidden="0" w:uiPriority="71" w:unhideWhenUsed="0"/>
+    <w:lsdException w:name="Colorful List Accent 4" w:semiHidden="0" w:uiPriority="72" w:unhideWhenUsed="0"/>
+    <w:lsdException w:name="Colorful Grid Accent 4" w:semiHidden="0" w:uiPriority="73" w:unhideWhenUsed="0"/>
+    <w:lsdException w:name="Light Shading Accent 5" w:semiHidden="0" w:uiPriority="60" w:unhideWhenUsed="0"/>
+    <w:lsdException w:name="Light List Accent 5" w:semiHidden="0" w:uiPriority="61" w:unhideWhenUsed="0"/>
+    <w:lsdException w:name="Light Grid Accent 5" w:semiHidden="0" w:uiPriority="62" w:unhideWhenUsed="0"/>
+    <w:lsdException w:name="Medium Shading 1 Accent 5" w:semiHidden="0" w:uiPriority="63" w:unhideWhenUsed="0"/>
+    <w:lsdException w:name="Medium Shading 2 Accent 5" w:semiHidden="0" w:uiPriority="64" w:unhideWhenUsed="0"/>
+    <w:lsdException w:name="Medium List 1 Accent 5" w:semiHidden="0" w:uiPriority="65" w:unhideWhenUsed="0"/>
+    <w:lsdException w:name="Medium List 2 Accent 5" w:semiHidden="0" w:uiPriority="66" w:unhideWhenUsed="0"/>
+    <w:lsdException w:name="Medium Grid 1 Accent 5" w:semiHidden="0" w:uiPriority="67" w:unhideWhenUsed="0"/>
+    <w:lsdException w:name="Medium Grid 2 Accent 5" w:semiHidden="0" w:uiPriority="68" w:unhideWhenUsed="0"/>
+    <w:lsdException w:name="Medium Grid 3 Accent 5" w:semiHidden="0" w:uiPriority="69" w:unhideWhenUsed="0"/>
+    <w:lsdException w:name="Dark List Accent 5" w:semiHidden="0" w:uiPriority="70" w:unhideWhenUsed="0"/>
+    <w:lsdException w:name="Colorful Shading Accent 5" w:semiHidden="0" w:uiPriority="71" w:unhideWhenUsed="0"/>
+    <w:lsdException w:name="Colorful List Accent 5" w:semiHidden="0" w:uiPriority="72" w:unhideWhenUsed="0"/>
+    <w:lsdException w:name="Colorful Grid Accent 5" w:semiHidden="0" w:uiPriority="73" w:unhideWhenUsed="0"/>
+    <w:lsdException w:name="Light Shading Accent 6" w:semiHidden="0" w:uiPriority="60" w:unhideWhenUsed="0"/>
+    <w:lsdException w:name="Light List Accent 6" w:semiHidden="0" w:uiPriority="61" w:unhideWhenUsed="0"/>
+    <w:lsdException w:name="Light Grid Accent 6" w:semiHidden="0" w:uiPriority="62" w:unhideWhenUsed="0"/>
+    <w:lsdException w:name="Medium Shading 1 Accent 6" w:semiHidden="0" w:uiPriority="63" w:unhideWhenUsed="0"/>
+    <w:lsdException w:name="Medium Shading 2 Accent 6" w:semiHidden="0" w:uiPriority="64" w:unhideWhenUsed="0"/>
+    <w:lsdException w:name="Medium List 1 Accent 6" w:semiHidden="0" w:uiPriority="65" w:unhideWhenUsed="0"/>
+    <w:lsdException w:name="Medium List 2 Accent 6" w:semiHidden="0" w:uiPriority="66" w:unhideWhenUsed="0"/>
+    <w:lsdException w:name="Medium Grid 1 Accent 6" w:semiHidden="0" w:uiPriority="67" w:unhideWhenUsed="0"/>
+    <w:lsdException w:name="Medium Grid 2 Accent 6" w:semiHidden="0" w:uiPriority="68" w:unhideWhenUsed="0"/>
+    <w:lsdException w:name="Medium Grid 3 Accent 6" w:semiHidden="0" w:uiPriority="69" w:unhideWhenUsed="0"/>
+    <w:lsdException w:name="Dark List Accent 6" w:semiHidden="0" w:uiPriority="70" w:unhideWhenUsed="0"/>
+    <w:lsdException w:name="Colorful Shading Accent 6" w:semiHidden="0" w:uiPriority="71" w:unhideWhenUsed="0"/>
+    <w:lsdException w:name="Colorful List Accent 6" w:semiHidden="0" w:uiPriority="72" w:unhideWhenUsed="0"/>
+    <w:lsdException w:name="Colorful Grid Accent 6" w:semiHidden="0" w:uiPriority="73" w:unhideWhenUsed="0"/>
+    <w:lsdException w:name="Subtle Emphasis" w:semiHidden="0" w:uiPriority="19" w:unhideWhenUsed="0" w:qFormat="1"/>
+    <w:lsdException w:name="Intense Emphasis" w:semiHidden="0" w:uiPriority="21" w:unhideWhenUsed="0" w:qFormat="1"/>
+    <w:lsdException w:name="Subtle Reference" w:semiHidden="0" w:uiPriority="31" w:unhideWhenUsed="0" w:qFormat="1"/>
+    <w:lsdException w:name="Intense Reference" w:semiHidden="0" w:uiPriority="32" w:unhideWhenUsed="0" w:qFormat="1"/>
+    <w:lsdException w:name="Book Title" w:semiHidden="0" w:uiPriority="33" w:unhideWhenUsed="0" w:qFormat="1"/>
+    <w:lsdException w:name="Bibliography" w:uiPriority="37"/>
+    <w:lsdException w:name="TOC Heading" w:uiPriority="39" w:qFormat="1"/>
+  </w:latentStyles>
+  <w:style w:type="paragraph" w:default="1" w:styleId="a">
+    <w:name w:val="Normal"/>
+    <w:qFormat/>
+  </w:style>
+  <w:style w:type="character" w:default="1" w:styleId="a0">
+    <w:name w:val="Default Paragraph Font"/>
+    <w:uiPriority w:val="1"/>
+    <w:semiHidden/>
+    <w:unhideWhenUsed/>
+  </w:style>
+  <w:style w:type="table" w:default="1" w:styleId="a1">
+    <w:name w:val="Normal Table"/>
+    <w:uiPriority w:val="99"/>
+    <w:semiHidden/>
+    <w:unhideWhenUsed/>
+    <w:tblPr>
+      <w:tblInd w:w="0" w:type="dxa"/>
+      <w:tblCellMar>
+        <w:top w:w="0" w:type="dxa"/>
+        <w:left w:w="108" w:type="dxa"/>
+        <w:bottom w:w="0" w:type="dxa"/>
+        <w:right w:w="108" w:type="dxa"/>
+      </w:tblCellMar>
+    </w:tblPr>
+  </w:style>
+  <w:style w:type="numbering" w:default="1" w:styleId="a2">
+    <w:name w:val="No List"/>
+    <w:uiPriority w:val="99"/>
+    <w:semiHidden/>
+    <w:unhideWhenUsed/>
+  </w:style>
+  <w:style w:type="paragraph" w:styleId="a3">
+    <w:name w:val="Normal (Web)"/>
+    <w:basedOn w:val="a"/>
+    <w:uiPriority w:val="99"/>
+    <w:unhideWhenUsed/>
+    <w:rsid w:val="00510BF4"/>
+    <w:pPr>
+      <w:spacing w:before="100" w:beforeAutospacing="1" w:after="100" w:afterAutospacing="1" w:line="240" w:lineRule="auto"/>
+    </w:pPr>
+    <w:rPr>
+      <w:rFonts w:ascii="Times New Roman" w:eastAsia="Times New Roman" w:hAnsi="Times New Roman" w:cs="Times New Roman"/>
+      <w:sz w:val="24"/>
+      <w:szCs w:val="24"/>
+      <w:lang w:eastAsia="ru-RU"/>
+    </w:rPr>
+  </w:style>
+  <w:style w:type="table" w:customStyle="1" w:styleId="TableNormal">
+    <w:name w:val="Table Normal"/>
+    <w:rsid w:val="00510BF4"/>
+    <w:pPr>
+      <w:spacing w:after="0" w:line="276" w:lineRule="auto"/>
+      <w:contextualSpacing/>
+    </w:pPr>
+    <w:rPr>
+      <w:rFonts w:ascii="Arial" w:eastAsia="Arial" w:hAnsi="Arial" w:cs="Arial"/>
+      <w:lang w:val="ru" w:eastAsia="ru-RU"/>
+    </w:rPr>
+    <w:tblPr>
+      <w:tblCellMar>
+        <w:top w:w="0" w:type="dxa"/>
+        <w:left w:w="0" w:type="dxa"/>
+        <w:bottom w:w="0" w:type="dxa"/>
+        <w:right w:w="0" w:type="dxa"/>
+      </w:tblCellMar>
+    </w:tblPr>
+  </w:style>
+  <w:style w:type="paragraph" w:styleId="a4">
+    <w:name w:val="List Paragraph"/>
+    <w:basedOn w:val="a"/>
+    <w:uiPriority w:val="34"/>
+    <w:qFormat/>
+    <w:rsid w:val="00510BF4"/>
+    <w:pPr>
+      <w:spacing w:after="0" w:line="276" w:lineRule="auto"/>
+      <w:ind w:left="720"/>
+      <w:contextualSpacing/>
+    </w:pPr>
+    <w:rPr>
+      <w:rFonts w:ascii="Arial" w:eastAsia="Arial" w:hAnsi="Arial" w:cs="Arial"/>
+      <w:lang w:val="ru" w:eastAsia="ru-RU"/>
+    </w:rPr>
+  </w:style>
+  <w:style w:type="table" w:styleId="a5">
+    <w:name w:val="Table Grid"/>
+    <w:basedOn w:val="a1"/>
+    <w:uiPriority w:val="39"/>
+    <w:rsid w:val="00510BF4"/>
+    <w:pPr>
+      <w:spacing w:after="0" w:line="240" w:lineRule="auto"/>
+      <w:contextualSpacing/>
+    </w:pPr>
+    <w:rPr>
+      <w:rFonts w:ascii="Arial" w:eastAsia="Arial" w:hAnsi="Arial" w:cs="Arial"/>
+      <w:lang w:val="ru" w:eastAsia="ru-RU"/>
+    </w:rPr>
+    <w:tblPr>
+      <w:tblBorders>
+        <w:top w:val="single" w:sz="4" w:space="0" w:color="auto"/>
+        <w:left w:val="single" w:sz="4" w:space="0" w:color="auto"/>
+        <w:bottom w:val="single" w:sz="4" w:space="0" w:color="auto"/>
+        <w:right w:val="single" w:sz="4" w:space="0" w:color="auto"/>
+        <w:insideH w:val="single" w:sz="4" w:space="0" w:color="auto"/>
+        <w:insideV w:val="single" w:sz="4" w:space="0" w:color="auto"/>
+      </w:tblBorders>
+    </w:tblPr>
+  </w:style>
+  <w:style w:type="paragraph" w:styleId="HTML">
+    <w:name w:val="HTML Preformatted"/>
+    <w:basedOn w:val="a"/>
+    <w:link w:val="HTML0"/>
+    <w:uiPriority w:val="99"/>
+    <w:semiHidden/>
+    <w:unhideWhenUsed/>
+    <w:rsid w:val="00BE5EF7"/>
+    <w:pPr>
+      <w:tabs>
+        <w:tab w:val="left" w:pos="916"/>
+        <w:tab w:val="left" w:pos="1832"/>
+        <w:tab w:val="left" w:pos="2748"/>
+        <w:tab w:val="left" w:pos="3664"/>
+        <w:tab w:val="left" w:pos="4580"/>
+        <w:tab w:val="left" w:pos="5496"/>
+        <w:tab w:val="left" w:pos="6412"/>
+        <w:tab w:val="left" w:pos="7328"/>
+        <w:tab w:val="left" w:pos="8244"/>
+        <w:tab w:val="left" w:pos="9160"/>
+        <w:tab w:val="left" w:pos="10076"/>
+        <w:tab w:val="left" w:pos="10992"/>
+        <w:tab w:val="left" w:pos="11908"/>
+        <w:tab w:val="left" w:pos="12824"/>
+        <w:tab w:val="left" w:pos="13740"/>
+        <w:tab w:val="left" w:pos="14656"/>
+      </w:tabs>
+      <w:spacing w:after="0" w:line="240" w:lineRule="auto"/>
+    </w:pPr>
+    <w:rPr>
+      <w:rFonts w:ascii="Courier New" w:eastAsia="Times New Roman" w:hAnsi="Courier New" w:cs="Courier New"/>
+      <w:sz w:val="20"/>
+      <w:szCs w:val="20"/>
+      <w:lang w:eastAsia="ru-RU"/>
+    </w:rPr>
+  </w:style>
+  <w:style w:type="character" w:customStyle="1" w:styleId="HTML0">
+    <w:name w:val="Стандартный HTML Знак"/>
+    <w:basedOn w:val="a0"/>
+    <w:link w:val="HTML"/>
+    <w:uiPriority w:val="99"/>
+    <w:semiHidden/>
+    <w:rsid w:val="00BE5EF7"/>
+    <w:rPr>
+      <w:rFonts w:ascii="Courier New" w:eastAsia="Times New Roman" w:hAnsi="Courier New" w:cs="Courier New"/>
+      <w:sz w:val="20"/>
+      <w:szCs w:val="20"/>
+      <w:lang w:eastAsia="ru-RU"/>
+    </w:rPr>
+  </w:style>
+  <w:style w:type="paragraph" w:styleId="a6">
+    <w:name w:val="Balloon Text"/>
+    <w:basedOn w:val="a"/>
+    <w:link w:val="a7"/>
+    <w:uiPriority w:val="99"/>
+    <w:semiHidden/>
+    <w:unhideWhenUsed/>
+    <w:rsid w:val="005A1B26"/>
+    <w:pPr>
+      <w:spacing w:after="0" w:line="240" w:lineRule="auto"/>
+    </w:pPr>
+    <w:rPr>
+      <w:rFonts w:ascii="Tahoma" w:hAnsi="Tahoma" w:cs="Tahoma"/>
+      <w:sz w:val="16"/>
+      <w:szCs w:val="16"/>
+    </w:rPr>
+  </w:style>
+  <w:style w:type="character" w:customStyle="1" w:styleId="a7">
+    <w:name w:val="Текст выноски Знак"/>
+    <w:basedOn w:val="a0"/>
+    <w:link w:val="a6"/>
+    <w:uiPriority w:val="99"/>
+    <w:semiHidden/>
+    <w:rsid w:val="005A1B26"/>
+    <w:rPr>
+      <w:rFonts w:ascii="Tahoma" w:hAnsi="Tahoma" w:cs="Tahoma"/>
+      <w:sz w:val="16"/>
+      <w:szCs w:val="16"/>
     </w:rPr>
   </w:style>
 </w:styles>
@@ -8511,7 +9029,7 @@
   <a:extraClrSchemeLst/>
   <a:extLst>
     <a:ext uri="{05A4C25C-085E-4340-85A3-A5531E510DB2}">
-      <thm15:themeFamily xmlns:thm15="http://schemas.microsoft.com/office/thememl/2012/main" name="Office Theme" id="{62F939B6-93AF-4DB8-9C6B-D6C7DFDC589F}" vid="{4A3C46E8-61CC-4603-A589-7422A47A8E4A}"/>
+      <thm15:themeFamily xmlns:thm15="http://schemas.microsoft.com/office/thememl/2012/main" xmlns="" name="Office Theme" id="{62F939B6-93AF-4DB8-9C6B-D6C7DFDC589F}" vid="{4A3C46E8-61CC-4603-A589-7422A47A8E4A}"/>
     </a:ext>
   </a:extLst>
 </a:theme>

</xml_diff>

<commit_message>
lab_05 report was added
</commit_message>
<xml_diff>
--- a/TISD/lab_3/Отчет Лаба 3..docx
+++ b/TISD/lab_3/Отчет Лаба 3..docx
@@ -1,6 +1,6 @@
 
 <file path=word/document.xml><?xml version="1.0" encoding="utf-8"?>
-<w:document xmlns:wpc="http://schemas.microsoft.com/office/word/2010/wordprocessingCanvas" xmlns:mc="http://schemas.openxmlformats.org/markup-compatibility/2006" xmlns:o="urn:schemas-microsoft-com:office:office" xmlns:r="http://schemas.openxmlformats.org/officeDocument/2006/relationships" xmlns:m="http://schemas.openxmlformats.org/officeDocument/2006/math" xmlns:v="urn:schemas-microsoft-com:vml" xmlns:wp14="http://schemas.microsoft.com/office/word/2010/wordprocessingDrawing" xmlns:wp="http://schemas.openxmlformats.org/drawingml/2006/wordprocessingDrawing" xmlns:w10="urn:schemas-microsoft-com:office:word" xmlns:w="http://schemas.openxmlformats.org/wordprocessingml/2006/main" xmlns:w14="http://schemas.microsoft.com/office/word/2010/wordml" xmlns:wpg="http://schemas.microsoft.com/office/word/2010/wordprocessingGroup" xmlns:wpi="http://schemas.microsoft.com/office/word/2010/wordprocessingInk" xmlns:wne="http://schemas.microsoft.com/office/word/2006/wordml" xmlns:wps="http://schemas.microsoft.com/office/word/2010/wordprocessingShape" mc:Ignorable="w14 wp14">
+<w:document xmlns:wpc="http://schemas.microsoft.com/office/word/2010/wordprocessingCanvas" xmlns:mc="http://schemas.openxmlformats.org/markup-compatibility/2006" xmlns:o="urn:schemas-microsoft-com:office:office" xmlns:r="http://schemas.openxmlformats.org/officeDocument/2006/relationships" xmlns:m="http://schemas.openxmlformats.org/officeDocument/2006/math" xmlns:v="urn:schemas-microsoft-com:vml" xmlns:wp14="http://schemas.microsoft.com/office/word/2010/wordprocessingDrawing" xmlns:wp="http://schemas.openxmlformats.org/drawingml/2006/wordprocessingDrawing" xmlns:w10="urn:schemas-microsoft-com:office:word" xmlns:w="http://schemas.openxmlformats.org/wordprocessingml/2006/main" xmlns:w14="http://schemas.microsoft.com/office/word/2010/wordml" xmlns:w15="http://schemas.microsoft.com/office/word/2012/wordml" xmlns:wpg="http://schemas.microsoft.com/office/word/2010/wordprocessingGroup" xmlns:wpi="http://schemas.microsoft.com/office/word/2010/wordprocessingInk" xmlns:wne="http://schemas.microsoft.com/office/word/2006/wordml" xmlns:wps="http://schemas.microsoft.com/office/word/2010/wordprocessingShape" mc:Ignorable="w14 w15 wp14">
   <w:body>
     <w:p>
       <w:pPr>
@@ -824,15 +824,6 @@
     <w:p>
       <w:pPr>
         <w:rPr>
-          <w:sz w:val="28"/>
-          <w:szCs w:val="28"/>
-        </w:rPr>
-      </w:pPr>
-    </w:p>
-    <w:p>
-      <w:pPr>
-        <w:rPr>
-          <w:i/>
           <w:sz w:val="28"/>
           <w:szCs w:val="28"/>
         </w:rPr>
@@ -1003,32 +994,142 @@
           <w:sz w:val="28"/>
           <w:szCs w:val="28"/>
         </w:rPr>
-        <w:t>Программа не требует проведения каких-</w:t>
-      </w:r>
-      <w:r>
-        <w:rPr>
-          <w:sz w:val="28"/>
-          <w:szCs w:val="28"/>
-        </w:rPr>
-        <w:lastRenderedPageBreak/>
-        <w:t>либо видов обслуживания. Для нормального функционирования программы достаточно одного человека - пользователя.</w:t>
-      </w:r>
-    </w:p>
-    <w:p>
-      <w:pPr>
-        <w:rPr>
-          <w:sz w:val="28"/>
-          <w:szCs w:val="28"/>
-        </w:rPr>
-      </w:pPr>
-    </w:p>
-    <w:p>
-      <w:pPr>
-        <w:rPr>
-          <w:sz w:val="28"/>
-          <w:szCs w:val="28"/>
-        </w:rPr>
-      </w:pPr>
+        <w:t>Программа не требует проведения каких-либо видов обслуживания. Для нормального функционирования программы достаточно одного человека - пользователя.</w:t>
+      </w:r>
+    </w:p>
+    <w:p>
+      <w:pPr>
+        <w:rPr>
+          <w:sz w:val="28"/>
+          <w:szCs w:val="28"/>
+        </w:rPr>
+      </w:pPr>
+    </w:p>
+    <w:p>
+      <w:pPr>
+        <w:rPr>
+          <w:sz w:val="28"/>
+          <w:szCs w:val="28"/>
+        </w:rPr>
+      </w:pPr>
+      <w:r>
+        <w:rPr>
+          <w:sz w:val="28"/>
+          <w:szCs w:val="28"/>
+        </w:rPr>
+        <w:t>Входные данные:</w:t>
+      </w:r>
+    </w:p>
+    <w:p>
+      <w:pPr>
+        <w:rPr>
+          <w:sz w:val="28"/>
+          <w:szCs w:val="28"/>
+        </w:rPr>
+      </w:pPr>
+      <w:r>
+        <w:rPr>
+          <w:noProof/>
+          <w:lang w:eastAsia="ru-RU"/>
+        </w:rPr>
+        <w:drawing>
+          <wp:inline distT="0" distB="0" distL="0" distR="0" wp14:anchorId="7C824215" wp14:editId="0C87B860">
+            <wp:extent cx="4638675" cy="1381125"/>
+            <wp:effectExtent l="0" t="0" r="9525" b="9525"/>
+            <wp:docPr id="2" name="Рисунок 2"/>
+            <wp:cNvGraphicFramePr>
+              <a:graphicFrameLocks xmlns:a="http://schemas.openxmlformats.org/drawingml/2006/main" noChangeAspect="1"/>
+            </wp:cNvGraphicFramePr>
+            <a:graphic xmlns:a="http://schemas.openxmlformats.org/drawingml/2006/main">
+              <a:graphicData uri="http://schemas.openxmlformats.org/drawingml/2006/picture">
+                <pic:pic xmlns:pic="http://schemas.openxmlformats.org/drawingml/2006/picture">
+                  <pic:nvPicPr>
+                    <pic:cNvPr id="1" name=""/>
+                    <pic:cNvPicPr/>
+                  </pic:nvPicPr>
+                  <pic:blipFill>
+                    <a:blip r:embed="rId5"/>
+                    <a:stretch>
+                      <a:fillRect/>
+                    </a:stretch>
+                  </pic:blipFill>
+                  <pic:spPr>
+                    <a:xfrm>
+                      <a:off x="0" y="0"/>
+                      <a:ext cx="4638675" cy="1381125"/>
+                    </a:xfrm>
+                    <a:prstGeom prst="rect">
+                      <a:avLst/>
+                    </a:prstGeom>
+                  </pic:spPr>
+                </pic:pic>
+              </a:graphicData>
+            </a:graphic>
+          </wp:inline>
+        </w:drawing>
+      </w:r>
+    </w:p>
+    <w:p>
+      <w:pPr>
+        <w:rPr>
+          <w:sz w:val="28"/>
+          <w:szCs w:val="28"/>
+        </w:rPr>
+      </w:pPr>
+      <w:r>
+        <w:rPr>
+          <w:sz w:val="28"/>
+          <w:szCs w:val="28"/>
+        </w:rPr>
+        <w:t xml:space="preserve">После выбора пунктов 3, </w:t>
+      </w:r>
+      <w:proofErr w:type="gramStart"/>
+      <w:r>
+        <w:rPr>
+          <w:sz w:val="28"/>
+          <w:szCs w:val="28"/>
+        </w:rPr>
+        <w:t>2  нужно</w:t>
+      </w:r>
+      <w:proofErr w:type="gramEnd"/>
+      <w:r>
+        <w:rPr>
+          <w:sz w:val="28"/>
+          <w:szCs w:val="28"/>
+        </w:rPr>
+        <w:t xml:space="preserve"> ввести процент заполнения матрицы и получить ожидаемый ответ.</w:t>
+      </w:r>
+    </w:p>
+    <w:p>
+      <w:pPr>
+        <w:rPr>
+          <w:sz w:val="28"/>
+          <w:szCs w:val="28"/>
+        </w:rPr>
+      </w:pPr>
+      <w:r>
+        <w:rPr>
+          <w:sz w:val="28"/>
+          <w:szCs w:val="28"/>
+        </w:rPr>
+        <w:t xml:space="preserve">После </w:t>
+      </w:r>
+      <w:proofErr w:type="gramStart"/>
+      <w:r>
+        <w:rPr>
+          <w:sz w:val="28"/>
+          <w:szCs w:val="28"/>
+        </w:rPr>
+        <w:t>выбора  пункта</w:t>
+      </w:r>
+      <w:proofErr w:type="gramEnd"/>
+      <w:r>
+        <w:rPr>
+          <w:sz w:val="28"/>
+          <w:szCs w:val="28"/>
+        </w:rPr>
+        <w:t xml:space="preserve"> 1 нужно ввести кол-во ненулевых элементов в векторе столбце и в матрице, а затем ввести сами элементы.</w:t>
+      </w:r>
     </w:p>
     <w:p>
       <w:pPr>
@@ -1398,7 +1499,27 @@
           <w:szCs w:val="20"/>
           <w:lang w:val="en-US" w:eastAsia="ru-RU"/>
         </w:rPr>
-        <w:t xml:space="preserve"> i = 0; i &lt; n; i ++)</w:t>
+        <w:t xml:space="preserve"> </w:t>
+      </w:r>
+      <w:proofErr w:type="spellStart"/>
+      <w:r>
+        <w:rPr>
+          <w:rFonts w:ascii="Courier New" w:eastAsia="Times New Roman" w:hAnsi="Courier New" w:cs="Courier New"/>
+          <w:sz w:val="20"/>
+          <w:szCs w:val="20"/>
+          <w:lang w:val="en-US" w:eastAsia="ru-RU"/>
+        </w:rPr>
+        <w:t>i</w:t>
+      </w:r>
+      <w:proofErr w:type="spellEnd"/>
+      <w:r>
+        <w:rPr>
+          <w:rFonts w:ascii="Courier New" w:eastAsia="Times New Roman" w:hAnsi="Courier New" w:cs="Courier New"/>
+          <w:sz w:val="20"/>
+          <w:szCs w:val="20"/>
+          <w:lang w:val="en-US" w:eastAsia="ru-RU"/>
+        </w:rPr>
+        <w:t xml:space="preserve"> = 0; i &lt; n; i ++)</w:t>
       </w:r>
     </w:p>
     <w:p>
@@ -1572,7 +1693,27 @@
           <w:szCs w:val="20"/>
           <w:lang w:val="en-US" w:eastAsia="ru-RU"/>
         </w:rPr>
-        <w:t xml:space="preserve"> j = JA[i]; j &lt; JA[i+1]; j ++)</w:t>
+        <w:t xml:space="preserve"> j = JA[</w:t>
+      </w:r>
+      <w:proofErr w:type="spellStart"/>
+      <w:r>
+        <w:rPr>
+          <w:rFonts w:ascii="Courier New" w:eastAsia="Times New Roman" w:hAnsi="Courier New" w:cs="Courier New"/>
+          <w:sz w:val="20"/>
+          <w:szCs w:val="20"/>
+          <w:lang w:val="en-US" w:eastAsia="ru-RU"/>
+        </w:rPr>
+        <w:t>i</w:t>
+      </w:r>
+      <w:proofErr w:type="spellEnd"/>
+      <w:r>
+        <w:rPr>
+          <w:rFonts w:ascii="Courier New" w:eastAsia="Times New Roman" w:hAnsi="Courier New" w:cs="Courier New"/>
+          <w:sz w:val="20"/>
+          <w:szCs w:val="20"/>
+          <w:lang w:val="en-US" w:eastAsia="ru-RU"/>
+        </w:rPr>
+        <w:t>]; j &lt; JA[i+1]; j ++)</w:t>
       </w:r>
     </w:p>
     <w:p>
@@ -2047,7 +2188,6 @@
                 <w:szCs w:val="28"/>
                 <w:lang w:val="ru-RU"/>
               </w:rPr>
-              <w:lastRenderedPageBreak/>
               <w:t>Число ненулевых элементов меньше 0 или больше размера матрицы</w:t>
             </w:r>
           </w:p>
@@ -2740,6 +2880,7 @@
           <w:szCs w:val="28"/>
           <w:lang w:val="ru-RU"/>
         </w:rPr>
+        <w:lastRenderedPageBreak/>
         <w:t>Процент заполнения нулями – 10% (10х10)</w:t>
       </w:r>
     </w:p>
@@ -2885,7 +3026,6 @@
           <w:szCs w:val="28"/>
           <w:lang w:val="en-US"/>
         </w:rPr>
-        <w:lastRenderedPageBreak/>
         <w:t>A1 is:</w:t>
       </w:r>
     </w:p>
@@ -2932,6 +3072,291 @@
         </w:rPr>
         <w:t>0</w:t>
       </w:r>
+    </w:p>
+    <w:p>
+      <w:pPr>
+        <w:rPr>
+          <w:sz w:val="28"/>
+          <w:szCs w:val="28"/>
+        </w:rPr>
+      </w:pPr>
+    </w:p>
+    <w:p>
+      <w:pPr>
+        <w:pStyle w:val="a4"/>
+        <w:numPr>
+          <w:ilvl w:val="0"/>
+          <w:numId w:val="3"/>
+        </w:numPr>
+        <w:rPr>
+          <w:sz w:val="28"/>
+          <w:szCs w:val="28"/>
+        </w:rPr>
+      </w:pPr>
+      <w:r>
+        <w:rPr>
+          <w:sz w:val="28"/>
+          <w:szCs w:val="28"/>
+          <w:lang w:val="ru-RU"/>
+        </w:rPr>
+        <w:t>Неверный процент заполнения нулями:</w:t>
+      </w:r>
+    </w:p>
+    <w:p>
+      <w:pPr>
+        <w:pStyle w:val="a4"/>
+        <w:rPr>
+          <w:sz w:val="28"/>
+          <w:szCs w:val="28"/>
+          <w:lang w:val="ru-RU"/>
+        </w:rPr>
+      </w:pPr>
+      <w:r>
+        <w:rPr>
+          <w:sz w:val="28"/>
+          <w:szCs w:val="28"/>
+          <w:lang w:val="ru-RU"/>
+        </w:rPr>
+        <w:t xml:space="preserve">Вывод: </w:t>
+      </w:r>
+      <w:r>
+        <w:rPr>
+          <w:sz w:val="28"/>
+          <w:szCs w:val="28"/>
+          <w:lang w:val="ru-RU"/>
+        </w:rPr>
+        <w:t xml:space="preserve">Процент заполнения нулями не может быть </w:t>
+      </w:r>
+      <w:proofErr w:type="gramStart"/>
+      <w:r>
+        <w:rPr>
+          <w:sz w:val="28"/>
+          <w:szCs w:val="28"/>
+          <w:lang w:val="ru-RU"/>
+        </w:rPr>
+        <w:t>&lt; 0</w:t>
+      </w:r>
+      <w:proofErr w:type="gramEnd"/>
+      <w:r>
+        <w:rPr>
+          <w:sz w:val="28"/>
+          <w:szCs w:val="28"/>
+          <w:lang w:val="ru-RU"/>
+        </w:rPr>
+        <w:t xml:space="preserve"> </w:t>
+      </w:r>
+      <w:r>
+        <w:rPr>
+          <w:sz w:val="28"/>
+          <w:szCs w:val="28"/>
+          <w:lang w:val="ru-RU"/>
+        </w:rPr>
+        <w:t xml:space="preserve">или </w:t>
+      </w:r>
+      <w:r>
+        <w:rPr>
+          <w:sz w:val="28"/>
+          <w:szCs w:val="28"/>
+          <w:lang w:val="ru-RU"/>
+        </w:rPr>
+        <w:t>&gt; 100</w:t>
+      </w:r>
+    </w:p>
+    <w:p>
+      <w:pPr>
+        <w:pStyle w:val="a4"/>
+        <w:rPr>
+          <w:sz w:val="28"/>
+          <w:szCs w:val="28"/>
+          <w:lang w:val="ru-RU"/>
+        </w:rPr>
+      </w:pPr>
+    </w:p>
+    <w:p>
+      <w:pPr>
+        <w:pStyle w:val="a4"/>
+        <w:numPr>
+          <w:ilvl w:val="0"/>
+          <w:numId w:val="3"/>
+        </w:numPr>
+        <w:rPr>
+          <w:sz w:val="28"/>
+          <w:szCs w:val="28"/>
+          <w:lang w:val="en-US"/>
+        </w:rPr>
+      </w:pPr>
+      <w:r>
+        <w:rPr>
+          <w:sz w:val="28"/>
+          <w:szCs w:val="28"/>
+          <w:lang w:val="ru-RU"/>
+        </w:rPr>
+        <w:t>Несуществующий пункт меню</w:t>
+      </w:r>
+    </w:p>
+    <w:p>
+      <w:pPr>
+        <w:pStyle w:val="a4"/>
+        <w:rPr>
+          <w:sz w:val="28"/>
+          <w:szCs w:val="28"/>
+          <w:lang w:val="ru-RU"/>
+        </w:rPr>
+      </w:pPr>
+      <w:r>
+        <w:rPr>
+          <w:sz w:val="28"/>
+          <w:szCs w:val="28"/>
+          <w:lang w:val="ru-RU"/>
+        </w:rPr>
+        <w:t>Вывод: Неверный ввод, попробуйте еще раз</w:t>
+      </w:r>
+    </w:p>
+    <w:p>
+      <w:pPr>
+        <w:pStyle w:val="a4"/>
+        <w:rPr>
+          <w:sz w:val="28"/>
+          <w:szCs w:val="28"/>
+          <w:lang w:val="ru-RU"/>
+        </w:rPr>
+      </w:pPr>
+    </w:p>
+    <w:p>
+      <w:pPr>
+        <w:pStyle w:val="a4"/>
+        <w:numPr>
+          <w:ilvl w:val="0"/>
+          <w:numId w:val="3"/>
+        </w:numPr>
+        <w:rPr>
+          <w:sz w:val="28"/>
+          <w:szCs w:val="28"/>
+        </w:rPr>
+      </w:pPr>
+      <w:r>
+        <w:rPr>
+          <w:sz w:val="28"/>
+          <w:szCs w:val="28"/>
+          <w:lang w:val="ru-RU"/>
+        </w:rPr>
+        <w:t>Если размерность кол-ва элементов в строке и кол-ва элементов в векторе столбце не совпадают</w:t>
+      </w:r>
+    </w:p>
+    <w:p>
+      <w:pPr>
+        <w:pStyle w:val="a4"/>
+        <w:rPr>
+          <w:sz w:val="28"/>
+          <w:szCs w:val="28"/>
+        </w:rPr>
+      </w:pPr>
+      <w:proofErr w:type="gramStart"/>
+      <w:r>
+        <w:rPr>
+          <w:sz w:val="28"/>
+          <w:szCs w:val="28"/>
+          <w:lang w:val="ru-RU"/>
+        </w:rPr>
+        <w:t xml:space="preserve">Вывод:  </w:t>
+      </w:r>
+      <w:r>
+        <w:rPr>
+          <w:sz w:val="28"/>
+          <w:szCs w:val="28"/>
+          <w:lang w:val="ru-RU"/>
+        </w:rPr>
+        <w:t>Размерность</w:t>
+      </w:r>
+      <w:proofErr w:type="gramEnd"/>
+      <w:r>
+        <w:rPr>
+          <w:sz w:val="28"/>
+          <w:szCs w:val="28"/>
+          <w:lang w:val="ru-RU"/>
+        </w:rPr>
+        <w:t xml:space="preserve"> кол-ва элементов в строке и кол-ва элементов в векторе столбце не совпадают</w:t>
+      </w:r>
+    </w:p>
+    <w:p>
+      <w:pPr>
+        <w:pStyle w:val="a4"/>
+        <w:rPr>
+          <w:sz w:val="28"/>
+          <w:szCs w:val="28"/>
+        </w:rPr>
+      </w:pPr>
+    </w:p>
+    <w:p>
+      <w:pPr>
+        <w:rPr>
+          <w:sz w:val="28"/>
+          <w:szCs w:val="28"/>
+        </w:rPr>
+      </w:pPr>
+    </w:p>
+    <w:p>
+      <w:pPr>
+        <w:jc w:val="both"/>
+        <w:rPr>
+          <w:sz w:val="28"/>
+          <w:szCs w:val="28"/>
+        </w:rPr>
+      </w:pPr>
+    </w:p>
+    <w:p>
+      <w:pPr>
+        <w:jc w:val="both"/>
+        <w:rPr>
+          <w:sz w:val="28"/>
+          <w:szCs w:val="28"/>
+        </w:rPr>
+      </w:pPr>
+    </w:p>
+    <w:p>
+      <w:pPr>
+        <w:jc w:val="both"/>
+        <w:rPr>
+          <w:sz w:val="28"/>
+          <w:szCs w:val="28"/>
+        </w:rPr>
+      </w:pPr>
+    </w:p>
+    <w:p>
+      <w:pPr>
+        <w:jc w:val="both"/>
+        <w:rPr>
+          <w:sz w:val="28"/>
+          <w:szCs w:val="28"/>
+        </w:rPr>
+      </w:pPr>
+    </w:p>
+    <w:p>
+      <w:pPr>
+        <w:jc w:val="both"/>
+        <w:rPr>
+          <w:sz w:val="28"/>
+          <w:szCs w:val="28"/>
+        </w:rPr>
+      </w:pPr>
+    </w:p>
+    <w:p>
+      <w:pPr>
+        <w:jc w:val="both"/>
+        <w:rPr>
+          <w:sz w:val="28"/>
+          <w:szCs w:val="28"/>
+        </w:rPr>
+      </w:pPr>
+    </w:p>
+    <w:p>
+      <w:pPr>
+        <w:jc w:val="both"/>
+        <w:rPr>
+          <w:sz w:val="28"/>
+          <w:szCs w:val="28"/>
+        </w:rPr>
+      </w:pPr>
     </w:p>
     <w:p>
       <w:pPr>
@@ -2972,6 +3397,7 @@
           <w:szCs w:val="28"/>
           <w:lang w:val="ru-RU"/>
         </w:rPr>
+        <w:lastRenderedPageBreak/>
         <w:t xml:space="preserve">Результаты сравнения </w:t>
       </w:r>
       <w:r>
@@ -6630,15 +7056,7 @@
           <w:sz w:val="28"/>
           <w:szCs w:val="28"/>
         </w:rPr>
-        <w:t xml:space="preserve"> разреженных матриц позволяет добиться значительного выигрыша по памяти и времени при больших </w:t>
-      </w:r>
-      <w:r>
-        <w:rPr>
-          <w:sz w:val="28"/>
-          <w:szCs w:val="28"/>
-        </w:rPr>
-        <w:lastRenderedPageBreak/>
-        <w:t>размерах матрицы и малом проценте заполнения</w:t>
+        <w:t xml:space="preserve"> разреженных матриц позволяет добиться значительного выигрыша по памяти и времени при больших размерах матрицы и малом проценте заполнения</w:t>
       </w:r>
       <w:r>
         <w:rPr>
@@ -6677,7 +7095,12 @@
       <w:pPr>
         <w:pStyle w:val="a3"/>
         <w:spacing w:before="0" w:beforeAutospacing="0" w:after="0" w:afterAutospacing="0"/>
-      </w:pPr>
+        <w:rPr>
+          <w:i/>
+          <w:sz w:val="28"/>
+        </w:rPr>
+      </w:pPr>
+      <w:proofErr w:type="gramStart"/>
       <w:r>
         <w:rPr>
           <w:b/>
@@ -6685,9 +7108,9 @@
           <w:sz w:val="28"/>
           <w:szCs w:val="28"/>
         </w:rPr>
+        <w:lastRenderedPageBreak/>
         <w:t>Вывод</w:t>
       </w:r>
-      <w:proofErr w:type="gramStart"/>
       <w:r>
         <w:rPr>
           <w:b/>
@@ -6724,8 +7147,8 @@
       <w:r>
         <w:rPr>
           <w:rFonts w:ascii="Arial" w:hAnsi="Arial" w:cs="Arial"/>
+          <w:i/>
           <w:color w:val="000000"/>
-          <w:sz w:val="22"/>
           <w:szCs w:val="22"/>
         </w:rPr>
         <w:t xml:space="preserve">В результате работы написана программа, умножающая строку на матрицу. Реализовано умножение двумя способами: в разреженном виде и в обычном представлении. </w:t>
@@ -6736,7 +7159,8 @@
         <w:spacing w:after="0" w:line="240" w:lineRule="auto"/>
         <w:rPr>
           <w:rFonts w:ascii="Times New Roman" w:eastAsia="Times New Roman" w:hAnsi="Times New Roman" w:cs="Times New Roman"/>
-          <w:sz w:val="24"/>
+          <w:i/>
+          <w:sz w:val="28"/>
           <w:szCs w:val="24"/>
           <w:lang w:eastAsia="ru-RU"/>
         </w:rPr>
@@ -6744,7 +7168,9 @@
       <w:r>
         <w:rPr>
           <w:rFonts w:ascii="Arial" w:eastAsia="Times New Roman" w:hAnsi="Arial" w:cs="Arial"/>
+          <w:i/>
           <w:color w:val="000000"/>
+          <w:sz w:val="24"/>
           <w:lang w:eastAsia="ru-RU"/>
         </w:rPr>
         <w:t xml:space="preserve">Для матрицы 10х10 алгоритм работает быстрее при </w:t>
@@ -6753,7 +7179,9 @@
       <w:r>
         <w:rPr>
           <w:rFonts w:ascii="Arial" w:eastAsia="Times New Roman" w:hAnsi="Arial" w:cs="Arial"/>
+          <w:i/>
           <w:color w:val="000000"/>
+          <w:sz w:val="24"/>
           <w:lang w:eastAsia="ru-RU"/>
         </w:rPr>
         <w:t>заполненности</w:t>
@@ -6762,60 +7190,46 @@
       <w:r>
         <w:rPr>
           <w:rFonts w:ascii="Arial" w:eastAsia="Times New Roman" w:hAnsi="Arial" w:cs="Arial"/>
+          <w:i/>
           <w:color w:val="000000"/>
+          <w:sz w:val="24"/>
           <w:lang w:eastAsia="ru-RU"/>
         </w:rPr>
-        <w:t xml:space="preserve"> меньше </w:t>
-      </w:r>
+        <w:t xml:space="preserve"> меньше 50% и эффективнее по п</w:t>
+      </w:r>
+      <w:bookmarkStart w:id="0" w:name="_GoBack"/>
+      <w:bookmarkEnd w:id="0"/>
       <w:r>
         <w:rPr>
           <w:rFonts w:ascii="Arial" w:eastAsia="Times New Roman" w:hAnsi="Arial" w:cs="Arial"/>
+          <w:i/>
           <w:color w:val="000000"/>
+          <w:sz w:val="24"/>
           <w:lang w:eastAsia="ru-RU"/>
         </w:rPr>
-        <w:t>5</w:t>
-      </w:r>
+        <w:t xml:space="preserve">амяти при </w:t>
+      </w:r>
+      <w:proofErr w:type="spellStart"/>
       <w:r>
         <w:rPr>
           <w:rFonts w:ascii="Arial" w:eastAsia="Times New Roman" w:hAnsi="Arial" w:cs="Arial"/>
+          <w:i/>
           <w:color w:val="000000"/>
+          <w:sz w:val="24"/>
           <w:lang w:eastAsia="ru-RU"/>
         </w:rPr>
-        <w:t xml:space="preserve">0% и эффективнее по памяти при </w:t>
-      </w:r>
-      <w:proofErr w:type="spellStart"/>
+        <w:t>заполненности</w:t>
+      </w:r>
+      <w:proofErr w:type="spellEnd"/>
       <w:r>
         <w:rPr>
           <w:rFonts w:ascii="Arial" w:eastAsia="Times New Roman" w:hAnsi="Arial" w:cs="Arial"/>
+          <w:i/>
           <w:color w:val="000000"/>
+          <w:sz w:val="24"/>
           <w:lang w:eastAsia="ru-RU"/>
         </w:rPr>
-        <w:t>заполненности</w:t>
-      </w:r>
-      <w:proofErr w:type="spellEnd"/>
-      <w:r>
-        <w:rPr>
-          <w:rFonts w:ascii="Arial" w:eastAsia="Times New Roman" w:hAnsi="Arial" w:cs="Arial"/>
-          <w:color w:val="000000"/>
-          <w:lang w:eastAsia="ru-RU"/>
-        </w:rPr>
-        <w:t xml:space="preserve"> до </w:t>
-      </w:r>
-      <w:r>
-        <w:rPr>
-          <w:rFonts w:ascii="Arial" w:eastAsia="Times New Roman" w:hAnsi="Arial" w:cs="Arial"/>
-          <w:color w:val="000000"/>
-          <w:lang w:eastAsia="ru-RU"/>
-        </w:rPr>
-        <w:t>5</w:t>
-      </w:r>
-      <w:r>
-        <w:rPr>
-          <w:rFonts w:ascii="Arial" w:eastAsia="Times New Roman" w:hAnsi="Arial" w:cs="Arial"/>
-          <w:color w:val="000000"/>
-          <w:lang w:eastAsia="ru-RU"/>
-        </w:rPr>
-        <w:t>0%.</w:t>
+        <w:t xml:space="preserve"> до 50%.</w:t>
       </w:r>
     </w:p>
     <w:p>
@@ -6823,7 +7237,8 @@
         <w:spacing w:after="0" w:line="240" w:lineRule="auto"/>
         <w:rPr>
           <w:rFonts w:ascii="Times New Roman" w:eastAsia="Times New Roman" w:hAnsi="Times New Roman" w:cs="Times New Roman"/>
-          <w:sz w:val="24"/>
+          <w:i/>
+          <w:sz w:val="28"/>
           <w:szCs w:val="24"/>
           <w:lang w:eastAsia="ru-RU"/>
         </w:rPr>
@@ -6831,7 +7246,9 @@
       <w:r>
         <w:rPr>
           <w:rFonts w:ascii="Arial" w:eastAsia="Times New Roman" w:hAnsi="Arial" w:cs="Arial"/>
+          <w:i/>
           <w:color w:val="000000"/>
+          <w:sz w:val="24"/>
           <w:lang w:eastAsia="ru-RU"/>
         </w:rPr>
         <w:t xml:space="preserve">Для матрицы 100х100 алгоритм работает быстрее при </w:t>
@@ -6840,7 +7257,9 @@
       <w:r>
         <w:rPr>
           <w:rFonts w:ascii="Arial" w:eastAsia="Times New Roman" w:hAnsi="Arial" w:cs="Arial"/>
+          <w:i/>
           <w:color w:val="000000"/>
+          <w:sz w:val="24"/>
           <w:lang w:eastAsia="ru-RU"/>
         </w:rPr>
         <w:t>заполненности</w:t>
@@ -6849,7 +7268,9 @@
       <w:r>
         <w:rPr>
           <w:rFonts w:ascii="Arial" w:eastAsia="Times New Roman" w:hAnsi="Arial" w:cs="Arial"/>
+          <w:i/>
           <w:color w:val="000000"/>
+          <w:sz w:val="24"/>
           <w:lang w:eastAsia="ru-RU"/>
         </w:rPr>
         <w:t xml:space="preserve"> меньше </w:t>
@@ -6857,7 +7278,9 @@
       <w:r>
         <w:rPr>
           <w:rFonts w:ascii="Arial" w:eastAsia="Times New Roman" w:hAnsi="Arial" w:cs="Arial"/>
+          <w:i/>
           <w:color w:val="000000"/>
+          <w:sz w:val="24"/>
           <w:lang w:eastAsia="ru-RU"/>
         </w:rPr>
         <w:t>45</w:t>
@@ -6865,7 +7288,9 @@
       <w:r>
         <w:rPr>
           <w:rFonts w:ascii="Arial" w:eastAsia="Times New Roman" w:hAnsi="Arial" w:cs="Arial"/>
+          <w:i/>
           <w:color w:val="000000"/>
+          <w:sz w:val="24"/>
           <w:lang w:eastAsia="ru-RU"/>
         </w:rPr>
         <w:t xml:space="preserve">% и эффективнее по памяти при </w:t>
@@ -6874,7 +7299,9 @@
       <w:r>
         <w:rPr>
           <w:rFonts w:ascii="Arial" w:eastAsia="Times New Roman" w:hAnsi="Arial" w:cs="Arial"/>
+          <w:i/>
           <w:color w:val="000000"/>
+          <w:sz w:val="24"/>
           <w:lang w:eastAsia="ru-RU"/>
         </w:rPr>
         <w:t>заполненности</w:t>
@@ -6883,7 +7310,9 @@
       <w:r>
         <w:rPr>
           <w:rFonts w:ascii="Arial" w:eastAsia="Times New Roman" w:hAnsi="Arial" w:cs="Arial"/>
+          <w:i/>
           <w:color w:val="000000"/>
+          <w:sz w:val="24"/>
           <w:lang w:eastAsia="ru-RU"/>
         </w:rPr>
         <w:t xml:space="preserve"> до </w:t>
@@ -6891,7 +7320,9 @@
       <w:r>
         <w:rPr>
           <w:rFonts w:ascii="Arial" w:eastAsia="Times New Roman" w:hAnsi="Arial" w:cs="Arial"/>
+          <w:i/>
           <w:color w:val="000000"/>
+          <w:sz w:val="24"/>
           <w:lang w:eastAsia="ru-RU"/>
         </w:rPr>
         <w:t>5</w:t>
@@ -6899,7 +7330,9 @@
       <w:r>
         <w:rPr>
           <w:rFonts w:ascii="Arial" w:eastAsia="Times New Roman" w:hAnsi="Arial" w:cs="Arial"/>
+          <w:i/>
           <w:color w:val="000000"/>
+          <w:sz w:val="24"/>
           <w:lang w:eastAsia="ru-RU"/>
         </w:rPr>
         <w:t>0%.</w:t>
@@ -6910,14 +7343,18 @@
         <w:spacing w:after="0" w:line="240" w:lineRule="auto"/>
         <w:rPr>
           <w:rFonts w:ascii="Arial" w:eastAsia="Times New Roman" w:hAnsi="Arial" w:cs="Arial"/>
+          <w:i/>
           <w:color w:val="000000"/>
+          <w:sz w:val="24"/>
           <w:lang w:eastAsia="ru-RU"/>
         </w:rPr>
       </w:pPr>
       <w:r>
         <w:rPr>
           <w:rFonts w:ascii="Arial" w:eastAsia="Times New Roman" w:hAnsi="Arial" w:cs="Arial"/>
+          <w:i/>
           <w:color w:val="000000"/>
+          <w:sz w:val="24"/>
           <w:lang w:eastAsia="ru-RU"/>
         </w:rPr>
         <w:t xml:space="preserve">Для матрицы </w:t>
@@ -6925,7 +7362,9 @@
       <w:r>
         <w:rPr>
           <w:rFonts w:ascii="Arial" w:eastAsia="Times New Roman" w:hAnsi="Arial" w:cs="Arial"/>
+          <w:i/>
           <w:color w:val="000000"/>
+          <w:sz w:val="24"/>
           <w:lang w:eastAsia="ru-RU"/>
         </w:rPr>
         <w:t>250</w:t>
@@ -6933,7 +7372,9 @@
       <w:r>
         <w:rPr>
           <w:rFonts w:ascii="Arial" w:eastAsia="Times New Roman" w:hAnsi="Arial" w:cs="Arial"/>
+          <w:i/>
           <w:color w:val="000000"/>
+          <w:sz w:val="24"/>
           <w:lang w:eastAsia="ru-RU"/>
         </w:rPr>
         <w:t>х</w:t>
@@ -6941,7 +7382,9 @@
       <w:r>
         <w:rPr>
           <w:rFonts w:ascii="Arial" w:eastAsia="Times New Roman" w:hAnsi="Arial" w:cs="Arial"/>
+          <w:i/>
           <w:color w:val="000000"/>
+          <w:sz w:val="24"/>
           <w:lang w:eastAsia="ru-RU"/>
         </w:rPr>
         <w:t>250</w:t>
@@ -6949,7 +7392,9 @@
       <w:r>
         <w:rPr>
           <w:rFonts w:ascii="Arial" w:eastAsia="Times New Roman" w:hAnsi="Arial" w:cs="Arial"/>
+          <w:i/>
           <w:color w:val="000000"/>
+          <w:sz w:val="24"/>
           <w:lang w:eastAsia="ru-RU"/>
         </w:rPr>
         <w:t xml:space="preserve"> алгоритм работает эфф</w:t>
@@ -6957,7 +7402,9 @@
       <w:r>
         <w:rPr>
           <w:rFonts w:ascii="Arial" w:eastAsia="Times New Roman" w:hAnsi="Arial" w:cs="Arial"/>
+          <w:i/>
           <w:color w:val="000000"/>
+          <w:sz w:val="24"/>
           <w:lang w:eastAsia="ru-RU"/>
         </w:rPr>
         <w:t xml:space="preserve">ективнее при </w:t>
@@ -6966,7 +7413,9 @@
       <w:r>
         <w:rPr>
           <w:rFonts w:ascii="Arial" w:eastAsia="Times New Roman" w:hAnsi="Arial" w:cs="Arial"/>
+          <w:i/>
           <w:color w:val="000000"/>
+          <w:sz w:val="24"/>
           <w:lang w:eastAsia="ru-RU"/>
         </w:rPr>
         <w:t>заполненности</w:t>
@@ -6975,7 +7424,9 @@
       <w:r>
         <w:rPr>
           <w:rFonts w:ascii="Arial" w:eastAsia="Times New Roman" w:hAnsi="Arial" w:cs="Arial"/>
+          <w:i/>
           <w:color w:val="000000"/>
+          <w:sz w:val="24"/>
           <w:lang w:eastAsia="ru-RU"/>
         </w:rPr>
         <w:t xml:space="preserve"> до 60</w:t>
@@ -6983,7 +7434,9 @@
       <w:r>
         <w:rPr>
           <w:rFonts w:ascii="Arial" w:eastAsia="Times New Roman" w:hAnsi="Arial" w:cs="Arial"/>
+          <w:i/>
           <w:color w:val="000000"/>
+          <w:sz w:val="24"/>
           <w:lang w:eastAsia="ru-RU"/>
         </w:rPr>
         <w:t xml:space="preserve">% и эффективнее по памяти при </w:t>
@@ -6992,7 +7445,9 @@
       <w:r>
         <w:rPr>
           <w:rFonts w:ascii="Arial" w:eastAsia="Times New Roman" w:hAnsi="Arial" w:cs="Arial"/>
+          <w:i/>
           <w:color w:val="000000"/>
+          <w:sz w:val="24"/>
           <w:lang w:eastAsia="ru-RU"/>
         </w:rPr>
         <w:t>заполненности</w:t>
@@ -7001,7 +7456,9 @@
       <w:r>
         <w:rPr>
           <w:rFonts w:ascii="Arial" w:eastAsia="Times New Roman" w:hAnsi="Arial" w:cs="Arial"/>
+          <w:i/>
           <w:color w:val="000000"/>
+          <w:sz w:val="24"/>
           <w:lang w:eastAsia="ru-RU"/>
         </w:rPr>
         <w:t xml:space="preserve"> до 50%. </w:t>
@@ -7012,7 +7469,8 @@
         <w:spacing w:after="0" w:line="240" w:lineRule="auto"/>
         <w:rPr>
           <w:rFonts w:ascii="Times New Roman" w:eastAsia="Times New Roman" w:hAnsi="Times New Roman" w:cs="Times New Roman"/>
-          <w:sz w:val="24"/>
+          <w:i/>
+          <w:sz w:val="28"/>
           <w:szCs w:val="24"/>
           <w:lang w:eastAsia="ru-RU"/>
         </w:rPr>
@@ -7020,133 +7478,55 @@
       <w:r>
         <w:rPr>
           <w:rFonts w:ascii="Arial" w:eastAsia="Times New Roman" w:hAnsi="Arial" w:cs="Arial"/>
+          <w:i/>
           <w:color w:val="000000"/>
+          <w:sz w:val="24"/>
           <w:lang w:eastAsia="ru-RU"/>
         </w:rPr>
-        <w:t xml:space="preserve">Для матрицы </w:t>
-      </w:r>
+        <w:t xml:space="preserve">Для матрицы 500х500 алгоритм работает эффективнее при </w:t>
+      </w:r>
+      <w:proofErr w:type="spellStart"/>
       <w:r>
         <w:rPr>
           <w:rFonts w:ascii="Arial" w:eastAsia="Times New Roman" w:hAnsi="Arial" w:cs="Arial"/>
+          <w:i/>
           <w:color w:val="000000"/>
+          <w:sz w:val="24"/>
           <w:lang w:eastAsia="ru-RU"/>
         </w:rPr>
-        <w:t>5</w:t>
-      </w:r>
+        <w:t>заполненности</w:t>
+      </w:r>
+      <w:proofErr w:type="spellEnd"/>
       <w:r>
         <w:rPr>
           <w:rFonts w:ascii="Arial" w:eastAsia="Times New Roman" w:hAnsi="Arial" w:cs="Arial"/>
+          <w:i/>
           <w:color w:val="000000"/>
+          <w:sz w:val="24"/>
           <w:lang w:eastAsia="ru-RU"/>
         </w:rPr>
-        <w:t>0</w:t>
-      </w:r>
+        <w:t xml:space="preserve"> до 75% и эффективнее по памяти при </w:t>
+      </w:r>
+      <w:proofErr w:type="spellStart"/>
       <w:r>
         <w:rPr>
           <w:rFonts w:ascii="Arial" w:eastAsia="Times New Roman" w:hAnsi="Arial" w:cs="Arial"/>
+          <w:i/>
           <w:color w:val="000000"/>
+          <w:sz w:val="24"/>
           <w:lang w:eastAsia="ru-RU"/>
         </w:rPr>
-        <w:t>0</w:t>
-      </w:r>
+        <w:t>заполненности</w:t>
+      </w:r>
+      <w:proofErr w:type="spellEnd"/>
       <w:r>
         <w:rPr>
           <w:rFonts w:ascii="Arial" w:eastAsia="Times New Roman" w:hAnsi="Arial" w:cs="Arial"/>
+          <w:i/>
           <w:color w:val="000000"/>
+          <w:sz w:val="24"/>
           <w:lang w:eastAsia="ru-RU"/>
         </w:rPr>
-        <w:t>х</w:t>
-      </w:r>
-      <w:r>
-        <w:rPr>
-          <w:rFonts w:ascii="Arial" w:eastAsia="Times New Roman" w:hAnsi="Arial" w:cs="Arial"/>
-          <w:color w:val="000000"/>
-          <w:lang w:eastAsia="ru-RU"/>
-        </w:rPr>
-        <w:t>5</w:t>
-      </w:r>
-      <w:r>
-        <w:rPr>
-          <w:rFonts w:ascii="Arial" w:eastAsia="Times New Roman" w:hAnsi="Arial" w:cs="Arial"/>
-          <w:color w:val="000000"/>
-          <w:lang w:eastAsia="ru-RU"/>
-        </w:rPr>
-        <w:t>0</w:t>
-      </w:r>
-      <w:r>
-        <w:rPr>
-          <w:rFonts w:ascii="Arial" w:eastAsia="Times New Roman" w:hAnsi="Arial" w:cs="Arial"/>
-          <w:color w:val="000000"/>
-          <w:lang w:eastAsia="ru-RU"/>
-        </w:rPr>
-        <w:t>0</w:t>
-      </w:r>
-      <w:r>
-        <w:rPr>
-          <w:rFonts w:ascii="Arial" w:eastAsia="Times New Roman" w:hAnsi="Arial" w:cs="Arial"/>
-          <w:color w:val="000000"/>
-          <w:lang w:eastAsia="ru-RU"/>
-        </w:rPr>
-        <w:t xml:space="preserve"> алгоритм работает эфф</w:t>
-      </w:r>
-      <w:r>
-        <w:rPr>
-          <w:rFonts w:ascii="Arial" w:eastAsia="Times New Roman" w:hAnsi="Arial" w:cs="Arial"/>
-          <w:color w:val="000000"/>
-          <w:lang w:eastAsia="ru-RU"/>
-        </w:rPr>
-        <w:t xml:space="preserve">ективнее при </w:t>
-      </w:r>
-      <w:proofErr w:type="spellStart"/>
-      <w:r>
-        <w:rPr>
-          <w:rFonts w:ascii="Arial" w:eastAsia="Times New Roman" w:hAnsi="Arial" w:cs="Arial"/>
-          <w:color w:val="000000"/>
-          <w:lang w:eastAsia="ru-RU"/>
-        </w:rPr>
-        <w:t>заполненности</w:t>
-      </w:r>
-      <w:proofErr w:type="spellEnd"/>
-      <w:r>
-        <w:rPr>
-          <w:rFonts w:ascii="Arial" w:eastAsia="Times New Roman" w:hAnsi="Arial" w:cs="Arial"/>
-          <w:color w:val="000000"/>
-          <w:lang w:eastAsia="ru-RU"/>
-        </w:rPr>
-        <w:t xml:space="preserve"> до </w:t>
-      </w:r>
-      <w:r>
-        <w:rPr>
-          <w:rFonts w:ascii="Arial" w:eastAsia="Times New Roman" w:hAnsi="Arial" w:cs="Arial"/>
-          <w:color w:val="000000"/>
-          <w:lang w:eastAsia="ru-RU"/>
-        </w:rPr>
-        <w:t>75</w:t>
-      </w:r>
-      <w:r>
-        <w:rPr>
-          <w:rFonts w:ascii="Arial" w:eastAsia="Times New Roman" w:hAnsi="Arial" w:cs="Arial"/>
-          <w:color w:val="000000"/>
-          <w:lang w:eastAsia="ru-RU"/>
-        </w:rPr>
-        <w:t xml:space="preserve">% и эффективнее по памяти при </w:t>
-      </w:r>
-      <w:proofErr w:type="spellStart"/>
-      <w:r>
-        <w:rPr>
-          <w:rFonts w:ascii="Arial" w:eastAsia="Times New Roman" w:hAnsi="Arial" w:cs="Arial"/>
-          <w:color w:val="000000"/>
-          <w:lang w:eastAsia="ru-RU"/>
-        </w:rPr>
-        <w:t>заполненности</w:t>
-      </w:r>
-      <w:proofErr w:type="spellEnd"/>
-      <w:r>
-        <w:rPr>
-          <w:rFonts w:ascii="Arial" w:eastAsia="Times New Roman" w:hAnsi="Arial" w:cs="Arial"/>
-          <w:color w:val="000000"/>
-          <w:lang w:eastAsia="ru-RU"/>
-        </w:rPr>
         <w:t xml:space="preserve"> до 50%. </w:t>
       </w:r>
     </w:p>
@@ -7155,7 +7535,8 @@
         <w:spacing w:after="0" w:line="240" w:lineRule="auto"/>
         <w:rPr>
           <w:rFonts w:ascii="Times New Roman" w:eastAsia="Times New Roman" w:hAnsi="Times New Roman" w:cs="Times New Roman"/>
-          <w:sz w:val="24"/>
+          <w:i/>
+          <w:sz w:val="28"/>
           <w:szCs w:val="24"/>
           <w:lang w:eastAsia="ru-RU"/>
         </w:rPr>
@@ -7166,7 +7547,8 @@
         <w:spacing w:after="0" w:line="240" w:lineRule="auto"/>
         <w:rPr>
           <w:rFonts w:ascii="Times New Roman" w:eastAsia="Times New Roman" w:hAnsi="Times New Roman" w:cs="Times New Roman"/>
-          <w:sz w:val="24"/>
+          <w:i/>
+          <w:sz w:val="28"/>
           <w:szCs w:val="24"/>
           <w:lang w:eastAsia="ru-RU"/>
         </w:rPr>
@@ -7174,7 +7556,9 @@
       <w:r>
         <w:rPr>
           <w:rFonts w:ascii="Arial" w:eastAsia="Times New Roman" w:hAnsi="Arial" w:cs="Arial"/>
+          <w:i/>
           <w:color w:val="000000"/>
+          <w:sz w:val="24"/>
           <w:lang w:eastAsia="ru-RU"/>
         </w:rPr>
         <w:t xml:space="preserve">Таким образом, в зависимости от размерности матрицы меняется процент заполнения, при переходе через который метод перестает быть эффективным. </w:t>
@@ -7182,7 +7566,9 @@
       <w:r>
         <w:rPr>
           <w:rFonts w:ascii="Arial" w:eastAsia="Times New Roman" w:hAnsi="Arial" w:cs="Arial"/>
+          <w:i/>
           <w:color w:val="000000"/>
+          <w:sz w:val="24"/>
           <w:lang w:eastAsia="ru-RU"/>
         </w:rPr>
         <w:br/>
@@ -7198,8 +7584,6 @@
           <w:szCs w:val="32"/>
         </w:rPr>
       </w:pPr>
-      <w:bookmarkStart w:id="0" w:name="_GoBack"/>
-      <w:bookmarkEnd w:id="0"/>
     </w:p>
     <w:p>
       <w:pPr>
@@ -7476,7 +7860,7 @@
           <w:szCs w:val="28"/>
           <w:shd w:val="clear" w:color="auto" w:fill="FFFFFF"/>
         </w:rPr>
-        <w:t xml:space="preserve"> индексы - в массиве JA. Кроме того, используется массив указателей, например IA, отмечающих позиции AN и JA, </w:t>
+        <w:t xml:space="preserve"> индексы - в массиве JA. Кроме того, используется массив указателей, например IA, отмечающих позиции AN и JA, с которых начинаются</w:t>
       </w:r>
       <w:r>
         <w:rPr>
@@ -7485,51 +7869,42 @@
           <w:szCs w:val="28"/>
           <w:shd w:val="clear" w:color="auto" w:fill="FFFFFF"/>
         </w:rPr>
+        <w:t xml:space="preserve"> </w:t>
+      </w:r>
+      <w:r>
+        <w:rPr>
+          <w:color w:val="000000" w:themeColor="text1"/>
+          <w:sz w:val="28"/>
+          <w:szCs w:val="28"/>
+          <w:shd w:val="clear" w:color="auto" w:fill="FFFFFF"/>
+        </w:rPr>
+        <w:t>описание очередной строки. Дополнительная компонента в IA содержит указатель первой свободной позиции в JA и AN</w:t>
+      </w:r>
+      <w:r>
+        <w:rPr>
+          <w:color w:val="000000" w:themeColor="text1"/>
+          <w:sz w:val="28"/>
+          <w:szCs w:val="28"/>
+          <w:shd w:val="clear" w:color="auto" w:fill="FFFFFF"/>
+        </w:rPr>
+        <w:t>.</w:t>
+      </w:r>
+    </w:p>
+    <w:p>
+      <w:pPr>
+        <w:rPr>
+          <w:i/>
+          <w:sz w:val="28"/>
+          <w:szCs w:val="28"/>
+        </w:rPr>
+      </w:pPr>
+      <w:r>
+        <w:rPr>
+          <w:i/>
+          <w:sz w:val="28"/>
+          <w:szCs w:val="28"/>
+        </w:rPr>
         <w:lastRenderedPageBreak/>
-        <w:t>с которых начинаются</w:t>
-      </w:r>
-      <w:r>
-        <w:rPr>
-          <w:color w:val="000000" w:themeColor="text1"/>
-          <w:sz w:val="28"/>
-          <w:szCs w:val="28"/>
-          <w:shd w:val="clear" w:color="auto" w:fill="FFFFFF"/>
-        </w:rPr>
-        <w:t xml:space="preserve"> </w:t>
-      </w:r>
-      <w:r>
-        <w:rPr>
-          <w:color w:val="000000" w:themeColor="text1"/>
-          <w:sz w:val="28"/>
-          <w:szCs w:val="28"/>
-          <w:shd w:val="clear" w:color="auto" w:fill="FFFFFF"/>
-        </w:rPr>
-        <w:t>описание очередной строки. Дополнительная компонента в IA содержит указатель первой свободной позиции в JA и AN</w:t>
-      </w:r>
-      <w:r>
-        <w:rPr>
-          <w:color w:val="000000" w:themeColor="text1"/>
-          <w:sz w:val="28"/>
-          <w:szCs w:val="28"/>
-          <w:shd w:val="clear" w:color="auto" w:fill="FFFFFF"/>
-        </w:rPr>
-        <w:t>.</w:t>
-      </w:r>
-    </w:p>
-    <w:p>
-      <w:pPr>
-        <w:rPr>
-          <w:i/>
-          <w:sz w:val="28"/>
-          <w:szCs w:val="28"/>
-        </w:rPr>
-      </w:pPr>
-      <w:r>
-        <w:rPr>
-          <w:i/>
-          <w:sz w:val="28"/>
-          <w:szCs w:val="28"/>
-        </w:rPr>
         <w:t>2. Каким образом и сколько памяти выделяется под хранение разреженной и</w:t>
       </w:r>
       <w:r>
@@ -7754,7 +8129,7 @@
 </file>
 
 <file path=word/numbering.xml><?xml version="1.0" encoding="utf-8"?>
-<w:numbering xmlns:wpc="http://schemas.microsoft.com/office/word/2010/wordprocessingCanvas" xmlns:mc="http://schemas.openxmlformats.org/markup-compatibility/2006" xmlns:o="urn:schemas-microsoft-com:office:office" xmlns:r="http://schemas.openxmlformats.org/officeDocument/2006/relationships" xmlns:m="http://schemas.openxmlformats.org/officeDocument/2006/math" xmlns:v="urn:schemas-microsoft-com:vml" xmlns:wp14="http://schemas.microsoft.com/office/word/2010/wordprocessingDrawing" xmlns:wp="http://schemas.openxmlformats.org/drawingml/2006/wordprocessingDrawing" xmlns:w10="urn:schemas-microsoft-com:office:word" xmlns:w="http://schemas.openxmlformats.org/wordprocessingml/2006/main" xmlns:w14="http://schemas.microsoft.com/office/word/2010/wordml" xmlns:wpg="http://schemas.microsoft.com/office/word/2010/wordprocessingGroup" xmlns:wpi="http://schemas.microsoft.com/office/word/2010/wordprocessingInk" xmlns:wne="http://schemas.microsoft.com/office/word/2006/wordml" xmlns:wps="http://schemas.microsoft.com/office/word/2010/wordprocessingShape" mc:Ignorable="w14 wp14">
+<w:numbering xmlns:wpc="http://schemas.microsoft.com/office/word/2010/wordprocessingCanvas" xmlns:mc="http://schemas.openxmlformats.org/markup-compatibility/2006" xmlns:o="urn:schemas-microsoft-com:office:office" xmlns:r="http://schemas.openxmlformats.org/officeDocument/2006/relationships" xmlns:m="http://schemas.openxmlformats.org/officeDocument/2006/math" xmlns:v="urn:schemas-microsoft-com:vml" xmlns:wp14="http://schemas.microsoft.com/office/word/2010/wordprocessingDrawing" xmlns:wp="http://schemas.openxmlformats.org/drawingml/2006/wordprocessingDrawing" xmlns:w10="urn:schemas-microsoft-com:office:word" xmlns:w="http://schemas.openxmlformats.org/wordprocessingml/2006/main" xmlns:w14="http://schemas.microsoft.com/office/word/2010/wordml" xmlns:w15="http://schemas.microsoft.com/office/word/2012/wordml" xmlns:wpg="http://schemas.microsoft.com/office/word/2010/wordprocessingGroup" xmlns:wpi="http://schemas.microsoft.com/office/word/2010/wordprocessingInk" xmlns:wne="http://schemas.microsoft.com/office/word/2006/wordml" xmlns:wps="http://schemas.microsoft.com/office/word/2010/wordprocessingShape" mc:Ignorable="w14 w15 wp14">
   <w:abstractNum w:abstractNumId="0">
     <w:nsid w:val="00CD6DF5"/>
     <w:multiLevelType w:val="multilevel"/>
@@ -8083,7 +8458,7 @@
 </file>
 
 <file path=word/styles.xml><?xml version="1.0" encoding="utf-8"?>
-<w:styles xmlns:mc="http://schemas.openxmlformats.org/markup-compatibility/2006" xmlns:r="http://schemas.openxmlformats.org/officeDocument/2006/relationships" xmlns:w="http://schemas.openxmlformats.org/wordprocessingml/2006/main" xmlns:w14="http://schemas.microsoft.com/office/word/2010/wordml" mc:Ignorable="w14">
+<w:styles xmlns:mc="http://schemas.openxmlformats.org/markup-compatibility/2006" xmlns:r="http://schemas.openxmlformats.org/officeDocument/2006/relationships" xmlns:w="http://schemas.openxmlformats.org/wordprocessingml/2006/main" xmlns:w14="http://schemas.microsoft.com/office/word/2010/wordml" xmlns:w15="http://schemas.microsoft.com/office/word/2012/wordml" mc:Ignorable="w14 w15">
   <w:docDefaults>
     <w:rPrDefault>
       <w:rPr>
@@ -8099,144 +8474,378 @@
       </w:pPr>
     </w:pPrDefault>
   </w:docDefaults>
-  <w:latentStyles w:defLockedState="0" w:defUIPriority="99" w:defSemiHidden="1" w:defUnhideWhenUsed="1" w:defQFormat="0" w:count="267">
-    <w:lsdException w:name="Normal" w:semiHidden="0" w:uiPriority="0" w:unhideWhenUsed="0" w:qFormat="1"/>
-    <w:lsdException w:name="heading 1" w:semiHidden="0" w:uiPriority="9" w:unhideWhenUsed="0" w:qFormat="1"/>
-    <w:lsdException w:name="heading 2" w:uiPriority="9" w:qFormat="1"/>
-    <w:lsdException w:name="heading 3" w:uiPriority="9" w:qFormat="1"/>
-    <w:lsdException w:name="heading 4" w:uiPriority="9" w:qFormat="1"/>
-    <w:lsdException w:name="heading 5" w:uiPriority="9" w:qFormat="1"/>
-    <w:lsdException w:name="heading 6" w:uiPriority="9" w:qFormat="1"/>
-    <w:lsdException w:name="heading 7" w:uiPriority="9" w:qFormat="1"/>
-    <w:lsdException w:name="heading 8" w:uiPriority="9" w:qFormat="1"/>
-    <w:lsdException w:name="heading 9" w:uiPriority="9" w:qFormat="1"/>
-    <w:lsdException w:name="toc 1" w:uiPriority="39"/>
-    <w:lsdException w:name="toc 2" w:uiPriority="39"/>
-    <w:lsdException w:name="toc 3" w:uiPriority="39"/>
-    <w:lsdException w:name="toc 4" w:uiPriority="39"/>
-    <w:lsdException w:name="toc 5" w:uiPriority="39"/>
-    <w:lsdException w:name="toc 6" w:uiPriority="39"/>
-    <w:lsdException w:name="toc 7" w:uiPriority="39"/>
-    <w:lsdException w:name="toc 8" w:uiPriority="39"/>
-    <w:lsdException w:name="toc 9" w:uiPriority="39"/>
-    <w:lsdException w:name="caption" w:uiPriority="35" w:qFormat="1"/>
-    <w:lsdException w:name="Title" w:semiHidden="0" w:uiPriority="10" w:unhideWhenUsed="0" w:qFormat="1"/>
-    <w:lsdException w:name="Default Paragraph Font" w:uiPriority="1"/>
-    <w:lsdException w:name="Subtitle" w:semiHidden="0" w:uiPriority="11" w:unhideWhenUsed="0" w:qFormat="1"/>
-    <w:lsdException w:name="Strong" w:semiHidden="0" w:uiPriority="22" w:unhideWhenUsed="0" w:qFormat="1"/>
-    <w:lsdException w:name="Emphasis" w:semiHidden="0" w:uiPriority="20" w:unhideWhenUsed="0" w:qFormat="1"/>
-    <w:lsdException w:name="Table Grid" w:semiHidden="0" w:uiPriority="39" w:unhideWhenUsed="0"/>
-    <w:lsdException w:name="Placeholder Text" w:unhideWhenUsed="0"/>
-    <w:lsdException w:name="No Spacing" w:semiHidden="0" w:uiPriority="1" w:unhideWhenUsed="0" w:qFormat="1"/>
-    <w:lsdException w:name="Light Shading" w:semiHidden="0" w:uiPriority="60" w:unhideWhenUsed="0"/>
-    <w:lsdException w:name="Light List" w:semiHidden="0" w:uiPriority="61" w:unhideWhenUsed="0"/>
-    <w:lsdException w:name="Light Grid" w:semiHidden="0" w:uiPriority="62" w:unhideWhenUsed="0"/>
-    <w:lsdException w:name="Medium Shading 1" w:semiHidden="0" w:uiPriority="63" w:unhideWhenUsed="0"/>
-    <w:lsdException w:name="Medium Shading 2" w:semiHidden="0" w:uiPriority="64" w:unhideWhenUsed="0"/>
-    <w:lsdException w:name="Medium List 1" w:semiHidden="0" w:uiPriority="65" w:unhideWhenUsed="0"/>
-    <w:lsdException w:name="Medium List 2" w:semiHidden="0" w:uiPriority="66" w:unhideWhenUsed="0"/>
-    <w:lsdException w:name="Medium Grid 1" w:semiHidden="0" w:uiPriority="67" w:unhideWhenUsed="0"/>
-    <w:lsdException w:name="Medium Grid 2" w:semiHidden="0" w:uiPriority="68" w:unhideWhenUsed="0"/>
-    <w:lsdException w:name="Medium Grid 3" w:semiHidden="0" w:uiPriority="69" w:unhideWhenUsed="0"/>
-    <w:lsdException w:name="Dark List" w:semiHidden="0" w:uiPriority="70" w:unhideWhenUsed="0"/>
-    <w:lsdException w:name="Colorful Shading" w:semiHidden="0" w:uiPriority="71" w:unhideWhenUsed="0"/>
-    <w:lsdException w:name="Colorful List" w:semiHidden="0" w:uiPriority="72" w:unhideWhenUsed="0"/>
-    <w:lsdException w:name="Colorful Grid" w:semiHidden="0" w:uiPriority="73" w:unhideWhenUsed="0"/>
-    <w:lsdException w:name="Light Shading Accent 1" w:semiHidden="0" w:uiPriority="60" w:unhideWhenUsed="0"/>
-    <w:lsdException w:name="Light List Accent 1" w:semiHidden="0" w:uiPriority="61" w:unhideWhenUsed="0"/>
-    <w:lsdException w:name="Light Grid Accent 1" w:semiHidden="0" w:uiPriority="62" w:unhideWhenUsed="0"/>
-    <w:lsdException w:name="Medium Shading 1 Accent 1" w:semiHidden="0" w:uiPriority="63" w:unhideWhenUsed="0"/>
-    <w:lsdException w:name="Medium Shading 2 Accent 1" w:semiHidden="0" w:uiPriority="64" w:unhideWhenUsed="0"/>
-    <w:lsdException w:name="Medium List 1 Accent 1" w:semiHidden="0" w:uiPriority="65" w:unhideWhenUsed="0"/>
-    <w:lsdException w:name="Revision" w:unhideWhenUsed="0"/>
-    <w:lsdException w:name="List Paragraph" w:semiHidden="0" w:uiPriority="34" w:unhideWhenUsed="0" w:qFormat="1"/>
-    <w:lsdException w:name="Quote" w:semiHidden="0" w:uiPriority="29" w:unhideWhenUsed="0" w:qFormat="1"/>
-    <w:lsdException w:name="Intense Quote" w:semiHidden="0" w:uiPriority="30" w:unhideWhenUsed="0" w:qFormat="1"/>
-    <w:lsdException w:name="Medium List 2 Accent 1" w:semiHidden="0" w:uiPriority="66" w:unhideWhenUsed="0"/>
-    <w:lsdException w:name="Medium Grid 1 Accent 1" w:semiHidden="0" w:uiPriority="67" w:unhideWhenUsed="0"/>
-    <w:lsdException w:name="Medium Grid 2 Accent 1" w:semiHidden="0" w:uiPriority="68" w:unhideWhenUsed="0"/>
-    <w:lsdException w:name="Medium Grid 3 Accent 1" w:semiHidden="0" w:uiPriority="69" w:unhideWhenUsed="0"/>
-    <w:lsdException w:name="Dark List Accent 1" w:semiHidden="0" w:uiPriority="70" w:unhideWhenUsed="0"/>
-    <w:lsdException w:name="Colorful Shading Accent 1" w:semiHidden="0" w:uiPriority="71" w:unhideWhenUsed="0"/>
-    <w:lsdException w:name="Colorful List Accent 1" w:semiHidden="0" w:uiPriority="72" w:unhideWhenUsed="0"/>
-    <w:lsdException w:name="Colorful Grid Accent 1" w:semiHidden="0" w:uiPriority="73" w:unhideWhenUsed="0"/>
-    <w:lsdException w:name="Light Shading Accent 2" w:semiHidden="0" w:uiPriority="60" w:unhideWhenUsed="0"/>
-    <w:lsdException w:name="Light List Accent 2" w:semiHidden="0" w:uiPriority="61" w:unhideWhenUsed="0"/>
-    <w:lsdException w:name="Light Grid Accent 2" w:semiHidden="0" w:uiPriority="62" w:unhideWhenUsed="0"/>
-    <w:lsdException w:name="Medium Shading 1 Accent 2" w:semiHidden="0" w:uiPriority="63" w:unhideWhenUsed="0"/>
-    <w:lsdException w:name="Medium Shading 2 Accent 2" w:semiHidden="0" w:uiPriority="64" w:unhideWhenUsed="0"/>
-    <w:lsdException w:name="Medium List 1 Accent 2" w:semiHidden="0" w:uiPriority="65" w:unhideWhenUsed="0"/>
-    <w:lsdException w:name="Medium List 2 Accent 2" w:semiHidden="0" w:uiPriority="66" w:unhideWhenUsed="0"/>
-    <w:lsdException w:name="Medium Grid 1 Accent 2" w:semiHidden="0" w:uiPriority="67" w:unhideWhenUsed="0"/>
-    <w:lsdException w:name="Medium Grid 2 Accent 2" w:semiHidden="0" w:uiPriority="68" w:unhideWhenUsed="0"/>
-    <w:lsdException w:name="Medium Grid 3 Accent 2" w:semiHidden="0" w:uiPriority="69" w:unhideWhenUsed="0"/>
-    <w:lsdException w:name="Dark List Accent 2" w:semiHidden="0" w:uiPriority="70" w:unhideWhenUsed="0"/>
-    <w:lsdException w:name="Colorful Shading Accent 2" w:semiHidden="0" w:uiPriority="71" w:unhideWhenUsed="0"/>
-    <w:lsdException w:name="Colorful List Accent 2" w:semiHidden="0" w:uiPriority="72" w:unhideWhenUsed="0"/>
-    <w:lsdException w:name="Colorful Grid Accent 2" w:semiHidden="0" w:uiPriority="73" w:unhideWhenUsed="0"/>
-    <w:lsdException w:name="Light Shading Accent 3" w:semiHidden="0" w:uiPriority="60" w:unhideWhenUsed="0"/>
-    <w:lsdException w:name="Light List Accent 3" w:semiHidden="0" w:uiPriority="61" w:unhideWhenUsed="0"/>
-    <w:lsdException w:name="Light Grid Accent 3" w:semiHidden="0" w:uiPriority="62" w:unhideWhenUsed="0"/>
-    <w:lsdException w:name="Medium Shading 1 Accent 3" w:semiHidden="0" w:uiPriority="63" w:unhideWhenUsed="0"/>
-    <w:lsdException w:name="Medium Shading 2 Accent 3" w:semiHidden="0" w:uiPriority="64" w:unhideWhenUsed="0"/>
-    <w:lsdException w:name="Medium List 1 Accent 3" w:semiHidden="0" w:uiPriority="65" w:unhideWhenUsed="0"/>
-    <w:lsdException w:name="Medium List 2 Accent 3" w:semiHidden="0" w:uiPriority="66" w:unhideWhenUsed="0"/>
-    <w:lsdException w:name="Medium Grid 1 Accent 3" w:semiHidden="0" w:uiPriority="67" w:unhideWhenUsed="0"/>
-    <w:lsdException w:name="Medium Grid 2 Accent 3" w:semiHidden="0" w:uiPriority="68" w:unhideWhenUsed="0"/>
-    <w:lsdException w:name="Medium Grid 3 Accent 3" w:semiHidden="0" w:uiPriority="69" w:unhideWhenUsed="0"/>
-    <w:lsdException w:name="Dark List Accent 3" w:semiHidden="0" w:uiPriority="70" w:unhideWhenUsed="0"/>
-    <w:lsdException w:name="Colorful Shading Accent 3" w:semiHidden="0" w:uiPriority="71" w:unhideWhenUsed="0"/>
-    <w:lsdException w:name="Colorful List Accent 3" w:semiHidden="0" w:uiPriority="72" w:unhideWhenUsed="0"/>
-    <w:lsdException w:name="Colorful Grid Accent 3" w:semiHidden="0" w:uiPriority="73" w:unhideWhenUsed="0"/>
-    <w:lsdException w:name="Light Shading Accent 4" w:semiHidden="0" w:uiPriority="60" w:unhideWhenUsed="0"/>
-    <w:lsdException w:name="Light List Accent 4" w:semiHidden="0" w:uiPriority="61" w:unhideWhenUsed="0"/>
-    <w:lsdException w:name="Light Grid Accent 4" w:semiHidden="0" w:uiPriority="62" w:unhideWhenUsed="0"/>
-    <w:lsdException w:name="Medium Shading 1 Accent 4" w:semiHidden="0" w:uiPriority="63" w:unhideWhenUsed="0"/>
-    <w:lsdException w:name="Medium Shading 2 Accent 4" w:semiHidden="0" w:uiPriority="64" w:unhideWhenUsed="0"/>
-    <w:lsdException w:name="Medium List 1 Accent 4" w:semiHidden="0" w:uiPriority="65" w:unhideWhenUsed="0"/>
-    <w:lsdException w:name="Medium List 2 Accent 4" w:semiHidden="0" w:uiPriority="66" w:unhideWhenUsed="0"/>
-    <w:lsdException w:name="Medium Grid 1 Accent 4" w:semiHidden="0" w:uiPriority="67" w:unhideWhenUsed="0"/>
-    <w:lsdException w:name="Medium Grid 2 Accent 4" w:semiHidden="0" w:uiPriority="68" w:unhideWhenUsed="0"/>
-    <w:lsdException w:name="Medium Grid 3 Accent 4" w:semiHidden="0" w:uiPriority="69" w:unhideWhenUsed="0"/>
-    <w:lsdException w:name="Dark List Accent 4" w:semiHidden="0" w:uiPriority="70" w:unhideWhenUsed="0"/>
-    <w:lsdException w:name="Colorful Shading Accent 4" w:semiHidden="0" w:uiPriority="71" w:unhideWhenUsed="0"/>
-    <w:lsdException w:name="Colorful List Accent 4" w:semiHidden="0" w:uiPriority="72" w:unhideWhenUsed="0"/>
-    <w:lsdException w:name="Colorful Grid Accent 4" w:semiHidden="0" w:uiPriority="73" w:unhideWhenUsed="0"/>
-    <w:lsdException w:name="Light Shading Accent 5" w:semiHidden="0" w:uiPriority="60" w:unhideWhenUsed="0"/>
-    <w:lsdException w:name="Light List Accent 5" w:semiHidden="0" w:uiPriority="61" w:unhideWhenUsed="0"/>
-    <w:lsdException w:name="Light Grid Accent 5" w:semiHidden="0" w:uiPriority="62" w:unhideWhenUsed="0"/>
-    <w:lsdException w:name="Medium Shading 1 Accent 5" w:semiHidden="0" w:uiPriority="63" w:unhideWhenUsed="0"/>
-    <w:lsdException w:name="Medium Shading 2 Accent 5" w:semiHidden="0" w:uiPriority="64" w:unhideWhenUsed="0"/>
-    <w:lsdException w:name="Medium List 1 Accent 5" w:semiHidden="0" w:uiPriority="65" w:unhideWhenUsed="0"/>
-    <w:lsdException w:name="Medium List 2 Accent 5" w:semiHidden="0" w:uiPriority="66" w:unhideWhenUsed="0"/>
-    <w:lsdException w:name="Medium Grid 1 Accent 5" w:semiHidden="0" w:uiPriority="67" w:unhideWhenUsed="0"/>
-    <w:lsdException w:name="Medium Grid 2 Accent 5" w:semiHidden="0" w:uiPriority="68" w:unhideWhenUsed="0"/>
-    <w:lsdException w:name="Medium Grid 3 Accent 5" w:semiHidden="0" w:uiPriority="69" w:unhideWhenUsed="0"/>
-    <w:lsdException w:name="Dark List Accent 5" w:semiHidden="0" w:uiPriority="70" w:unhideWhenUsed="0"/>
-    <w:lsdException w:name="Colorful Shading Accent 5" w:semiHidden="0" w:uiPriority="71" w:unhideWhenUsed="0"/>
-    <w:lsdException w:name="Colorful List Accent 5" w:semiHidden="0" w:uiPriority="72" w:unhideWhenUsed="0"/>
-    <w:lsdException w:name="Colorful Grid Accent 5" w:semiHidden="0" w:uiPriority="73" w:unhideWhenUsed="0"/>
-    <w:lsdException w:name="Light Shading Accent 6" w:semiHidden="0" w:uiPriority="60" w:unhideWhenUsed="0"/>
-    <w:lsdException w:name="Light List Accent 6" w:semiHidden="0" w:uiPriority="61" w:unhideWhenUsed="0"/>
-    <w:lsdException w:name="Light Grid Accent 6" w:semiHidden="0" w:uiPriority="62" w:unhideWhenUsed="0"/>
-    <w:lsdException w:name="Medium Shading 1 Accent 6" w:semiHidden="0" w:uiPriority="63" w:unhideWhenUsed="0"/>
-    <w:lsdException w:name="Medium Shading 2 Accent 6" w:semiHidden="0" w:uiPriority="64" w:unhideWhenUsed="0"/>
-    <w:lsdException w:name="Medium List 1 Accent 6" w:semiHidden="0" w:uiPriority="65" w:unhideWhenUsed="0"/>
-    <w:lsdException w:name="Medium List 2 Accent 6" w:semiHidden="0" w:uiPriority="66" w:unhideWhenUsed="0"/>
-    <w:lsdException w:name="Medium Grid 1 Accent 6" w:semiHidden="0" w:uiPriority="67" w:unhideWhenUsed="0"/>
-    <w:lsdException w:name="Medium Grid 2 Accent 6" w:semiHidden="0" w:uiPriority="68" w:unhideWhenUsed="0"/>
-    <w:lsdException w:name="Medium Grid 3 Accent 6" w:semiHidden="0" w:uiPriority="69" w:unhideWhenUsed="0"/>
-    <w:lsdException w:name="Dark List Accent 6" w:semiHidden="0" w:uiPriority="70" w:unhideWhenUsed="0"/>
-    <w:lsdException w:name="Colorful Shading Accent 6" w:semiHidden="0" w:uiPriority="71" w:unhideWhenUsed="0"/>
-    <w:lsdException w:name="Colorful List Accent 6" w:semiHidden="0" w:uiPriority="72" w:unhideWhenUsed="0"/>
-    <w:lsdException w:name="Colorful Grid Accent 6" w:semiHidden="0" w:uiPriority="73" w:unhideWhenUsed="0"/>
-    <w:lsdException w:name="Subtle Emphasis" w:semiHidden="0" w:uiPriority="19" w:unhideWhenUsed="0" w:qFormat="1"/>
-    <w:lsdException w:name="Intense Emphasis" w:semiHidden="0" w:uiPriority="21" w:unhideWhenUsed="0" w:qFormat="1"/>
-    <w:lsdException w:name="Subtle Reference" w:semiHidden="0" w:uiPriority="31" w:unhideWhenUsed="0" w:qFormat="1"/>
-    <w:lsdException w:name="Intense Reference" w:semiHidden="0" w:uiPriority="32" w:unhideWhenUsed="0" w:qFormat="1"/>
-    <w:lsdException w:name="Book Title" w:semiHidden="0" w:uiPriority="33" w:unhideWhenUsed="0" w:qFormat="1"/>
-    <w:lsdException w:name="Bibliography" w:uiPriority="37"/>
-    <w:lsdException w:name="TOC Heading" w:uiPriority="39" w:qFormat="1"/>
+  <w:latentStyles w:defLockedState="0" w:defUIPriority="99" w:defSemiHidden="0" w:defUnhideWhenUsed="0" w:defQFormat="0" w:count="371">
+    <w:lsdException w:name="Normal" w:uiPriority="0" w:qFormat="1"/>
+    <w:lsdException w:name="heading 1" w:uiPriority="9" w:qFormat="1"/>
+    <w:lsdException w:name="heading 2" w:semiHidden="1" w:uiPriority="9" w:unhideWhenUsed="1" w:qFormat="1"/>
+    <w:lsdException w:name="heading 3" w:semiHidden="1" w:uiPriority="9" w:unhideWhenUsed="1" w:qFormat="1"/>
+    <w:lsdException w:name="heading 4" w:semiHidden="1" w:uiPriority="9" w:unhideWhenUsed="1" w:qFormat="1"/>
+    <w:lsdException w:name="heading 5" w:semiHidden="1" w:uiPriority="9" w:unhideWhenUsed="1" w:qFormat="1"/>
+    <w:lsdException w:name="heading 6" w:semiHidden="1" w:uiPriority="9" w:unhideWhenUsed="1" w:qFormat="1"/>
+    <w:lsdException w:name="heading 7" w:semiHidden="1" w:uiPriority="9" w:unhideWhenUsed="1" w:qFormat="1"/>
+    <w:lsdException w:name="heading 8" w:semiHidden="1" w:uiPriority="9" w:unhideWhenUsed="1" w:qFormat="1"/>
+    <w:lsdException w:name="heading 9" w:semiHidden="1" w:uiPriority="9" w:unhideWhenUsed="1" w:qFormat="1"/>
+    <w:lsdException w:name="index 1" w:semiHidden="1" w:unhideWhenUsed="1"/>
+    <w:lsdException w:name="index 2" w:semiHidden="1" w:unhideWhenUsed="1"/>
+    <w:lsdException w:name="index 3" w:semiHidden="1" w:unhideWhenUsed="1"/>
+    <w:lsdException w:name="index 4" w:semiHidden="1" w:unhideWhenUsed="1"/>
+    <w:lsdException w:name="index 5" w:semiHidden="1" w:unhideWhenUsed="1"/>
+    <w:lsdException w:name="index 6" w:semiHidden="1" w:unhideWhenUsed="1"/>
+    <w:lsdException w:name="index 7" w:semiHidden="1" w:unhideWhenUsed="1"/>
+    <w:lsdException w:name="index 8" w:semiHidden="1" w:unhideWhenUsed="1"/>
+    <w:lsdException w:name="index 9" w:semiHidden="1" w:unhideWhenUsed="1"/>
+    <w:lsdException w:name="toc 1" w:semiHidden="1" w:uiPriority="39" w:unhideWhenUsed="1"/>
+    <w:lsdException w:name="toc 2" w:semiHidden="1" w:uiPriority="39" w:unhideWhenUsed="1"/>
+    <w:lsdException w:name="toc 3" w:semiHidden="1" w:uiPriority="39" w:unhideWhenUsed="1"/>
+    <w:lsdException w:name="toc 4" w:semiHidden="1" w:uiPriority="39" w:unhideWhenUsed="1"/>
+    <w:lsdException w:name="toc 5" w:semiHidden="1" w:uiPriority="39" w:unhideWhenUsed="1"/>
+    <w:lsdException w:name="toc 6" w:semiHidden="1" w:uiPriority="39" w:unhideWhenUsed="1"/>
+    <w:lsdException w:name="toc 7" w:semiHidden="1" w:uiPriority="39" w:unhideWhenUsed="1"/>
+    <w:lsdException w:name="toc 8" w:semiHidden="1" w:uiPriority="39" w:unhideWhenUsed="1"/>
+    <w:lsdException w:name="toc 9" w:semiHidden="1" w:uiPriority="39" w:unhideWhenUsed="1"/>
+    <w:lsdException w:name="Normal Indent" w:semiHidden="1" w:unhideWhenUsed="1"/>
+    <w:lsdException w:name="footnote text" w:semiHidden="1" w:unhideWhenUsed="1"/>
+    <w:lsdException w:name="annotation text" w:semiHidden="1" w:unhideWhenUsed="1"/>
+    <w:lsdException w:name="header" w:semiHidden="1" w:unhideWhenUsed="1"/>
+    <w:lsdException w:name="footer" w:semiHidden="1" w:unhideWhenUsed="1"/>
+    <w:lsdException w:name="index heading" w:semiHidden="1" w:unhideWhenUsed="1"/>
+    <w:lsdException w:name="caption" w:semiHidden="1" w:uiPriority="35" w:unhideWhenUsed="1" w:qFormat="1"/>
+    <w:lsdException w:name="table of figures" w:semiHidden="1" w:unhideWhenUsed="1"/>
+    <w:lsdException w:name="envelope address" w:semiHidden="1" w:unhideWhenUsed="1"/>
+    <w:lsdException w:name="envelope return" w:semiHidden="1" w:unhideWhenUsed="1"/>
+    <w:lsdException w:name="footnote reference" w:semiHidden="1" w:unhideWhenUsed="1"/>
+    <w:lsdException w:name="annotation reference" w:semiHidden="1" w:unhideWhenUsed="1"/>
+    <w:lsdException w:name="line number" w:semiHidden="1" w:unhideWhenUsed="1"/>
+    <w:lsdException w:name="page number" w:semiHidden="1" w:unhideWhenUsed="1"/>
+    <w:lsdException w:name="endnote reference" w:semiHidden="1" w:unhideWhenUsed="1"/>
+    <w:lsdException w:name="endnote text" w:semiHidden="1" w:unhideWhenUsed="1"/>
+    <w:lsdException w:name="table of authorities" w:semiHidden="1" w:unhideWhenUsed="1"/>
+    <w:lsdException w:name="macro" w:semiHidden="1" w:unhideWhenUsed="1"/>
+    <w:lsdException w:name="toa heading" w:semiHidden="1" w:unhideWhenUsed="1"/>
+    <w:lsdException w:name="List" w:semiHidden="1" w:unhideWhenUsed="1"/>
+    <w:lsdException w:name="List Bullet" w:semiHidden="1" w:unhideWhenUsed="1"/>
+    <w:lsdException w:name="List Number" w:semiHidden="1" w:unhideWhenUsed="1"/>
+    <w:lsdException w:name="List 2" w:semiHidden="1" w:unhideWhenUsed="1"/>
+    <w:lsdException w:name="List 3" w:semiHidden="1" w:unhideWhenUsed="1"/>
+    <w:lsdException w:name="List 4" w:semiHidden="1" w:unhideWhenUsed="1"/>
+    <w:lsdException w:name="List 5" w:semiHidden="1" w:unhideWhenUsed="1"/>
+    <w:lsdException w:name="List Bullet 2" w:semiHidden="1" w:unhideWhenUsed="1"/>
+    <w:lsdException w:name="List Bullet 3" w:semiHidden="1" w:unhideWhenUsed="1"/>
+    <w:lsdException w:name="List Bullet 4" w:semiHidden="1" w:unhideWhenUsed="1"/>
+    <w:lsdException w:name="List Bullet 5" w:semiHidden="1" w:unhideWhenUsed="1"/>
+    <w:lsdException w:name="List Number 2" w:semiHidden="1" w:unhideWhenUsed="1"/>
+    <w:lsdException w:name="List Number 3" w:semiHidden="1" w:unhideWhenUsed="1"/>
+    <w:lsdException w:name="List Number 4" w:semiHidden="1" w:unhideWhenUsed="1"/>
+    <w:lsdException w:name="List Number 5" w:semiHidden="1" w:unhideWhenUsed="1"/>
+    <w:lsdException w:name="Title" w:uiPriority="10" w:qFormat="1"/>
+    <w:lsdException w:name="Closing" w:semiHidden="1" w:unhideWhenUsed="1"/>
+    <w:lsdException w:name="Signature" w:semiHidden="1" w:unhideWhenUsed="1"/>
+    <w:lsdException w:name="Default Paragraph Font" w:semiHidden="1" w:uiPriority="1" w:unhideWhenUsed="1"/>
+    <w:lsdException w:name="Body Text" w:semiHidden="1" w:unhideWhenUsed="1"/>
+    <w:lsdException w:name="Body Text Indent" w:semiHidden="1" w:unhideWhenUsed="1"/>
+    <w:lsdException w:name="List Continue" w:semiHidden="1" w:unhideWhenUsed="1"/>
+    <w:lsdException w:name="List Continue 2" w:semiHidden="1" w:unhideWhenUsed="1"/>
+    <w:lsdException w:name="List Continue 3" w:semiHidden="1" w:unhideWhenUsed="1"/>
+    <w:lsdException w:name="List Continue 4" w:semiHidden="1" w:unhideWhenUsed="1"/>
+    <w:lsdException w:name="List Continue 5" w:semiHidden="1" w:unhideWhenUsed="1"/>
+    <w:lsdException w:name="Message Header" w:semiHidden="1" w:unhideWhenUsed="1"/>
+    <w:lsdException w:name="Subtitle" w:uiPriority="11" w:qFormat="1"/>
+    <w:lsdException w:name="Salutation" w:semiHidden="1" w:unhideWhenUsed="1"/>
+    <w:lsdException w:name="Date" w:semiHidden="1" w:unhideWhenUsed="1"/>
+    <w:lsdException w:name="Body Text First Indent" w:semiHidden="1" w:unhideWhenUsed="1"/>
+    <w:lsdException w:name="Body Text First Indent 2" w:semiHidden="1" w:unhideWhenUsed="1"/>
+    <w:lsdException w:name="Note Heading" w:semiHidden="1" w:unhideWhenUsed="1"/>
+    <w:lsdException w:name="Body Text 2" w:semiHidden="1" w:unhideWhenUsed="1"/>
+    <w:lsdException w:name="Body Text 3" w:semiHidden="1" w:unhideWhenUsed="1"/>
+    <w:lsdException w:name="Body Text Indent 2" w:semiHidden="1" w:unhideWhenUsed="1"/>
+    <w:lsdException w:name="Body Text Indent 3" w:semiHidden="1" w:unhideWhenUsed="1"/>
+    <w:lsdException w:name="Block Text" w:semiHidden="1" w:unhideWhenUsed="1"/>
+    <w:lsdException w:name="Hyperlink" w:semiHidden="1" w:unhideWhenUsed="1"/>
+    <w:lsdException w:name="FollowedHyperlink" w:semiHidden="1" w:unhideWhenUsed="1"/>
+    <w:lsdException w:name="Strong" w:uiPriority="22" w:qFormat="1"/>
+    <w:lsdException w:name="Emphasis" w:uiPriority="20" w:qFormat="1"/>
+    <w:lsdException w:name="Document Map" w:semiHidden="1" w:unhideWhenUsed="1"/>
+    <w:lsdException w:name="Plain Text" w:semiHidden="1" w:unhideWhenUsed="1"/>
+    <w:lsdException w:name="E-mail Signature" w:semiHidden="1" w:unhideWhenUsed="1"/>
+    <w:lsdException w:name="HTML Top of Form" w:semiHidden="1" w:unhideWhenUsed="1"/>
+    <w:lsdException w:name="HTML Bottom of Form" w:semiHidden="1" w:unhideWhenUsed="1"/>
+    <w:lsdException w:name="Normal (Web)" w:semiHidden="1" w:unhideWhenUsed="1"/>
+    <w:lsdException w:name="HTML Acronym" w:semiHidden="1" w:unhideWhenUsed="1"/>
+    <w:lsdException w:name="HTML Address" w:semiHidden="1" w:unhideWhenUsed="1"/>
+    <w:lsdException w:name="HTML Cite" w:semiHidden="1" w:unhideWhenUsed="1"/>
+    <w:lsdException w:name="HTML Code" w:semiHidden="1" w:unhideWhenUsed="1"/>
+    <w:lsdException w:name="HTML Definition" w:semiHidden="1" w:unhideWhenUsed="1"/>
+    <w:lsdException w:name="HTML Keyboard" w:semiHidden="1" w:unhideWhenUsed="1"/>
+    <w:lsdException w:name="HTML Preformatted" w:semiHidden="1" w:unhideWhenUsed="1"/>
+    <w:lsdException w:name="HTML Sample" w:semiHidden="1" w:unhideWhenUsed="1"/>
+    <w:lsdException w:name="HTML Typewriter" w:semiHidden="1" w:unhideWhenUsed="1"/>
+    <w:lsdException w:name="HTML Variable" w:semiHidden="1" w:unhideWhenUsed="1"/>
+    <w:lsdException w:name="Normal Table" w:semiHidden="1" w:unhideWhenUsed="1"/>
+    <w:lsdException w:name="annotation subject" w:semiHidden="1" w:unhideWhenUsed="1"/>
+    <w:lsdException w:name="No List" w:semiHidden="1" w:unhideWhenUsed="1"/>
+    <w:lsdException w:name="Outline List 1" w:semiHidden="1" w:unhideWhenUsed="1"/>
+    <w:lsdException w:name="Outline List 2" w:semiHidden="1" w:unhideWhenUsed="1"/>
+    <w:lsdException w:name="Outline List 3" w:semiHidden="1" w:unhideWhenUsed="1"/>
+    <w:lsdException w:name="Table Simple 1" w:semiHidden="1" w:unhideWhenUsed="1"/>
+    <w:lsdException w:name="Table Simple 2" w:semiHidden="1" w:unhideWhenUsed="1"/>
+    <w:lsdException w:name="Table Simple 3" w:semiHidden="1" w:unhideWhenUsed="1"/>
+    <w:lsdException w:name="Table Classic 1" w:semiHidden="1" w:unhideWhenUsed="1"/>
+    <w:lsdException w:name="Table Classic 2" w:semiHidden="1" w:unhideWhenUsed="1"/>
+    <w:lsdException w:name="Table Classic 3" w:semiHidden="1" w:unhideWhenUsed="1"/>
+    <w:lsdException w:name="Table Classic 4" w:semiHidden="1" w:unhideWhenUsed="1"/>
+    <w:lsdException w:name="Table Colorful 1" w:semiHidden="1" w:unhideWhenUsed="1"/>
+    <w:lsdException w:name="Table Colorful 2" w:semiHidden="1" w:unhideWhenUsed="1"/>
+    <w:lsdException w:name="Table Colorful 3" w:semiHidden="1" w:unhideWhenUsed="1"/>
+    <w:lsdException w:name="Table Columns 1" w:semiHidden="1" w:unhideWhenUsed="1"/>
+    <w:lsdException w:name="Table Columns 2" w:semiHidden="1" w:unhideWhenUsed="1"/>
+    <w:lsdException w:name="Table Columns 3" w:semiHidden="1" w:unhideWhenUsed="1"/>
+    <w:lsdException w:name="Table Columns 4" w:semiHidden="1" w:unhideWhenUsed="1"/>
+    <w:lsdException w:name="Table Columns 5" w:semiHidden="1" w:unhideWhenUsed="1"/>
+    <w:lsdException w:name="Table Grid 1" w:semiHidden="1" w:unhideWhenUsed="1"/>
+    <w:lsdException w:name="Table Grid 2" w:semiHidden="1" w:unhideWhenUsed="1"/>
+    <w:lsdException w:name="Table Grid 3" w:semiHidden="1" w:unhideWhenUsed="1"/>
+    <w:lsdException w:name="Table Grid 4" w:semiHidden="1" w:unhideWhenUsed="1"/>
+    <w:lsdException w:name="Table Grid 5" w:semiHidden="1" w:unhideWhenUsed="1"/>
+    <w:lsdException w:name="Table Grid 6" w:semiHidden="1" w:unhideWhenUsed="1"/>
+    <w:lsdException w:name="Table Grid 7" w:semiHidden="1" w:unhideWhenUsed="1"/>
+    <w:lsdException w:name="Table Grid 8" w:semiHidden="1" w:unhideWhenUsed="1"/>
+    <w:lsdException w:name="Table List 1" w:semiHidden="1" w:unhideWhenUsed="1"/>
+    <w:lsdException w:name="Table List 2" w:semiHidden="1" w:unhideWhenUsed="1"/>
+    <w:lsdException w:name="Table List 3" w:semiHidden="1" w:unhideWhenUsed="1"/>
+    <w:lsdException w:name="Table List 4" w:semiHidden="1" w:unhideWhenUsed="1"/>
+    <w:lsdException w:name="Table List 5" w:semiHidden="1" w:unhideWhenUsed="1"/>
+    <w:lsdException w:name="Table List 6" w:semiHidden="1" w:unhideWhenUsed="1"/>
+    <w:lsdException w:name="Table List 7" w:semiHidden="1" w:unhideWhenUsed="1"/>
+    <w:lsdException w:name="Table List 8" w:semiHidden="1" w:unhideWhenUsed="1"/>
+    <w:lsdException w:name="Table 3D effects 1" w:semiHidden="1" w:unhideWhenUsed="1"/>
+    <w:lsdException w:name="Table 3D effects 2" w:semiHidden="1" w:unhideWhenUsed="1"/>
+    <w:lsdException w:name="Table 3D effects 3" w:semiHidden="1" w:unhideWhenUsed="1"/>
+    <w:lsdException w:name="Table Contemporary" w:semiHidden="1" w:unhideWhenUsed="1"/>
+    <w:lsdException w:name="Table Elegant" w:semiHidden="1" w:unhideWhenUsed="1"/>
+    <w:lsdException w:name="Table Professional" w:semiHidden="1" w:unhideWhenUsed="1"/>
+    <w:lsdException w:name="Table Subtle 1" w:semiHidden="1" w:unhideWhenUsed="1"/>
+    <w:lsdException w:name="Table Subtle 2" w:semiHidden="1" w:unhideWhenUsed="1"/>
+    <w:lsdException w:name="Table Web 1" w:semiHidden="1" w:unhideWhenUsed="1"/>
+    <w:lsdException w:name="Table Web 2" w:semiHidden="1" w:unhideWhenUsed="1"/>
+    <w:lsdException w:name="Table Web 3" w:semiHidden="1" w:unhideWhenUsed="1"/>
+    <w:lsdException w:name="Balloon Text" w:semiHidden="1" w:unhideWhenUsed="1"/>
+    <w:lsdException w:name="Table Grid" w:uiPriority="39"/>
+    <w:lsdException w:name="Table Theme" w:semiHidden="1" w:unhideWhenUsed="1"/>
+    <w:lsdException w:name="Placeholder Text" w:semiHidden="1"/>
+    <w:lsdException w:name="No Spacing" w:uiPriority="1" w:qFormat="1"/>
+    <w:lsdException w:name="Light Shading" w:uiPriority="60"/>
+    <w:lsdException w:name="Light List" w:uiPriority="61"/>
+    <w:lsdException w:name="Light Grid" w:uiPriority="62"/>
+    <w:lsdException w:name="Medium Shading 1" w:uiPriority="63"/>
+    <w:lsdException w:name="Medium Shading 2" w:uiPriority="64"/>
+    <w:lsdException w:name="Medium List 1" w:uiPriority="65"/>
+    <w:lsdException w:name="Medium List 2" w:uiPriority="66"/>
+    <w:lsdException w:name="Medium Grid 1" w:uiPriority="67"/>
+    <w:lsdException w:name="Medium Grid 2" w:uiPriority="68"/>
+    <w:lsdException w:name="Medium Grid 3" w:uiPriority="69"/>
+    <w:lsdException w:name="Dark List" w:uiPriority="70"/>
+    <w:lsdException w:name="Colorful Shading" w:uiPriority="71"/>
+    <w:lsdException w:name="Colorful List" w:uiPriority="72"/>
+    <w:lsdException w:name="Colorful Grid" w:uiPriority="73"/>
+    <w:lsdException w:name="Light Shading Accent 1" w:uiPriority="60"/>
+    <w:lsdException w:name="Light List Accent 1" w:uiPriority="61"/>
+    <w:lsdException w:name="Light Grid Accent 1" w:uiPriority="62"/>
+    <w:lsdException w:name="Medium Shading 1 Accent 1" w:uiPriority="63"/>
+    <w:lsdException w:name="Medium Shading 2 Accent 1" w:uiPriority="64"/>
+    <w:lsdException w:name="Medium List 1 Accent 1" w:uiPriority="65"/>
+    <w:lsdException w:name="Revision" w:semiHidden="1"/>
+    <w:lsdException w:name="List Paragraph" w:uiPriority="34" w:qFormat="1"/>
+    <w:lsdException w:name="Quote" w:uiPriority="29" w:qFormat="1"/>
+    <w:lsdException w:name="Intense Quote" w:uiPriority="30" w:qFormat="1"/>
+    <w:lsdException w:name="Medium List 2 Accent 1" w:uiPriority="66"/>
+    <w:lsdException w:name="Medium Grid 1 Accent 1" w:uiPriority="67"/>
+    <w:lsdException w:name="Medium Grid 2 Accent 1" w:uiPriority="68"/>
+    <w:lsdException w:name="Medium Grid 3 Accent 1" w:uiPriority="69"/>
+    <w:lsdException w:name="Dark List Accent 1" w:uiPriority="70"/>
+    <w:lsdException w:name="Colorful Shading Accent 1" w:uiPriority="71"/>
+    <w:lsdException w:name="Colorful List Accent 1" w:uiPriority="72"/>
+    <w:lsdException w:name="Colorful Grid Accent 1" w:uiPriority="73"/>
+    <w:lsdException w:name="Light Shading Accent 2" w:uiPriority="60"/>
+    <w:lsdException w:name="Light List Accent 2" w:uiPriority="61"/>
+    <w:lsdException w:name="Light Grid Accent 2" w:uiPriority="62"/>
+    <w:lsdException w:name="Medium Shading 1 Accent 2" w:uiPriority="63"/>
+    <w:lsdException w:name="Medium Shading 2 Accent 2" w:uiPriority="64"/>
+    <w:lsdException w:name="Medium List 1 Accent 2" w:uiPriority="65"/>
+    <w:lsdException w:name="Medium List 2 Accent 2" w:uiPriority="66"/>
+    <w:lsdException w:name="Medium Grid 1 Accent 2" w:uiPriority="67"/>
+    <w:lsdException w:name="Medium Grid 2 Accent 2" w:uiPriority="68"/>
+    <w:lsdException w:name="Medium Grid 3 Accent 2" w:uiPriority="69"/>
+    <w:lsdException w:name="Dark List Accent 2" w:uiPriority="70"/>
+    <w:lsdException w:name="Colorful Shading Accent 2" w:uiPriority="71"/>
+    <w:lsdException w:name="Colorful List Accent 2" w:uiPriority="72"/>
+    <w:lsdException w:name="Colorful Grid Accent 2" w:uiPriority="73"/>
+    <w:lsdException w:name="Light Shading Accent 3" w:uiPriority="60"/>
+    <w:lsdException w:name="Light List Accent 3" w:uiPriority="61"/>
+    <w:lsdException w:name="Light Grid Accent 3" w:uiPriority="62"/>
+    <w:lsdException w:name="Medium Shading 1 Accent 3" w:uiPriority="63"/>
+    <w:lsdException w:name="Medium Shading 2 Accent 3" w:uiPriority="64"/>
+    <w:lsdException w:name="Medium List 1 Accent 3" w:uiPriority="65"/>
+    <w:lsdException w:name="Medium List 2 Accent 3" w:uiPriority="66"/>
+    <w:lsdException w:name="Medium Grid 1 Accent 3" w:uiPriority="67"/>
+    <w:lsdException w:name="Medium Grid 2 Accent 3" w:uiPriority="68"/>
+    <w:lsdException w:name="Medium Grid 3 Accent 3" w:uiPriority="69"/>
+    <w:lsdException w:name="Dark List Accent 3" w:uiPriority="70"/>
+    <w:lsdException w:name="Colorful Shading Accent 3" w:uiPriority="71"/>
+    <w:lsdException w:name="Colorful List Accent 3" w:uiPriority="72"/>
+    <w:lsdException w:name="Colorful Grid Accent 3" w:uiPriority="73"/>
+    <w:lsdException w:name="Light Shading Accent 4" w:uiPriority="60"/>
+    <w:lsdException w:name="Light List Accent 4" w:uiPriority="61"/>
+    <w:lsdException w:name="Light Grid Accent 4" w:uiPriority="62"/>
+    <w:lsdException w:name="Medium Shading 1 Accent 4" w:uiPriority="63"/>
+    <w:lsdException w:name="Medium Shading 2 Accent 4" w:uiPriority="64"/>
+    <w:lsdException w:name="Medium List 1 Accent 4" w:uiPriority="65"/>
+    <w:lsdException w:name="Medium List 2 Accent 4" w:uiPriority="66"/>
+    <w:lsdException w:name="Medium Grid 1 Accent 4" w:uiPriority="67"/>
+    <w:lsdException w:name="Medium Grid 2 Accent 4" w:uiPriority="68"/>
+    <w:lsdException w:name="Medium Grid 3 Accent 4" w:uiPriority="69"/>
+    <w:lsdException w:name="Dark List Accent 4" w:uiPriority="70"/>
+    <w:lsdException w:name="Colorful Shading Accent 4" w:uiPriority="71"/>
+    <w:lsdException w:name="Colorful List Accent 4" w:uiPriority="72"/>
+    <w:lsdException w:name="Colorful Grid Accent 4" w:uiPriority="73"/>
+    <w:lsdException w:name="Light Shading Accent 5" w:uiPriority="60"/>
+    <w:lsdException w:name="Light List Accent 5" w:uiPriority="61"/>
+    <w:lsdException w:name="Light Grid Accent 5" w:uiPriority="62"/>
+    <w:lsdException w:name="Medium Shading 1 Accent 5" w:uiPriority="63"/>
+    <w:lsdException w:name="Medium Shading 2 Accent 5" w:uiPriority="64"/>
+    <w:lsdException w:name="Medium List 1 Accent 5" w:uiPriority="65"/>
+    <w:lsdException w:name="Medium List 2 Accent 5" w:uiPriority="66"/>
+    <w:lsdException w:name="Medium Grid 1 Accent 5" w:uiPriority="67"/>
+    <w:lsdException w:name="Medium Grid 2 Accent 5" w:uiPriority="68"/>
+    <w:lsdException w:name="Medium Grid 3 Accent 5" w:uiPriority="69"/>
+    <w:lsdException w:name="Dark List Accent 5" w:uiPriority="70"/>
+    <w:lsdException w:name="Colorful Shading Accent 5" w:uiPriority="71"/>
+    <w:lsdException w:name="Colorful List Accent 5" w:uiPriority="72"/>
+    <w:lsdException w:name="Colorful Grid Accent 5" w:uiPriority="73"/>
+    <w:lsdException w:name="Light Shading Accent 6" w:uiPriority="60"/>
+    <w:lsdException w:name="Light List Accent 6" w:uiPriority="61"/>
+    <w:lsdException w:name="Light Grid Accent 6" w:uiPriority="62"/>
+    <w:lsdException w:name="Medium Shading 1 Accent 6" w:uiPriority="63"/>
+    <w:lsdException w:name="Medium Shading 2 Accent 6" w:uiPriority="64"/>
+    <w:lsdException w:name="Medium List 1 Accent 6" w:uiPriority="65"/>
+    <w:lsdException w:name="Medium List 2 Accent 6" w:uiPriority="66"/>
+    <w:lsdException w:name="Medium Grid 1 Accent 6" w:uiPriority="67"/>
+    <w:lsdException w:name="Medium Grid 2 Accent 6" w:uiPriority="68"/>
+    <w:lsdException w:name="Medium Grid 3 Accent 6" w:uiPriority="69"/>
+    <w:lsdException w:name="Dark List Accent 6" w:uiPriority="70"/>
+    <w:lsdException w:name="Colorful Shading Accent 6" w:uiPriority="71"/>
+    <w:lsdException w:name="Colorful List Accent 6" w:uiPriority="72"/>
+    <w:lsdException w:name="Colorful Grid Accent 6" w:uiPriority="73"/>
+    <w:lsdException w:name="Subtle Emphasis" w:uiPriority="19" w:qFormat="1"/>
+    <w:lsdException w:name="Intense Emphasis" w:uiPriority="21" w:qFormat="1"/>
+    <w:lsdException w:name="Subtle Reference" w:uiPriority="31" w:qFormat="1"/>
+    <w:lsdException w:name="Intense Reference" w:uiPriority="32" w:qFormat="1"/>
+    <w:lsdException w:name="Book Title" w:uiPriority="33" w:qFormat="1"/>
+    <w:lsdException w:name="Bibliography" w:semiHidden="1" w:uiPriority="37" w:unhideWhenUsed="1"/>
+    <w:lsdException w:name="TOC Heading" w:semiHidden="1" w:uiPriority="39" w:unhideWhenUsed="1" w:qFormat="1"/>
+    <w:lsdException w:name="Plain Table 1" w:uiPriority="41"/>
+    <w:lsdException w:name="Plain Table 2" w:uiPriority="42"/>
+    <w:lsdException w:name="Plain Table 3" w:uiPriority="43"/>
+    <w:lsdException w:name="Plain Table 4" w:uiPriority="44"/>
+    <w:lsdException w:name="Plain Table 5" w:uiPriority="45"/>
+    <w:lsdException w:name="Grid Table Light" w:uiPriority="40"/>
+    <w:lsdException w:name="Grid Table 1 Light" w:uiPriority="46"/>
+    <w:lsdException w:name="Grid Table 2" w:uiPriority="47"/>
+    <w:lsdException w:name="Grid Table 3" w:uiPriority="48"/>
+    <w:lsdException w:name="Grid Table 4" w:uiPriority="49"/>
+    <w:lsdException w:name="Grid Table 5 Dark" w:uiPriority="50"/>
+    <w:lsdException w:name="Grid Table 6 Colorful" w:uiPriority="51"/>
+    <w:lsdException w:name="Grid Table 7 Colorful" w:uiPriority="52"/>
+    <w:lsdException w:name="Grid Table 1 Light Accent 1" w:uiPriority="46"/>
+    <w:lsdException w:name="Grid Table 2 Accent 1" w:uiPriority="47"/>
+    <w:lsdException w:name="Grid Table 3 Accent 1" w:uiPriority="48"/>
+    <w:lsdException w:name="Grid Table 4 Accent 1" w:uiPriority="49"/>
+    <w:lsdException w:name="Grid Table 5 Dark Accent 1" w:uiPriority="50"/>
+    <w:lsdException w:name="Grid Table 6 Colorful Accent 1" w:uiPriority="51"/>
+    <w:lsdException w:name="Grid Table 7 Colorful Accent 1" w:uiPriority="52"/>
+    <w:lsdException w:name="Grid Table 1 Light Accent 2" w:uiPriority="46"/>
+    <w:lsdException w:name="Grid Table 2 Accent 2" w:uiPriority="47"/>
+    <w:lsdException w:name="Grid Table 3 Accent 2" w:uiPriority="48"/>
+    <w:lsdException w:name="Grid Table 4 Accent 2" w:uiPriority="49"/>
+    <w:lsdException w:name="Grid Table 5 Dark Accent 2" w:uiPriority="50"/>
+    <w:lsdException w:name="Grid Table 6 Colorful Accent 2" w:uiPriority="51"/>
+    <w:lsdException w:name="Grid Table 7 Colorful Accent 2" w:uiPriority="52"/>
+    <w:lsdException w:name="Grid Table 1 Light Accent 3" w:uiPriority="46"/>
+    <w:lsdException w:name="Grid Table 2 Accent 3" w:uiPriority="47"/>
+    <w:lsdException w:name="Grid Table 3 Accent 3" w:uiPriority="48"/>
+    <w:lsdException w:name="Grid Table 4 Accent 3" w:uiPriority="49"/>
+    <w:lsdException w:name="Grid Table 5 Dark Accent 3" w:uiPriority="50"/>
+    <w:lsdException w:name="Grid Table 6 Colorful Accent 3" w:uiPriority="51"/>
+    <w:lsdException w:name="Grid Table 7 Colorful Accent 3" w:uiPriority="52"/>
+    <w:lsdException w:name="Grid Table 1 Light Accent 4" w:uiPriority="46"/>
+    <w:lsdException w:name="Grid Table 2 Accent 4" w:uiPriority="47"/>
+    <w:lsdException w:name="Grid Table 3 Accent 4" w:uiPriority="48"/>
+    <w:lsdException w:name="Grid Table 4 Accent 4" w:uiPriority="49"/>
+    <w:lsdException w:name="Grid Table 5 Dark Accent 4" w:uiPriority="50"/>
+    <w:lsdException w:name="Grid Table 6 Colorful Accent 4" w:uiPriority="51"/>
+    <w:lsdException w:name="Grid Table 7 Colorful Accent 4" w:uiPriority="52"/>
+    <w:lsdException w:name="Grid Table 1 Light Accent 5" w:uiPriority="46"/>
+    <w:lsdException w:name="Grid Table 2 Accent 5" w:uiPriority="47"/>
+    <w:lsdException w:name="Grid Table 3 Accent 5" w:uiPriority="48"/>
+    <w:lsdException w:name="Grid Table 4 Accent 5" w:uiPriority="49"/>
+    <w:lsdException w:name="Grid Table 5 Dark Accent 5" w:uiPriority="50"/>
+    <w:lsdException w:name="Grid Table 6 Colorful Accent 5" w:uiPriority="51"/>
+    <w:lsdException w:name="Grid Table 7 Colorful Accent 5" w:uiPriority="52"/>
+    <w:lsdException w:name="Grid Table 1 Light Accent 6" w:uiPriority="46"/>
+    <w:lsdException w:name="Grid Table 2 Accent 6" w:uiPriority="47"/>
+    <w:lsdException w:name="Grid Table 3 Accent 6" w:uiPriority="48"/>
+    <w:lsdException w:name="Grid Table 4 Accent 6" w:uiPriority="49"/>
+    <w:lsdException w:name="Grid Table 5 Dark Accent 6" w:uiPriority="50"/>
+    <w:lsdException w:name="Grid Table 6 Colorful Accent 6" w:uiPriority="51"/>
+    <w:lsdException w:name="Grid Table 7 Colorful Accent 6" w:uiPriority="52"/>
+    <w:lsdException w:name="List Table 1 Light" w:uiPriority="46"/>
+    <w:lsdException w:name="List Table 2" w:uiPriority="47"/>
+    <w:lsdException w:name="List Table 3" w:uiPriority="48"/>
+    <w:lsdException w:name="List Table 4" w:uiPriority="49"/>
+    <w:lsdException w:name="List Table 5 Dark" w:uiPriority="50"/>
+    <w:lsdException w:name="List Table 6 Colorful" w:uiPriority="51"/>
+    <w:lsdException w:name="List Table 7 Colorful" w:uiPriority="52"/>
+    <w:lsdException w:name="List Table 1 Light Accent 1" w:uiPriority="46"/>
+    <w:lsdException w:name="List Table 2 Accent 1" w:uiPriority="47"/>
+    <w:lsdException w:name="List Table 3 Accent 1" w:uiPriority="48"/>
+    <w:lsdException w:name="List Table 4 Accent 1" w:uiPriority="49"/>
+    <w:lsdException w:name="List Table 5 Dark Accent 1" w:uiPriority="50"/>
+    <w:lsdException w:name="List Table 6 Colorful Accent 1" w:uiPriority="51"/>
+    <w:lsdException w:name="List Table 7 Colorful Accent 1" w:uiPriority="52"/>
+    <w:lsdException w:name="List Table 1 Light Accent 2" w:uiPriority="46"/>
+    <w:lsdException w:name="List Table 2 Accent 2" w:uiPriority="47"/>
+    <w:lsdException w:name="List Table 3 Accent 2" w:uiPriority="48"/>
+    <w:lsdException w:name="List Table 4 Accent 2" w:uiPriority="49"/>
+    <w:lsdException w:name="List Table 5 Dark Accent 2" w:uiPriority="50"/>
+    <w:lsdException w:name="List Table 6 Colorful Accent 2" w:uiPriority="51"/>
+    <w:lsdException w:name="List Table 7 Colorful Accent 2" w:uiPriority="52"/>
+    <w:lsdException w:name="List Table 1 Light Accent 3" w:uiPriority="46"/>
+    <w:lsdException w:name="List Table 2 Accent 3" w:uiPriority="47"/>
+    <w:lsdException w:name="List Table 3 Accent 3" w:uiPriority="48"/>
+    <w:lsdException w:name="List Table 4 Accent 3" w:uiPriority="49"/>
+    <w:lsdException w:name="List Table 5 Dark Accent 3" w:uiPriority="50"/>
+    <w:lsdException w:name="List Table 6 Colorful Accent 3" w:uiPriority="51"/>
+    <w:lsdException w:name="List Table 7 Colorful Accent 3" w:uiPriority="52"/>
+    <w:lsdException w:name="List Table 1 Light Accent 4" w:uiPriority="46"/>
+    <w:lsdException w:name="List Table 2 Accent 4" w:uiPriority="47"/>
+    <w:lsdException w:name="List Table 3 Accent 4" w:uiPriority="48"/>
+    <w:lsdException w:name="List Table 4 Accent 4" w:uiPriority="49"/>
+    <w:lsdException w:name="List Table 5 Dark Accent 4" w:uiPriority="50"/>
+    <w:lsdException w:name="List Table 6 Colorful Accent 4" w:uiPriority="51"/>
+    <w:lsdException w:name="List Table 7 Colorful Accent 4" w:uiPriority="52"/>
+    <w:lsdException w:name="List Table 1 Light Accent 5" w:uiPriority="46"/>
+    <w:lsdException w:name="List Table 2 Accent 5" w:uiPriority="47"/>
+    <w:lsdException w:name="List Table 3 Accent 5" w:uiPriority="48"/>
+    <w:lsdException w:name="List Table 4 Accent 5" w:uiPriority="49"/>
+    <w:lsdException w:name="List Table 5 Dark Accent 5" w:uiPriority="50"/>
+    <w:lsdException w:name="List Table 6 Colorful Accent 5" w:uiPriority="51"/>
+    <w:lsdException w:name="List Table 7 Colorful Accent 5" w:uiPriority="52"/>
+    <w:lsdException w:name="List Table 1 Light Accent 6" w:uiPriority="46"/>
+    <w:lsdException w:name="List Table 2 Accent 6" w:uiPriority="47"/>
+    <w:lsdException w:name="List Table 3 Accent 6" w:uiPriority="48"/>
+    <w:lsdException w:name="List Table 4 Accent 6" w:uiPriority="49"/>
+    <w:lsdException w:name="List Table 5 Dark Accent 6" w:uiPriority="50"/>
+    <w:lsdException w:name="List Table 6 Colorful Accent 6" w:uiPriority="51"/>
+    <w:lsdException w:name="List Table 7 Colorful Accent 6" w:uiPriority="52"/>
   </w:latentStyles>
   <w:style w:type="paragraph" w:default="1" w:styleId="a">
     <w:name w:val="Normal"/>
@@ -8335,6 +8944,7 @@
       <w:lang w:val="ru" w:eastAsia="ru-RU"/>
     </w:rPr>
     <w:tblPr>
+      <w:tblInd w:w="0" w:type="dxa"/>
       <w:tblBorders>
         <w:top w:val="single" w:sz="4" w:space="0" w:color="auto"/>
         <w:left w:val="single" w:sz="4" w:space="0" w:color="auto"/>
@@ -8343,352 +8953,12 @@
         <w:insideH w:val="single" w:sz="4" w:space="0" w:color="auto"/>
         <w:insideV w:val="single" w:sz="4" w:space="0" w:color="auto"/>
       </w:tblBorders>
-    </w:tblPr>
-  </w:style>
-  <w:style w:type="paragraph" w:styleId="HTML">
-    <w:name w:val="HTML Preformatted"/>
-    <w:basedOn w:val="a"/>
-    <w:link w:val="HTML0"/>
-    <w:uiPriority w:val="99"/>
-    <w:semiHidden/>
-    <w:unhideWhenUsed/>
-    <w:rsid w:val="00BE5EF7"/>
-    <w:pPr>
-      <w:tabs>
-        <w:tab w:val="left" w:pos="916"/>
-        <w:tab w:val="left" w:pos="1832"/>
-        <w:tab w:val="left" w:pos="2748"/>
-        <w:tab w:val="left" w:pos="3664"/>
-        <w:tab w:val="left" w:pos="4580"/>
-        <w:tab w:val="left" w:pos="5496"/>
-        <w:tab w:val="left" w:pos="6412"/>
-        <w:tab w:val="left" w:pos="7328"/>
-        <w:tab w:val="left" w:pos="8244"/>
-        <w:tab w:val="left" w:pos="9160"/>
-        <w:tab w:val="left" w:pos="10076"/>
-        <w:tab w:val="left" w:pos="10992"/>
-        <w:tab w:val="left" w:pos="11908"/>
-        <w:tab w:val="left" w:pos="12824"/>
-        <w:tab w:val="left" w:pos="13740"/>
-        <w:tab w:val="left" w:pos="14656"/>
-      </w:tabs>
-      <w:spacing w:after="0" w:line="240" w:lineRule="auto"/>
-    </w:pPr>
-    <w:rPr>
-      <w:rFonts w:ascii="Courier New" w:eastAsia="Times New Roman" w:hAnsi="Courier New" w:cs="Courier New"/>
-      <w:sz w:val="20"/>
-      <w:szCs w:val="20"/>
-      <w:lang w:eastAsia="ru-RU"/>
-    </w:rPr>
-  </w:style>
-  <w:style w:type="character" w:customStyle="1" w:styleId="HTML0">
-    <w:name w:val="Стандартный HTML Знак"/>
-    <w:basedOn w:val="a0"/>
-    <w:link w:val="HTML"/>
-    <w:uiPriority w:val="99"/>
-    <w:semiHidden/>
-    <w:rsid w:val="00BE5EF7"/>
-    <w:rPr>
-      <w:rFonts w:ascii="Courier New" w:eastAsia="Times New Roman" w:hAnsi="Courier New" w:cs="Courier New"/>
-      <w:sz w:val="20"/>
-      <w:szCs w:val="20"/>
-      <w:lang w:eastAsia="ru-RU"/>
-    </w:rPr>
-  </w:style>
-  <w:style w:type="paragraph" w:styleId="a6">
-    <w:name w:val="Balloon Text"/>
-    <w:basedOn w:val="a"/>
-    <w:link w:val="a7"/>
-    <w:uiPriority w:val="99"/>
-    <w:semiHidden/>
-    <w:unhideWhenUsed/>
-    <w:rsid w:val="005A1B26"/>
-    <w:pPr>
-      <w:spacing w:after="0" w:line="240" w:lineRule="auto"/>
-    </w:pPr>
-    <w:rPr>
-      <w:rFonts w:ascii="Tahoma" w:hAnsi="Tahoma" w:cs="Tahoma"/>
-      <w:sz w:val="16"/>
-      <w:szCs w:val="16"/>
-    </w:rPr>
-  </w:style>
-  <w:style w:type="character" w:customStyle="1" w:styleId="a7">
-    <w:name w:val="Текст выноски Знак"/>
-    <w:basedOn w:val="a0"/>
-    <w:link w:val="a6"/>
-    <w:uiPriority w:val="99"/>
-    <w:semiHidden/>
-    <w:rsid w:val="005A1B26"/>
-    <w:rPr>
-      <w:rFonts w:ascii="Tahoma" w:hAnsi="Tahoma" w:cs="Tahoma"/>
-      <w:sz w:val="16"/>
-      <w:szCs w:val="16"/>
-    </w:rPr>
-  </w:style>
-</w:styles>
-</file>
-
-<file path=word/stylesWithEffects.xml><?xml version="1.0" encoding="utf-8"?>
-<w:styles xmlns:wpc="http://schemas.microsoft.com/office/word/2010/wordprocessingCanvas" xmlns:mc="http://schemas.openxmlformats.org/markup-compatibility/2006" xmlns:o="urn:schemas-microsoft-com:office:office" xmlns:r="http://schemas.openxmlformats.org/officeDocument/2006/relationships" xmlns:m="http://schemas.openxmlformats.org/officeDocument/2006/math" xmlns:v="urn:schemas-microsoft-com:vml" xmlns:wp14="http://schemas.microsoft.com/office/word/2010/wordprocessingDrawing" xmlns:wp="http://schemas.openxmlformats.org/drawingml/2006/wordprocessingDrawing" xmlns:w10="urn:schemas-microsoft-com:office:word" xmlns:w="http://schemas.openxmlformats.org/wordprocessingml/2006/main" xmlns:w14="http://schemas.microsoft.com/office/word/2010/wordml" xmlns:wpg="http://schemas.microsoft.com/office/word/2010/wordprocessingGroup" xmlns:wpi="http://schemas.microsoft.com/office/word/2010/wordprocessingInk" xmlns:wne="http://schemas.microsoft.com/office/word/2006/wordml" xmlns:wps="http://schemas.microsoft.com/office/word/2010/wordprocessingShape" mc:Ignorable="w14 wp14">
-  <w:docDefaults>
-    <w:rPrDefault>
-      <w:rPr>
-        <w:rFonts w:asciiTheme="minorHAnsi" w:eastAsiaTheme="minorHAnsi" w:hAnsiTheme="minorHAnsi" w:cstheme="minorBidi"/>
-        <w:sz w:val="22"/>
-        <w:szCs w:val="22"/>
-        <w:lang w:val="ru-RU" w:eastAsia="en-US" w:bidi="ar-SA"/>
-      </w:rPr>
-    </w:rPrDefault>
-    <w:pPrDefault>
-      <w:pPr>
-        <w:spacing w:after="160" w:line="259" w:lineRule="auto"/>
-      </w:pPr>
-    </w:pPrDefault>
-  </w:docDefaults>
-  <w:latentStyles w:defLockedState="0" w:defUIPriority="99" w:defSemiHidden="1" w:defUnhideWhenUsed="1" w:defQFormat="0" w:count="267">
-    <w:lsdException w:name="Normal" w:semiHidden="0" w:uiPriority="0" w:unhideWhenUsed="0" w:qFormat="1"/>
-    <w:lsdException w:name="heading 1" w:semiHidden="0" w:uiPriority="9" w:unhideWhenUsed="0" w:qFormat="1"/>
-    <w:lsdException w:name="heading 2" w:uiPriority="9" w:qFormat="1"/>
-    <w:lsdException w:name="heading 3" w:uiPriority="9" w:qFormat="1"/>
-    <w:lsdException w:name="heading 4" w:uiPriority="9" w:qFormat="1"/>
-    <w:lsdException w:name="heading 5" w:uiPriority="9" w:qFormat="1"/>
-    <w:lsdException w:name="heading 6" w:uiPriority="9" w:qFormat="1"/>
-    <w:lsdException w:name="heading 7" w:uiPriority="9" w:qFormat="1"/>
-    <w:lsdException w:name="heading 8" w:uiPriority="9" w:qFormat="1"/>
-    <w:lsdException w:name="heading 9" w:uiPriority="9" w:qFormat="1"/>
-    <w:lsdException w:name="toc 1" w:uiPriority="39"/>
-    <w:lsdException w:name="toc 2" w:uiPriority="39"/>
-    <w:lsdException w:name="toc 3" w:uiPriority="39"/>
-    <w:lsdException w:name="toc 4" w:uiPriority="39"/>
-    <w:lsdException w:name="toc 5" w:uiPriority="39"/>
-    <w:lsdException w:name="toc 6" w:uiPriority="39"/>
-    <w:lsdException w:name="toc 7" w:uiPriority="39"/>
-    <w:lsdException w:name="toc 8" w:uiPriority="39"/>
-    <w:lsdException w:name="toc 9" w:uiPriority="39"/>
-    <w:lsdException w:name="caption" w:uiPriority="35" w:qFormat="1"/>
-    <w:lsdException w:name="Title" w:semiHidden="0" w:uiPriority="10" w:unhideWhenUsed="0" w:qFormat="1"/>
-    <w:lsdException w:name="Default Paragraph Font" w:uiPriority="1"/>
-    <w:lsdException w:name="Subtitle" w:semiHidden="0" w:uiPriority="11" w:unhideWhenUsed="0" w:qFormat="1"/>
-    <w:lsdException w:name="Strong" w:semiHidden="0" w:uiPriority="22" w:unhideWhenUsed="0" w:qFormat="1"/>
-    <w:lsdException w:name="Emphasis" w:semiHidden="0" w:uiPriority="20" w:unhideWhenUsed="0" w:qFormat="1"/>
-    <w:lsdException w:name="Table Grid" w:semiHidden="0" w:uiPriority="39" w:unhideWhenUsed="0"/>
-    <w:lsdException w:name="Placeholder Text" w:unhideWhenUsed="0"/>
-    <w:lsdException w:name="No Spacing" w:semiHidden="0" w:uiPriority="1" w:unhideWhenUsed="0" w:qFormat="1"/>
-    <w:lsdException w:name="Light Shading" w:semiHidden="0" w:uiPriority="60" w:unhideWhenUsed="0"/>
-    <w:lsdException w:name="Light List" w:semiHidden="0" w:uiPriority="61" w:unhideWhenUsed="0"/>
-    <w:lsdException w:name="Light Grid" w:semiHidden="0" w:uiPriority="62" w:unhideWhenUsed="0"/>
-    <w:lsdException w:name="Medium Shading 1" w:semiHidden="0" w:uiPriority="63" w:unhideWhenUsed="0"/>
-    <w:lsdException w:name="Medium Shading 2" w:semiHidden="0" w:uiPriority="64" w:unhideWhenUsed="0"/>
-    <w:lsdException w:name="Medium List 1" w:semiHidden="0" w:uiPriority="65" w:unhideWhenUsed="0"/>
-    <w:lsdException w:name="Medium List 2" w:semiHidden="0" w:uiPriority="66" w:unhideWhenUsed="0"/>
-    <w:lsdException w:name="Medium Grid 1" w:semiHidden="0" w:uiPriority="67" w:unhideWhenUsed="0"/>
-    <w:lsdException w:name="Medium Grid 2" w:semiHidden="0" w:uiPriority="68" w:unhideWhenUsed="0"/>
-    <w:lsdException w:name="Medium Grid 3" w:semiHidden="0" w:uiPriority="69" w:unhideWhenUsed="0"/>
-    <w:lsdException w:name="Dark List" w:semiHidden="0" w:uiPriority="70" w:unhideWhenUsed="0"/>
-    <w:lsdException w:name="Colorful Shading" w:semiHidden="0" w:uiPriority="71" w:unhideWhenUsed="0"/>
-    <w:lsdException w:name="Colorful List" w:semiHidden="0" w:uiPriority="72" w:unhideWhenUsed="0"/>
-    <w:lsdException w:name="Colorful Grid" w:semiHidden="0" w:uiPriority="73" w:unhideWhenUsed="0"/>
-    <w:lsdException w:name="Light Shading Accent 1" w:semiHidden="0" w:uiPriority="60" w:unhideWhenUsed="0"/>
-    <w:lsdException w:name="Light List Accent 1" w:semiHidden="0" w:uiPriority="61" w:unhideWhenUsed="0"/>
-    <w:lsdException w:name="Light Grid Accent 1" w:semiHidden="0" w:uiPriority="62" w:unhideWhenUsed="0"/>
-    <w:lsdException w:name="Medium Shading 1 Accent 1" w:semiHidden="0" w:uiPriority="63" w:unhideWhenUsed="0"/>
-    <w:lsdException w:name="Medium Shading 2 Accent 1" w:semiHidden="0" w:uiPriority="64" w:unhideWhenUsed="0"/>
-    <w:lsdException w:name="Medium List 1 Accent 1" w:semiHidden="0" w:uiPriority="65" w:unhideWhenUsed="0"/>
-    <w:lsdException w:name="Revision" w:unhideWhenUsed="0"/>
-    <w:lsdException w:name="List Paragraph" w:semiHidden="0" w:uiPriority="34" w:unhideWhenUsed="0" w:qFormat="1"/>
-    <w:lsdException w:name="Quote" w:semiHidden="0" w:uiPriority="29" w:unhideWhenUsed="0" w:qFormat="1"/>
-    <w:lsdException w:name="Intense Quote" w:semiHidden="0" w:uiPriority="30" w:unhideWhenUsed="0" w:qFormat="1"/>
-    <w:lsdException w:name="Medium List 2 Accent 1" w:semiHidden="0" w:uiPriority="66" w:unhideWhenUsed="0"/>
-    <w:lsdException w:name="Medium Grid 1 Accent 1" w:semiHidden="0" w:uiPriority="67" w:unhideWhenUsed="0"/>
-    <w:lsdException w:name="Medium Grid 2 Accent 1" w:semiHidden="0" w:uiPriority="68" w:unhideWhenUsed="0"/>
-    <w:lsdException w:name="Medium Grid 3 Accent 1" w:semiHidden="0" w:uiPriority="69" w:unhideWhenUsed="0"/>
-    <w:lsdException w:name="Dark List Accent 1" w:semiHidden="0" w:uiPriority="70" w:unhideWhenUsed="0"/>
-    <w:lsdException w:name="Colorful Shading Accent 1" w:semiHidden="0" w:uiPriority="71" w:unhideWhenUsed="0"/>
-    <w:lsdException w:name="Colorful List Accent 1" w:semiHidden="0" w:uiPriority="72" w:unhideWhenUsed="0"/>
-    <w:lsdException w:name="Colorful Grid Accent 1" w:semiHidden="0" w:uiPriority="73" w:unhideWhenUsed="0"/>
-    <w:lsdException w:name="Light Shading Accent 2" w:semiHidden="0" w:uiPriority="60" w:unhideWhenUsed="0"/>
-    <w:lsdException w:name="Light List Accent 2" w:semiHidden="0" w:uiPriority="61" w:unhideWhenUsed="0"/>
-    <w:lsdException w:name="Light Grid Accent 2" w:semiHidden="0" w:uiPriority="62" w:unhideWhenUsed="0"/>
-    <w:lsdException w:name="Medium Shading 1 Accent 2" w:semiHidden="0" w:uiPriority="63" w:unhideWhenUsed="0"/>
-    <w:lsdException w:name="Medium Shading 2 Accent 2" w:semiHidden="0" w:uiPriority="64" w:unhideWhenUsed="0"/>
-    <w:lsdException w:name="Medium List 1 Accent 2" w:semiHidden="0" w:uiPriority="65" w:unhideWhenUsed="0"/>
-    <w:lsdException w:name="Medium List 2 Accent 2" w:semiHidden="0" w:uiPriority="66" w:unhideWhenUsed="0"/>
-    <w:lsdException w:name="Medium Grid 1 Accent 2" w:semiHidden="0" w:uiPriority="67" w:unhideWhenUsed="0"/>
-    <w:lsdException w:name="Medium Grid 2 Accent 2" w:semiHidden="0" w:uiPriority="68" w:unhideWhenUsed="0"/>
-    <w:lsdException w:name="Medium Grid 3 Accent 2" w:semiHidden="0" w:uiPriority="69" w:unhideWhenUsed="0"/>
-    <w:lsdException w:name="Dark List Accent 2" w:semiHidden="0" w:uiPriority="70" w:unhideWhenUsed="0"/>
-    <w:lsdException w:name="Colorful Shading Accent 2" w:semiHidden="0" w:uiPriority="71" w:unhideWhenUsed="0"/>
-    <w:lsdException w:name="Colorful List Accent 2" w:semiHidden="0" w:uiPriority="72" w:unhideWhenUsed="0"/>
-    <w:lsdException w:name="Colorful Grid Accent 2" w:semiHidden="0" w:uiPriority="73" w:unhideWhenUsed="0"/>
-    <w:lsdException w:name="Light Shading Accent 3" w:semiHidden="0" w:uiPriority="60" w:unhideWhenUsed="0"/>
-    <w:lsdException w:name="Light List Accent 3" w:semiHidden="0" w:uiPriority="61" w:unhideWhenUsed="0"/>
-    <w:lsdException w:name="Light Grid Accent 3" w:semiHidden="0" w:uiPriority="62" w:unhideWhenUsed="0"/>
-    <w:lsdException w:name="Medium Shading 1 Accent 3" w:semiHidden="0" w:uiPriority="63" w:unhideWhenUsed="0"/>
-    <w:lsdException w:name="Medium Shading 2 Accent 3" w:semiHidden="0" w:uiPriority="64" w:unhideWhenUsed="0"/>
-    <w:lsdException w:name="Medium List 1 Accent 3" w:semiHidden="0" w:uiPriority="65" w:unhideWhenUsed="0"/>
-    <w:lsdException w:name="Medium List 2 Accent 3" w:semiHidden="0" w:uiPriority="66" w:unhideWhenUsed="0"/>
-    <w:lsdException w:name="Medium Grid 1 Accent 3" w:semiHidden="0" w:uiPriority="67" w:unhideWhenUsed="0"/>
-    <w:lsdException w:name="Medium Grid 2 Accent 3" w:semiHidden="0" w:uiPriority="68" w:unhideWhenUsed="0"/>
-    <w:lsdException w:name="Medium Grid 3 Accent 3" w:semiHidden="0" w:uiPriority="69" w:unhideWhenUsed="0"/>
-    <w:lsdException w:name="Dark List Accent 3" w:semiHidden="0" w:uiPriority="70" w:unhideWhenUsed="0"/>
-    <w:lsdException w:name="Colorful Shading Accent 3" w:semiHidden="0" w:uiPriority="71" w:unhideWhenUsed="0"/>
-    <w:lsdException w:name="Colorful List Accent 3" w:semiHidden="0" w:uiPriority="72" w:unhideWhenUsed="0"/>
-    <w:lsdException w:name="Colorful Grid Accent 3" w:semiHidden="0" w:uiPriority="73" w:unhideWhenUsed="0"/>
-    <w:lsdException w:name="Light Shading Accent 4" w:semiHidden="0" w:uiPriority="60" w:unhideWhenUsed="0"/>
-    <w:lsdException w:name="Light List Accent 4" w:semiHidden="0" w:uiPriority="61" w:unhideWhenUsed="0"/>
-    <w:lsdException w:name="Light Grid Accent 4" w:semiHidden="0" w:uiPriority="62" w:unhideWhenUsed="0"/>
-    <w:lsdException w:name="Medium Shading 1 Accent 4" w:semiHidden="0" w:uiPriority="63" w:unhideWhenUsed="0"/>
-    <w:lsdException w:name="Medium Shading 2 Accent 4" w:semiHidden="0" w:uiPriority="64" w:unhideWhenUsed="0"/>
-    <w:lsdException w:name="Medium List 1 Accent 4" w:semiHidden="0" w:uiPriority="65" w:unhideWhenUsed="0"/>
-    <w:lsdException w:name="Medium List 2 Accent 4" w:semiHidden="0" w:uiPriority="66" w:unhideWhenUsed="0"/>
-    <w:lsdException w:name="Medium Grid 1 Accent 4" w:semiHidden="0" w:uiPriority="67" w:unhideWhenUsed="0"/>
-    <w:lsdException w:name="Medium Grid 2 Accent 4" w:semiHidden="0" w:uiPriority="68" w:unhideWhenUsed="0"/>
-    <w:lsdException w:name="Medium Grid 3 Accent 4" w:semiHidden="0" w:uiPriority="69" w:unhideWhenUsed="0"/>
-    <w:lsdException w:name="Dark List Accent 4" w:semiHidden="0" w:uiPriority="70" w:unhideWhenUsed="0"/>
-    <w:lsdException w:name="Colorful Shading Accent 4" w:semiHidden="0" w:uiPriority="71" w:unhideWhenUsed="0"/>
-    <w:lsdException w:name="Colorful List Accent 4" w:semiHidden="0" w:uiPriority="72" w:unhideWhenUsed="0"/>
-    <w:lsdException w:name="Colorful Grid Accent 4" w:semiHidden="0" w:uiPriority="73" w:unhideWhenUsed="0"/>
-    <w:lsdException w:name="Light Shading Accent 5" w:semiHidden="0" w:uiPriority="60" w:unhideWhenUsed="0"/>
-    <w:lsdException w:name="Light List Accent 5" w:semiHidden="0" w:uiPriority="61" w:unhideWhenUsed="0"/>
-    <w:lsdException w:name="Light Grid Accent 5" w:semiHidden="0" w:uiPriority="62" w:unhideWhenUsed="0"/>
-    <w:lsdException w:name="Medium Shading 1 Accent 5" w:semiHidden="0" w:uiPriority="63" w:unhideWhenUsed="0"/>
-    <w:lsdException w:name="Medium Shading 2 Accent 5" w:semiHidden="0" w:uiPriority="64" w:unhideWhenUsed="0"/>
-    <w:lsdException w:name="Medium List 1 Accent 5" w:semiHidden="0" w:uiPriority="65" w:unhideWhenUsed="0"/>
-    <w:lsdException w:name="Medium List 2 Accent 5" w:semiHidden="0" w:uiPriority="66" w:unhideWhenUsed="0"/>
-    <w:lsdException w:name="Medium Grid 1 Accent 5" w:semiHidden="0" w:uiPriority="67" w:unhideWhenUsed="0"/>
-    <w:lsdException w:name="Medium Grid 2 Accent 5" w:semiHidden="0" w:uiPriority="68" w:unhideWhenUsed="0"/>
-    <w:lsdException w:name="Medium Grid 3 Accent 5" w:semiHidden="0" w:uiPriority="69" w:unhideWhenUsed="0"/>
-    <w:lsdException w:name="Dark List Accent 5" w:semiHidden="0" w:uiPriority="70" w:unhideWhenUsed="0"/>
-    <w:lsdException w:name="Colorful Shading Accent 5" w:semiHidden="0" w:uiPriority="71" w:unhideWhenUsed="0"/>
-    <w:lsdException w:name="Colorful List Accent 5" w:semiHidden="0" w:uiPriority="72" w:unhideWhenUsed="0"/>
-    <w:lsdException w:name="Colorful Grid Accent 5" w:semiHidden="0" w:uiPriority="73" w:unhideWhenUsed="0"/>
-    <w:lsdException w:name="Light Shading Accent 6" w:semiHidden="0" w:uiPriority="60" w:unhideWhenUsed="0"/>
-    <w:lsdException w:name="Light List Accent 6" w:semiHidden="0" w:uiPriority="61" w:unhideWhenUsed="0"/>
-    <w:lsdException w:name="Light Grid Accent 6" w:semiHidden="0" w:uiPriority="62" w:unhideWhenUsed="0"/>
-    <w:lsdException w:name="Medium Shading 1 Accent 6" w:semiHidden="0" w:uiPriority="63" w:unhideWhenUsed="0"/>
-    <w:lsdException w:name="Medium Shading 2 Accent 6" w:semiHidden="0" w:uiPriority="64" w:unhideWhenUsed="0"/>
-    <w:lsdException w:name="Medium List 1 Accent 6" w:semiHidden="0" w:uiPriority="65" w:unhideWhenUsed="0"/>
-    <w:lsdException w:name="Medium List 2 Accent 6" w:semiHidden="0" w:uiPriority="66" w:unhideWhenUsed="0"/>
-    <w:lsdException w:name="Medium Grid 1 Accent 6" w:semiHidden="0" w:uiPriority="67" w:unhideWhenUsed="0"/>
-    <w:lsdException w:name="Medium Grid 2 Accent 6" w:semiHidden="0" w:uiPriority="68" w:unhideWhenUsed="0"/>
-    <w:lsdException w:name="Medium Grid 3 Accent 6" w:semiHidden="0" w:uiPriority="69" w:unhideWhenUsed="0"/>
-    <w:lsdException w:name="Dark List Accent 6" w:semiHidden="0" w:uiPriority="70" w:unhideWhenUsed="0"/>
-    <w:lsdException w:name="Colorful Shading Accent 6" w:semiHidden="0" w:uiPriority="71" w:unhideWhenUsed="0"/>
-    <w:lsdException w:name="Colorful List Accent 6" w:semiHidden="0" w:uiPriority="72" w:unhideWhenUsed="0"/>
-    <w:lsdException w:name="Colorful Grid Accent 6" w:semiHidden="0" w:uiPriority="73" w:unhideWhenUsed="0"/>
-    <w:lsdException w:name="Subtle Emphasis" w:semiHidden="0" w:uiPriority="19" w:unhideWhenUsed="0" w:qFormat="1"/>
-    <w:lsdException w:name="Intense Emphasis" w:semiHidden="0" w:uiPriority="21" w:unhideWhenUsed="0" w:qFormat="1"/>
-    <w:lsdException w:name="Subtle Reference" w:semiHidden="0" w:uiPriority="31" w:unhideWhenUsed="0" w:qFormat="1"/>
-    <w:lsdException w:name="Intense Reference" w:semiHidden="0" w:uiPriority="32" w:unhideWhenUsed="0" w:qFormat="1"/>
-    <w:lsdException w:name="Book Title" w:semiHidden="0" w:uiPriority="33" w:unhideWhenUsed="0" w:qFormat="1"/>
-    <w:lsdException w:name="Bibliography" w:uiPriority="37"/>
-    <w:lsdException w:name="TOC Heading" w:uiPriority="39" w:qFormat="1"/>
-  </w:latentStyles>
-  <w:style w:type="paragraph" w:default="1" w:styleId="a">
-    <w:name w:val="Normal"/>
-    <w:qFormat/>
-  </w:style>
-  <w:style w:type="character" w:default="1" w:styleId="a0">
-    <w:name w:val="Default Paragraph Font"/>
-    <w:uiPriority w:val="1"/>
-    <w:semiHidden/>
-    <w:unhideWhenUsed/>
-  </w:style>
-  <w:style w:type="table" w:default="1" w:styleId="a1">
-    <w:name w:val="Normal Table"/>
-    <w:uiPriority w:val="99"/>
-    <w:semiHidden/>
-    <w:unhideWhenUsed/>
-    <w:tblPr>
-      <w:tblInd w:w="0" w:type="dxa"/>
       <w:tblCellMar>
         <w:top w:w="0" w:type="dxa"/>
         <w:left w:w="108" w:type="dxa"/>
         <w:bottom w:w="0" w:type="dxa"/>
         <w:right w:w="108" w:type="dxa"/>
       </w:tblCellMar>
-    </w:tblPr>
-  </w:style>
-  <w:style w:type="numbering" w:default="1" w:styleId="a2">
-    <w:name w:val="No List"/>
-    <w:uiPriority w:val="99"/>
-    <w:semiHidden/>
-    <w:unhideWhenUsed/>
-  </w:style>
-  <w:style w:type="paragraph" w:styleId="a3">
-    <w:name w:val="Normal (Web)"/>
-    <w:basedOn w:val="a"/>
-    <w:uiPriority w:val="99"/>
-    <w:unhideWhenUsed/>
-    <w:rsid w:val="00510BF4"/>
-    <w:pPr>
-      <w:spacing w:before="100" w:beforeAutospacing="1" w:after="100" w:afterAutospacing="1" w:line="240" w:lineRule="auto"/>
-    </w:pPr>
-    <w:rPr>
-      <w:rFonts w:ascii="Times New Roman" w:eastAsia="Times New Roman" w:hAnsi="Times New Roman" w:cs="Times New Roman"/>
-      <w:sz w:val="24"/>
-      <w:szCs w:val="24"/>
-      <w:lang w:eastAsia="ru-RU"/>
-    </w:rPr>
-  </w:style>
-  <w:style w:type="table" w:customStyle="1" w:styleId="TableNormal">
-    <w:name w:val="Table Normal"/>
-    <w:rsid w:val="00510BF4"/>
-    <w:pPr>
-      <w:spacing w:after="0" w:line="276" w:lineRule="auto"/>
-      <w:contextualSpacing/>
-    </w:pPr>
-    <w:rPr>
-      <w:rFonts w:ascii="Arial" w:eastAsia="Arial" w:hAnsi="Arial" w:cs="Arial"/>
-      <w:lang w:val="ru" w:eastAsia="ru-RU"/>
-    </w:rPr>
-    <w:tblPr>
-      <w:tblCellMar>
-        <w:top w:w="0" w:type="dxa"/>
-        <w:left w:w="0" w:type="dxa"/>
-        <w:bottom w:w="0" w:type="dxa"/>
-        <w:right w:w="0" w:type="dxa"/>
-      </w:tblCellMar>
-    </w:tblPr>
-  </w:style>
-  <w:style w:type="paragraph" w:styleId="a4">
-    <w:name w:val="List Paragraph"/>
-    <w:basedOn w:val="a"/>
-    <w:uiPriority w:val="34"/>
-    <w:qFormat/>
-    <w:rsid w:val="00510BF4"/>
-    <w:pPr>
-      <w:spacing w:after="0" w:line="276" w:lineRule="auto"/>
-      <w:ind w:left="720"/>
-      <w:contextualSpacing/>
-    </w:pPr>
-    <w:rPr>
-      <w:rFonts w:ascii="Arial" w:eastAsia="Arial" w:hAnsi="Arial" w:cs="Arial"/>
-      <w:lang w:val="ru" w:eastAsia="ru-RU"/>
-    </w:rPr>
-  </w:style>
-  <w:style w:type="table" w:styleId="a5">
-    <w:name w:val="Table Grid"/>
-    <w:basedOn w:val="a1"/>
-    <w:uiPriority w:val="39"/>
-    <w:rsid w:val="00510BF4"/>
-    <w:pPr>
-      <w:spacing w:after="0" w:line="240" w:lineRule="auto"/>
-      <w:contextualSpacing/>
-    </w:pPr>
-    <w:rPr>
-      <w:rFonts w:ascii="Arial" w:eastAsia="Arial" w:hAnsi="Arial" w:cs="Arial"/>
-      <w:lang w:val="ru" w:eastAsia="ru-RU"/>
-    </w:rPr>
-    <w:tblPr>
-      <w:tblBorders>
-        <w:top w:val="single" w:sz="4" w:space="0" w:color="auto"/>
-        <w:left w:val="single" w:sz="4" w:space="0" w:color="auto"/>
-        <w:bottom w:val="single" w:sz="4" w:space="0" w:color="auto"/>
-        <w:right w:val="single" w:sz="4" w:space="0" w:color="auto"/>
-        <w:insideH w:val="single" w:sz="4" w:space="0" w:color="auto"/>
-        <w:insideV w:val="single" w:sz="4" w:space="0" w:color="auto"/>
-      </w:tblBorders>
     </w:tblPr>
   </w:style>
   <w:style w:type="paragraph" w:styleId="HTML">
@@ -9029,7 +9299,7 @@
   <a:extraClrSchemeLst/>
   <a:extLst>
     <a:ext uri="{05A4C25C-085E-4340-85A3-A5531E510DB2}">
-      <thm15:themeFamily xmlns:thm15="http://schemas.microsoft.com/office/thememl/2012/main" xmlns="" name="Office Theme" id="{62F939B6-93AF-4DB8-9C6B-D6C7DFDC589F}" vid="{4A3C46E8-61CC-4603-A589-7422A47A8E4A}"/>
+      <thm15:themeFamily xmlns:thm15="http://schemas.microsoft.com/office/thememl/2012/main" name="Office Theme" id="{62F939B6-93AF-4DB8-9C6B-D6C7DFDC589F}" vid="{4A3C46E8-61CC-4603-A589-7422A47A8E4A}"/>
     </a:ext>
   </a:extLst>
 </a:theme>

</xml_diff>